<commit_message>
Finished 1st draft of proposal notes
</commit_message>
<xml_diff>
--- a/Proposal/Project Proposal.docx
+++ b/Proposal/Project Proposal.docx
@@ -122,8 +122,48 @@
         </w:numPr>
       </w:pPr>
       <w:r>
-        <w:t>More suited to more realistic racing games/sims</w:t>
-      </w:r>
+        <w:t>More suited to</w:t>
+      </w:r>
+      <w:r>
+        <w:t xml:space="preserve"> </w:t>
+      </w:r>
+      <w:r>
+        <w:t>more realistic racing games/sims</w:t>
+      </w:r>
+    </w:p>
+    <w:p>
+      <w:pPr>
+        <w:pStyle w:val="ListParagraph"/>
+        <w:numPr>
+          <w:ilvl w:val="3"/>
+          <w:numId w:val="10"/>
+        </w:numPr>
+      </w:pPr>
+      <w:r>
+        <w:t xml:space="preserve">Or real life? Cross-Track error applied to self-driving </w:t>
+      </w:r>
+      <w:proofErr w:type="gramStart"/>
+      <w:r>
+        <w:t>cars</w:t>
+      </w:r>
+      <w:proofErr w:type="gramEnd"/>
+    </w:p>
+    <w:p>
+      <w:pPr>
+        <w:pStyle w:val="ListParagraph"/>
+        <w:numPr>
+          <w:ilvl w:val="4"/>
+          <w:numId w:val="10"/>
+        </w:numPr>
+      </w:pPr>
+      <w:r>
+        <w:t xml:space="preserve">Would need near-perfect knowledge of road boundaries/lanes </w:t>
+      </w:r>
+      <w:proofErr w:type="gramStart"/>
+      <w:r>
+        <w:t>etc</w:t>
+      </w:r>
+      <w:proofErr w:type="gramEnd"/>
     </w:p>
     <w:p>
       <w:pPr>
@@ -190,7 +230,15 @@
         <w:t>Looking like I may use gecko codes</w:t>
       </w:r>
       <w:r>
-        <w:t xml:space="preserve"> and get data from screendump, others did not do this – will hopefully allow ai to train more </w:t>
+        <w:t xml:space="preserve"> and get data from </w:t>
+      </w:r>
+      <w:proofErr w:type="spellStart"/>
+      <w:r>
+        <w:t>screendump</w:t>
+      </w:r>
+      <w:proofErr w:type="spellEnd"/>
+      <w:r>
+        <w:t xml:space="preserve">, others did not do this – will hopefully allow ai to train more </w:t>
       </w:r>
       <w:proofErr w:type="gramStart"/>
       <w:r>
@@ -230,7 +278,23 @@
         </w:numPr>
       </w:pPr>
       <w:r>
-        <w:t xml:space="preserve">Train an AI model to play mariokart wii using reinforcement </w:t>
+        <w:t xml:space="preserve">Train an AI model to play </w:t>
+      </w:r>
+      <w:proofErr w:type="spellStart"/>
+      <w:r>
+        <w:t>mariokart</w:t>
+      </w:r>
+      <w:proofErr w:type="spellEnd"/>
+      <w:r>
+        <w:t xml:space="preserve"> </w:t>
+      </w:r>
+      <w:proofErr w:type="spellStart"/>
+      <w:r>
+        <w:t>wii</w:t>
+      </w:r>
+      <w:proofErr w:type="spellEnd"/>
+      <w:r>
+        <w:t xml:space="preserve"> using reinforcement </w:t>
       </w:r>
       <w:proofErr w:type="gramStart"/>
       <w:r>
@@ -305,7 +369,15 @@
         </w:numPr>
       </w:pPr>
       <w:r>
-        <w:t xml:space="preserve">Use CNNs to transform framedumps from the game into inputs to a neural </w:t>
+        <w:t xml:space="preserve">Use CNNs to transform </w:t>
+      </w:r>
+      <w:proofErr w:type="spellStart"/>
+      <w:r>
+        <w:t>framedumps</w:t>
+      </w:r>
+      <w:proofErr w:type="spellEnd"/>
+      <w:r>
+        <w:t xml:space="preserve"> from the game into inputs to a neural </w:t>
       </w:r>
       <w:proofErr w:type="gramStart"/>
       <w:r>
@@ -322,13 +394,85 @@
         </w:numPr>
       </w:pPr>
       <w:r>
-        <w:t xml:space="preserve">Train this neural network using a reward function that has many parameters that will change over time. Im not expecting the learning to be very efficient straight away, but I will tune this reward function and its weights throughout the learning process as it encounters different </w:t>
+        <w:t>Train this neural network using a reward function that has many parameters that will change over time. I</w:t>
+      </w:r>
+      <w:r>
+        <w:t>’</w:t>
+      </w:r>
+      <w:r>
+        <w:t xml:space="preserve">m not expecting the learning to be very efficient straight away, but I will tune this reward function and its weights throughout the learning process as it encounters different </w:t>
       </w:r>
       <w:proofErr w:type="gramStart"/>
       <w:r>
         <w:t>difficulties</w:t>
       </w:r>
       <w:proofErr w:type="gramEnd"/>
+    </w:p>
+    <w:p>
+      <w:pPr>
+        <w:pStyle w:val="ListParagraph"/>
+        <w:numPr>
+          <w:ilvl w:val="2"/>
+          <w:numId w:val="11"/>
+        </w:numPr>
+      </w:pPr>
+      <w:r>
+        <w:t xml:space="preserve">Through the emulator there are ‘cheats’ that show you important values on screen, as I have been unsuccessful in getting a memory viewer to work, I could crop these areas of the </w:t>
+      </w:r>
+      <w:proofErr w:type="spellStart"/>
+      <w:r>
+        <w:t>framedump</w:t>
+      </w:r>
+      <w:proofErr w:type="spellEnd"/>
+      <w:r>
+        <w:t xml:space="preserve"> and use text recognition to get the values and then feed these as inputs to </w:t>
+      </w:r>
+      <w:proofErr w:type="gramStart"/>
+      <w:r>
+        <w:t>NN</w:t>
+      </w:r>
+      <w:proofErr w:type="gramEnd"/>
+    </w:p>
+    <w:p>
+      <w:pPr>
+        <w:pStyle w:val="ListParagraph"/>
+        <w:numPr>
+          <w:ilvl w:val="3"/>
+          <w:numId w:val="11"/>
+        </w:numPr>
+      </w:pPr>
+      <w:r>
+        <w:t xml:space="preserve">Will need to do more reading on </w:t>
+      </w:r>
+      <w:proofErr w:type="gramStart"/>
+      <w:r>
+        <w:t>this</w:t>
+      </w:r>
+      <w:proofErr w:type="gramEnd"/>
+    </w:p>
+    <w:p>
+      <w:pPr>
+        <w:pStyle w:val="ListParagraph"/>
+        <w:numPr>
+          <w:ilvl w:val="4"/>
+          <w:numId w:val="11"/>
+        </w:numPr>
+      </w:pPr>
+      <w:r>
+        <w:t>Image manipulation in python</w:t>
+      </w:r>
+    </w:p>
+    <w:p>
+      <w:pPr>
+        <w:pStyle w:val="ListParagraph"/>
+        <w:numPr>
+          <w:ilvl w:val="4"/>
+          <w:numId w:val="11"/>
+        </w:numPr>
+      </w:pPr>
+      <w:r>
+        <w:t>Text recognition possibly?</w:t>
+      </w:r>
     </w:p>
     <w:p>
       <w:pPr>
@@ -380,7 +524,16 @@
         </w:numPr>
       </w:pPr>
       <w:r>
-        <w:t xml:space="preserve">Dolphin savestates may not be able to be used, controller inputs are looking most </w:t>
+        <w:lastRenderedPageBreak/>
+        <w:t xml:space="preserve">Dolphin </w:t>
+      </w:r>
+      <w:proofErr w:type="spellStart"/>
+      <w:r>
+        <w:t>savestates</w:t>
+      </w:r>
+      <w:proofErr w:type="spellEnd"/>
+      <w:r>
+        <w:t xml:space="preserve"> may not be able to be used, controller inputs are looking most </w:t>
       </w:r>
       <w:proofErr w:type="gramStart"/>
       <w:r>
@@ -422,7 +575,21 @@
         <w:t xml:space="preserve"> storing controller input, I want to set flags that save the </w:t>
       </w:r>
       <w:r>
-        <w:t>neural network when it completes first turn, lap, 3lap, beats easy cpu, beats staff ghost, beats exert staff ghost</w:t>
+        <w:t>neural network when it completes first turn, lap, 3lap, beats easy</w:t>
+      </w:r>
+      <w:r>
+        <w:t xml:space="preserve"> difficulty</w:t>
+      </w:r>
+      <w:r>
+        <w:t xml:space="preserve"> </w:t>
+      </w:r>
+      <w:proofErr w:type="spellStart"/>
+      <w:r>
+        <w:t>cpu</w:t>
+      </w:r>
+      <w:proofErr w:type="spellEnd"/>
+      <w:r>
+        <w:t>, beats staff ghost, beats exert staff ghost</w:t>
       </w:r>
     </w:p>
     <w:p>
@@ -444,6 +611,1128 @@
         </w:rPr>
         <w:t>s to Achieve Objectives</w:t>
       </w:r>
+    </w:p>
+    <w:p>
+      <w:pPr>
+        <w:rPr>
+          <w:b/>
+          <w:bCs/>
+          <w:lang w:eastAsia="en-GB"/>
+        </w:rPr>
+      </w:pPr>
+      <w:r>
+        <w:rPr>
+          <w:b/>
+          <w:bCs/>
+          <w:lang w:eastAsia="en-GB"/>
+        </w:rPr>
+        <w:t>Reading</w:t>
+      </w:r>
+    </w:p>
+    <w:p>
+      <w:pPr>
+        <w:pStyle w:val="ListParagraph"/>
+        <w:numPr>
+          <w:ilvl w:val="0"/>
+          <w:numId w:val="12"/>
+        </w:numPr>
+        <w:rPr>
+          <w:lang w:eastAsia="en-GB"/>
+        </w:rPr>
+      </w:pPr>
+      <w:r>
+        <w:rPr>
+          <w:lang w:eastAsia="en-GB"/>
+        </w:rPr>
+        <w:t xml:space="preserve">Already </w:t>
+      </w:r>
+      <w:proofErr w:type="gramStart"/>
+      <w:r>
+        <w:rPr>
+          <w:lang w:eastAsia="en-GB"/>
+        </w:rPr>
+        <w:t>done</w:t>
+      </w:r>
+      <w:proofErr w:type="gramEnd"/>
+    </w:p>
+    <w:p>
+      <w:pPr>
+        <w:pStyle w:val="ListParagraph"/>
+        <w:numPr>
+          <w:ilvl w:val="1"/>
+          <w:numId w:val="12"/>
+        </w:numPr>
+        <w:rPr>
+          <w:lang w:eastAsia="en-GB"/>
+        </w:rPr>
+      </w:pPr>
+      <w:r>
+        <w:rPr>
+          <w:lang w:eastAsia="en-GB"/>
+        </w:rPr>
+        <w:t xml:space="preserve">Textbook on </w:t>
+      </w:r>
+      <w:proofErr w:type="spellStart"/>
+      <w:r>
+        <w:rPr>
+          <w:lang w:eastAsia="en-GB"/>
+        </w:rPr>
+        <w:t>Reinforcememnt</w:t>
+      </w:r>
+      <w:proofErr w:type="spellEnd"/>
+      <w:r>
+        <w:rPr>
+          <w:lang w:eastAsia="en-GB"/>
+        </w:rPr>
+        <w:t xml:space="preserve"> learning with </w:t>
+      </w:r>
+      <w:proofErr w:type="gramStart"/>
+      <w:r>
+        <w:rPr>
+          <w:lang w:eastAsia="en-GB"/>
+        </w:rPr>
+        <w:t>Python</w:t>
+      </w:r>
+      <w:proofErr w:type="gramEnd"/>
+    </w:p>
+    <w:p>
+      <w:pPr>
+        <w:pStyle w:val="ListParagraph"/>
+        <w:numPr>
+          <w:ilvl w:val="2"/>
+          <w:numId w:val="12"/>
+        </w:numPr>
+        <w:rPr>
+          <w:lang w:eastAsia="en-GB"/>
+        </w:rPr>
+      </w:pPr>
+      <w:r>
+        <w:rPr>
+          <w:lang w:eastAsia="en-GB"/>
+        </w:rPr>
+        <w:t xml:space="preserve">Very informative on concepts within RL and gives examples with </w:t>
+      </w:r>
+      <w:proofErr w:type="gramStart"/>
+      <w:r>
+        <w:rPr>
+          <w:lang w:eastAsia="en-GB"/>
+        </w:rPr>
+        <w:t>code</w:t>
+      </w:r>
+      <w:proofErr w:type="gramEnd"/>
+    </w:p>
+    <w:p>
+      <w:pPr>
+        <w:pStyle w:val="ListParagraph"/>
+        <w:numPr>
+          <w:ilvl w:val="1"/>
+          <w:numId w:val="12"/>
+        </w:numPr>
+        <w:rPr>
+          <w:lang w:eastAsia="en-GB"/>
+        </w:rPr>
+      </w:pPr>
+      <w:r>
+        <w:rPr>
+          <w:lang w:eastAsia="en-GB"/>
+        </w:rPr>
+        <w:t>3-D hand posing with CNN</w:t>
+      </w:r>
+    </w:p>
+    <w:p>
+      <w:pPr>
+        <w:pStyle w:val="ListParagraph"/>
+        <w:numPr>
+          <w:ilvl w:val="2"/>
+          <w:numId w:val="12"/>
+        </w:numPr>
+        <w:rPr>
+          <w:lang w:eastAsia="en-GB"/>
+        </w:rPr>
+      </w:pPr>
+      <w:r>
+        <w:rPr>
+          <w:lang w:eastAsia="en-GB"/>
+        </w:rPr>
+        <w:t xml:space="preserve">Proposes feature extraction using CNN, along with an RL module for path </w:t>
+      </w:r>
+      <w:proofErr w:type="gramStart"/>
+      <w:r>
+        <w:rPr>
+          <w:lang w:eastAsia="en-GB"/>
+        </w:rPr>
+        <w:t>optimisation</w:t>
+      </w:r>
+      <w:proofErr w:type="gramEnd"/>
+    </w:p>
+    <w:p>
+      <w:pPr>
+        <w:pStyle w:val="ListParagraph"/>
+        <w:numPr>
+          <w:ilvl w:val="2"/>
+          <w:numId w:val="12"/>
+        </w:numPr>
+        <w:rPr>
+          <w:lang w:eastAsia="en-GB"/>
+        </w:rPr>
+      </w:pPr>
+      <w:r>
+        <w:rPr>
+          <w:lang w:eastAsia="en-GB"/>
+        </w:rPr>
+        <w:t xml:space="preserve">Goes from 3-d point cloud to joint/finger </w:t>
+      </w:r>
+      <w:proofErr w:type="gramStart"/>
+      <w:r>
+        <w:rPr>
+          <w:lang w:eastAsia="en-GB"/>
+        </w:rPr>
+        <w:t>estimation</w:t>
+      </w:r>
+      <w:proofErr w:type="gramEnd"/>
+    </w:p>
+    <w:p>
+      <w:pPr>
+        <w:pStyle w:val="ListParagraph"/>
+        <w:numPr>
+          <w:ilvl w:val="1"/>
+          <w:numId w:val="12"/>
+        </w:numPr>
+        <w:rPr>
+          <w:lang w:eastAsia="en-GB"/>
+        </w:rPr>
+      </w:pPr>
+      <w:r>
+        <w:rPr>
+          <w:lang w:eastAsia="en-GB"/>
+        </w:rPr>
+        <w:t>Hierarchical RL for self-driving decision-making</w:t>
+      </w:r>
+    </w:p>
+    <w:p>
+      <w:pPr>
+        <w:pStyle w:val="ListParagraph"/>
+        <w:numPr>
+          <w:ilvl w:val="2"/>
+          <w:numId w:val="12"/>
+        </w:numPr>
+        <w:rPr>
+          <w:lang w:eastAsia="en-GB"/>
+        </w:rPr>
+      </w:pPr>
+      <w:r>
+        <w:rPr>
+          <w:lang w:eastAsia="en-GB"/>
+        </w:rPr>
+        <w:t xml:space="preserve">Proposes </w:t>
+      </w:r>
+      <w:proofErr w:type="spellStart"/>
+      <w:r>
+        <w:rPr>
+          <w:lang w:eastAsia="en-GB"/>
+        </w:rPr>
+        <w:t>multi layer</w:t>
+      </w:r>
+      <w:proofErr w:type="spellEnd"/>
+      <w:r>
+        <w:rPr>
+          <w:lang w:eastAsia="en-GB"/>
+        </w:rPr>
+        <w:t xml:space="preserve"> RL </w:t>
+      </w:r>
+      <w:proofErr w:type="gramStart"/>
+      <w:r>
+        <w:rPr>
+          <w:lang w:eastAsia="en-GB"/>
+        </w:rPr>
+        <w:t>architecture</w:t>
+      </w:r>
+      <w:proofErr w:type="gramEnd"/>
+    </w:p>
+    <w:p>
+      <w:pPr>
+        <w:pStyle w:val="ListParagraph"/>
+        <w:numPr>
+          <w:ilvl w:val="3"/>
+          <w:numId w:val="12"/>
+        </w:numPr>
+        <w:rPr>
+          <w:lang w:eastAsia="en-GB"/>
+        </w:rPr>
+      </w:pPr>
+      <w:r>
+        <w:rPr>
+          <w:lang w:eastAsia="en-GB"/>
+        </w:rPr>
+        <w:t xml:space="preserve">High-level </w:t>
+      </w:r>
+      <w:proofErr w:type="spellStart"/>
+      <w:r>
+        <w:rPr>
+          <w:lang w:eastAsia="en-GB"/>
+        </w:rPr>
+        <w:t>manouevre</w:t>
+      </w:r>
+      <w:proofErr w:type="spellEnd"/>
+      <w:r>
+        <w:rPr>
+          <w:lang w:eastAsia="en-GB"/>
+        </w:rPr>
+        <w:t xml:space="preserve"> selection</w:t>
+      </w:r>
+    </w:p>
+    <w:p>
+      <w:pPr>
+        <w:pStyle w:val="ListParagraph"/>
+        <w:numPr>
+          <w:ilvl w:val="3"/>
+          <w:numId w:val="12"/>
+        </w:numPr>
+        <w:rPr>
+          <w:lang w:eastAsia="en-GB"/>
+        </w:rPr>
+      </w:pPr>
+      <w:r>
+        <w:rPr>
+          <w:lang w:eastAsia="en-GB"/>
+        </w:rPr>
+        <w:t>Low-level motion control</w:t>
+      </w:r>
+    </w:p>
+    <w:p>
+      <w:pPr>
+        <w:pStyle w:val="ListParagraph"/>
+        <w:numPr>
+          <w:ilvl w:val="4"/>
+          <w:numId w:val="12"/>
+        </w:numPr>
+        <w:rPr>
+          <w:lang w:eastAsia="en-GB"/>
+        </w:rPr>
+      </w:pPr>
+      <w:r>
+        <w:rPr>
+          <w:lang w:eastAsia="en-GB"/>
+        </w:rPr>
+        <w:t xml:space="preserve">Could adopt </w:t>
+      </w:r>
+      <w:proofErr w:type="spellStart"/>
+      <w:r>
+        <w:rPr>
+          <w:lang w:eastAsia="en-GB"/>
+        </w:rPr>
+        <w:t>manouevre</w:t>
+      </w:r>
+      <w:proofErr w:type="spellEnd"/>
+      <w:r>
+        <w:rPr>
+          <w:lang w:eastAsia="en-GB"/>
+        </w:rPr>
+        <w:t xml:space="preserve"> selection idea and pre-define inputs instead of motion control </w:t>
+      </w:r>
+      <w:proofErr w:type="gramStart"/>
+      <w:r>
+        <w:rPr>
+          <w:lang w:eastAsia="en-GB"/>
+        </w:rPr>
+        <w:t>learning</w:t>
+      </w:r>
+      <w:proofErr w:type="gramEnd"/>
+    </w:p>
+    <w:p>
+      <w:pPr>
+        <w:pStyle w:val="ListParagraph"/>
+        <w:numPr>
+          <w:ilvl w:val="0"/>
+          <w:numId w:val="12"/>
+        </w:numPr>
+        <w:rPr>
+          <w:lang w:eastAsia="en-GB"/>
+        </w:rPr>
+      </w:pPr>
+      <w:r>
+        <w:rPr>
+          <w:lang w:eastAsia="en-GB"/>
+        </w:rPr>
+        <w:t>To Do</w:t>
+      </w:r>
+    </w:p>
+    <w:p>
+      <w:pPr>
+        <w:pStyle w:val="ListParagraph"/>
+        <w:numPr>
+          <w:ilvl w:val="1"/>
+          <w:numId w:val="12"/>
+        </w:numPr>
+        <w:rPr>
+          <w:lang w:eastAsia="en-GB"/>
+        </w:rPr>
+      </w:pPr>
+      <w:r>
+        <w:rPr>
+          <w:lang w:eastAsia="en-GB"/>
+        </w:rPr>
+        <w:t xml:space="preserve">Reinforcement Learning textbook from </w:t>
+      </w:r>
+      <w:proofErr w:type="gramStart"/>
+      <w:r>
+        <w:rPr>
+          <w:lang w:eastAsia="en-GB"/>
+        </w:rPr>
+        <w:t>Library</w:t>
+      </w:r>
+      <w:proofErr w:type="gramEnd"/>
+    </w:p>
+    <w:p>
+      <w:pPr>
+        <w:pStyle w:val="ListParagraph"/>
+        <w:numPr>
+          <w:ilvl w:val="1"/>
+          <w:numId w:val="12"/>
+        </w:numPr>
+        <w:rPr>
+          <w:lang w:eastAsia="en-GB"/>
+        </w:rPr>
+      </w:pPr>
+      <w:r>
+        <w:rPr>
+          <w:lang w:eastAsia="en-GB"/>
+        </w:rPr>
+        <w:t>RL Games Conference</w:t>
+      </w:r>
+    </w:p>
+    <w:p>
+      <w:pPr>
+        <w:rPr>
+          <w:b/>
+          <w:bCs/>
+          <w:lang w:eastAsia="en-GB"/>
+        </w:rPr>
+      </w:pPr>
+      <w:r>
+        <w:rPr>
+          <w:b/>
+          <w:bCs/>
+          <w:lang w:eastAsia="en-GB"/>
+        </w:rPr>
+        <w:t>Problem Formulation</w:t>
+      </w:r>
+    </w:p>
+    <w:p>
+      <w:pPr>
+        <w:pStyle w:val="ListParagraph"/>
+        <w:numPr>
+          <w:ilvl w:val="0"/>
+          <w:numId w:val="13"/>
+        </w:numPr>
+        <w:rPr>
+          <w:lang w:eastAsia="en-GB"/>
+        </w:rPr>
+      </w:pPr>
+      <w:r>
+        <w:rPr>
+          <w:lang w:eastAsia="en-GB"/>
+        </w:rPr>
+        <w:t>Reward Function</w:t>
+      </w:r>
+    </w:p>
+    <w:p>
+      <w:pPr>
+        <w:pStyle w:val="ListParagraph"/>
+        <w:numPr>
+          <w:ilvl w:val="1"/>
+          <w:numId w:val="13"/>
+        </w:numPr>
+        <w:rPr>
+          <w:lang w:eastAsia="en-GB"/>
+        </w:rPr>
+      </w:pPr>
+      <w:r>
+        <w:rPr>
+          <w:lang w:eastAsia="en-GB"/>
+        </w:rPr>
+        <w:t xml:space="preserve">This will depend mostly on what information I’m able to retrieve from the </w:t>
+      </w:r>
+      <w:proofErr w:type="gramStart"/>
+      <w:r>
+        <w:rPr>
+          <w:lang w:eastAsia="en-GB"/>
+        </w:rPr>
+        <w:t>emulator</w:t>
+      </w:r>
+      <w:proofErr w:type="gramEnd"/>
+    </w:p>
+    <w:p>
+      <w:pPr>
+        <w:pStyle w:val="ListParagraph"/>
+        <w:numPr>
+          <w:ilvl w:val="1"/>
+          <w:numId w:val="13"/>
+        </w:numPr>
+        <w:rPr>
+          <w:lang w:eastAsia="en-GB"/>
+        </w:rPr>
+      </w:pPr>
+      <w:proofErr w:type="gramStart"/>
+      <w:r>
+        <w:rPr>
+          <w:lang w:eastAsia="en-GB"/>
+        </w:rPr>
+        <w:t>At the moment</w:t>
+      </w:r>
+      <w:proofErr w:type="gramEnd"/>
+      <w:r>
+        <w:rPr>
+          <w:lang w:eastAsia="en-GB"/>
+        </w:rPr>
+        <w:t xml:space="preserve"> will learn on previous 4 frames to give awareness of movement</w:t>
+      </w:r>
+    </w:p>
+    <w:p>
+      <w:pPr>
+        <w:pStyle w:val="ListParagraph"/>
+        <w:numPr>
+          <w:ilvl w:val="2"/>
+          <w:numId w:val="13"/>
+        </w:numPr>
+        <w:rPr>
+          <w:lang w:eastAsia="en-GB"/>
+        </w:rPr>
+      </w:pPr>
+      <w:r>
+        <w:rPr>
+          <w:lang w:eastAsia="en-GB"/>
+        </w:rPr>
+        <w:t xml:space="preserve">Maximise: </w:t>
+      </w:r>
+      <w:r>
+        <w:rPr>
+          <w:lang w:eastAsia="en-GB"/>
+        </w:rPr>
+        <w:t>Speed, C</w:t>
+      </w:r>
+      <w:r>
+        <w:rPr>
+          <w:lang w:eastAsia="en-GB"/>
+        </w:rPr>
+        <w:t>heckpoint</w:t>
+      </w:r>
+      <w:r>
+        <w:rPr>
+          <w:lang w:eastAsia="en-GB"/>
+        </w:rPr>
+        <w:t>, Lap completion %</w:t>
+      </w:r>
+      <w:r>
+        <w:rPr>
+          <w:lang w:eastAsia="en-GB"/>
+        </w:rPr>
+        <w:t xml:space="preserve"> </w:t>
+      </w:r>
+    </w:p>
+    <w:p>
+      <w:pPr>
+        <w:pStyle w:val="ListParagraph"/>
+        <w:numPr>
+          <w:ilvl w:val="3"/>
+          <w:numId w:val="13"/>
+        </w:numPr>
+        <w:rPr>
+          <w:lang w:eastAsia="en-GB"/>
+        </w:rPr>
+      </w:pPr>
+      <w:r>
+        <w:rPr>
+          <w:lang w:eastAsia="en-GB"/>
+        </w:rPr>
+        <w:t>(Checkpoint ~= Lap Completion)</w:t>
+      </w:r>
+    </w:p>
+    <w:p>
+      <w:pPr>
+        <w:pStyle w:val="ListParagraph"/>
+        <w:numPr>
+          <w:ilvl w:val="2"/>
+          <w:numId w:val="13"/>
+        </w:numPr>
+        <w:rPr>
+          <w:lang w:eastAsia="en-GB"/>
+        </w:rPr>
+      </w:pPr>
+      <w:r>
+        <w:rPr>
+          <w:lang w:eastAsia="en-GB"/>
+        </w:rPr>
+        <w:t xml:space="preserve">Bonus: Perform MT, </w:t>
+      </w:r>
+      <w:proofErr w:type="gramStart"/>
+      <w:r>
+        <w:rPr>
+          <w:lang w:eastAsia="en-GB"/>
+        </w:rPr>
+        <w:t>Perform</w:t>
+      </w:r>
+      <w:proofErr w:type="gramEnd"/>
+      <w:r>
+        <w:rPr>
+          <w:lang w:eastAsia="en-GB"/>
+        </w:rPr>
+        <w:t xml:space="preserve"> wheelie (maintain &gt; 87kph speed for x seconds)</w:t>
+      </w:r>
+    </w:p>
+    <w:p>
+      <w:pPr>
+        <w:pStyle w:val="ListParagraph"/>
+        <w:numPr>
+          <w:ilvl w:val="2"/>
+          <w:numId w:val="13"/>
+        </w:numPr>
+        <w:rPr>
+          <w:lang w:eastAsia="en-GB"/>
+        </w:rPr>
+      </w:pPr>
+      <w:r>
+        <w:rPr>
+          <w:lang w:eastAsia="en-GB"/>
+        </w:rPr>
+        <w:t>Penalty: Speed lower than Flame Runner base speed</w:t>
+      </w:r>
+    </w:p>
+    <w:p>
+      <w:pPr>
+        <w:pStyle w:val="ListParagraph"/>
+        <w:numPr>
+          <w:ilvl w:val="2"/>
+          <w:numId w:val="13"/>
+        </w:numPr>
+        <w:rPr>
+          <w:lang w:eastAsia="en-GB"/>
+        </w:rPr>
+      </w:pPr>
+      <w:r>
+        <w:rPr>
+          <w:lang w:eastAsia="en-GB"/>
+        </w:rPr>
+        <w:t>Terminate: Hit object/offroad (speed &lt; 50)</w:t>
+      </w:r>
+    </w:p>
+    <w:p>
+      <w:pPr>
+        <w:rPr>
+          <w:b/>
+          <w:bCs/>
+          <w:lang w:eastAsia="en-GB"/>
+        </w:rPr>
+      </w:pPr>
+      <w:r>
+        <w:rPr>
+          <w:b/>
+          <w:bCs/>
+          <w:lang w:eastAsia="en-GB"/>
+        </w:rPr>
+        <w:t>Emulator Interaction/Configuration</w:t>
+      </w:r>
+    </w:p>
+    <w:p>
+      <w:pPr>
+        <w:pStyle w:val="ListParagraph"/>
+        <w:numPr>
+          <w:ilvl w:val="0"/>
+          <w:numId w:val="13"/>
+        </w:numPr>
+        <w:rPr>
+          <w:lang w:eastAsia="en-GB"/>
+        </w:rPr>
+      </w:pPr>
+      <w:r>
+        <w:rPr>
+          <w:lang w:eastAsia="en-GB"/>
+        </w:rPr>
+        <w:t>Gym Environment</w:t>
+      </w:r>
+    </w:p>
+    <w:p>
+      <w:pPr>
+        <w:pStyle w:val="ListParagraph"/>
+        <w:numPr>
+          <w:ilvl w:val="1"/>
+          <w:numId w:val="13"/>
+        </w:numPr>
+        <w:rPr>
+          <w:lang w:eastAsia="en-GB"/>
+        </w:rPr>
+      </w:pPr>
+      <w:r>
+        <w:rPr>
+          <w:lang w:eastAsia="en-GB"/>
+        </w:rPr>
+        <w:t>Open source but not updated/</w:t>
+      </w:r>
+      <w:proofErr w:type="gramStart"/>
+      <w:r>
+        <w:rPr>
+          <w:lang w:eastAsia="en-GB"/>
+        </w:rPr>
+        <w:t>maintained</w:t>
+      </w:r>
+      <w:proofErr w:type="gramEnd"/>
+    </w:p>
+    <w:p>
+      <w:pPr>
+        <w:pStyle w:val="ListParagraph"/>
+        <w:numPr>
+          <w:ilvl w:val="1"/>
+          <w:numId w:val="13"/>
+        </w:numPr>
+        <w:rPr>
+          <w:lang w:eastAsia="en-GB"/>
+        </w:rPr>
+      </w:pPr>
+      <w:r>
+        <w:rPr>
+          <w:lang w:eastAsia="en-GB"/>
+        </w:rPr>
+        <w:t xml:space="preserve">Contains local paths from </w:t>
+      </w:r>
+      <w:proofErr w:type="gramStart"/>
+      <w:r>
+        <w:rPr>
+          <w:lang w:eastAsia="en-GB"/>
+        </w:rPr>
+        <w:t>creator</w:t>
+      </w:r>
+      <w:proofErr w:type="gramEnd"/>
+    </w:p>
+    <w:p>
+      <w:pPr>
+        <w:pStyle w:val="ListParagraph"/>
+        <w:numPr>
+          <w:ilvl w:val="1"/>
+          <w:numId w:val="13"/>
+        </w:numPr>
+        <w:rPr>
+          <w:lang w:eastAsia="en-GB"/>
+        </w:rPr>
+      </w:pPr>
+      <w:r>
+        <w:rPr>
+          <w:lang w:eastAsia="en-GB"/>
+        </w:rPr>
+        <w:t xml:space="preserve">Could modify gym to get only what I </w:t>
+      </w:r>
+      <w:proofErr w:type="gramStart"/>
+      <w:r>
+        <w:rPr>
+          <w:lang w:eastAsia="en-GB"/>
+        </w:rPr>
+        <w:t>need</w:t>
+      </w:r>
+      <w:proofErr w:type="gramEnd"/>
+    </w:p>
+    <w:p>
+      <w:pPr>
+        <w:pStyle w:val="ListParagraph"/>
+        <w:numPr>
+          <w:ilvl w:val="2"/>
+          <w:numId w:val="13"/>
+        </w:numPr>
+        <w:rPr>
+          <w:lang w:eastAsia="en-GB"/>
+        </w:rPr>
+      </w:pPr>
+      <w:r>
+        <w:rPr>
+          <w:lang w:eastAsia="en-GB"/>
+        </w:rPr>
+        <w:t xml:space="preserve">Visualisations and memory viewer not </w:t>
+      </w:r>
+      <w:proofErr w:type="gramStart"/>
+      <w:r>
+        <w:rPr>
+          <w:lang w:eastAsia="en-GB"/>
+        </w:rPr>
+        <w:t>needed</w:t>
+      </w:r>
+      <w:proofErr w:type="gramEnd"/>
+    </w:p>
+    <w:p>
+      <w:pPr>
+        <w:pStyle w:val="ListParagraph"/>
+        <w:numPr>
+          <w:ilvl w:val="2"/>
+          <w:numId w:val="13"/>
+        </w:numPr>
+        <w:rPr>
+          <w:lang w:eastAsia="en-GB"/>
+        </w:rPr>
+      </w:pPr>
+      <w:proofErr w:type="spellStart"/>
+      <w:r>
+        <w:rPr>
+          <w:lang w:eastAsia="en-GB"/>
+        </w:rPr>
+        <w:t>Framedumps</w:t>
+      </w:r>
+      <w:proofErr w:type="spellEnd"/>
+      <w:r>
+        <w:rPr>
+          <w:lang w:eastAsia="en-GB"/>
+        </w:rPr>
+        <w:t xml:space="preserve"> are </w:t>
+      </w:r>
+      <w:proofErr w:type="gramStart"/>
+      <w:r>
+        <w:rPr>
+          <w:lang w:eastAsia="en-GB"/>
+        </w:rPr>
+        <w:t>needed</w:t>
+      </w:r>
+      <w:proofErr w:type="gramEnd"/>
+    </w:p>
+    <w:p>
+      <w:pPr>
+        <w:pStyle w:val="ListParagraph"/>
+        <w:numPr>
+          <w:ilvl w:val="3"/>
+          <w:numId w:val="13"/>
+        </w:numPr>
+        <w:rPr>
+          <w:lang w:eastAsia="en-GB"/>
+        </w:rPr>
+      </w:pPr>
+      <w:r>
+        <w:rPr>
+          <w:lang w:eastAsia="en-GB"/>
+        </w:rPr>
+        <w:t xml:space="preserve">Add functionality to get key values from on-screen ‘cheat’ </w:t>
+      </w:r>
+      <w:proofErr w:type="gramStart"/>
+      <w:r>
+        <w:rPr>
+          <w:lang w:eastAsia="en-GB"/>
+        </w:rPr>
+        <w:t>codes</w:t>
+      </w:r>
+      <w:proofErr w:type="gramEnd"/>
+    </w:p>
+    <w:p>
+      <w:pPr>
+        <w:rPr>
+          <w:lang w:eastAsia="en-GB"/>
+        </w:rPr>
+      </w:pPr>
+      <w:r>
+        <w:rPr>
+          <w:lang w:eastAsia="en-GB"/>
+        </w:rPr>
+        <w:lastRenderedPageBreak/>
+        <w:t xml:space="preserve">** </w:t>
+      </w:r>
+      <w:r>
+        <w:rPr>
+          <w:lang w:eastAsia="en-GB"/>
+        </w:rPr>
+        <w:t xml:space="preserve">Is a gym env 100% required? If </w:t>
+      </w:r>
+      <w:proofErr w:type="gramStart"/>
+      <w:r>
+        <w:rPr>
+          <w:lang w:eastAsia="en-GB"/>
+        </w:rPr>
+        <w:t>so</w:t>
+      </w:r>
+      <w:proofErr w:type="gramEnd"/>
+      <w:r>
+        <w:rPr>
+          <w:lang w:eastAsia="en-GB"/>
+        </w:rPr>
+        <w:t xml:space="preserve"> would it be possible to make my own? If not then I will have to use a different game, </w:t>
+      </w:r>
+      <w:proofErr w:type="gramStart"/>
+      <w:r>
+        <w:rPr>
+          <w:lang w:eastAsia="en-GB"/>
+        </w:rPr>
+        <w:t>In</w:t>
+      </w:r>
+      <w:proofErr w:type="gramEnd"/>
+      <w:r>
+        <w:rPr>
+          <w:lang w:eastAsia="en-GB"/>
+        </w:rPr>
+        <w:t xml:space="preserve"> which case I would search for the gym environment first and then select a game that has one already.</w:t>
+      </w:r>
+    </w:p>
+    <w:p>
+      <w:pPr>
+        <w:pStyle w:val="ListParagraph"/>
+        <w:numPr>
+          <w:ilvl w:val="0"/>
+          <w:numId w:val="13"/>
+        </w:numPr>
+        <w:rPr>
+          <w:lang w:eastAsia="en-GB"/>
+        </w:rPr>
+      </w:pPr>
+      <w:r>
+        <w:rPr>
+          <w:lang w:eastAsia="en-GB"/>
+        </w:rPr>
+        <w:t>Controller compatibility</w:t>
+      </w:r>
+    </w:p>
+    <w:p>
+      <w:pPr>
+        <w:pStyle w:val="ListParagraph"/>
+        <w:numPr>
+          <w:ilvl w:val="1"/>
+          <w:numId w:val="13"/>
+        </w:numPr>
+        <w:rPr>
+          <w:lang w:eastAsia="en-GB"/>
+        </w:rPr>
+      </w:pPr>
+      <w:r>
+        <w:rPr>
+          <w:lang w:eastAsia="en-GB"/>
+        </w:rPr>
+        <w:t xml:space="preserve">Gym env uses </w:t>
+      </w:r>
+      <w:proofErr w:type="spellStart"/>
+      <w:r>
+        <w:rPr>
+          <w:lang w:eastAsia="en-GB"/>
+        </w:rPr>
+        <w:t>unix</w:t>
+      </w:r>
+      <w:proofErr w:type="spellEnd"/>
+      <w:r>
+        <w:rPr>
+          <w:lang w:eastAsia="en-GB"/>
+        </w:rPr>
+        <w:t xml:space="preserve"> Pipes, but my attempts at doing so in the past have </w:t>
+      </w:r>
+      <w:proofErr w:type="gramStart"/>
+      <w:r>
+        <w:rPr>
+          <w:lang w:eastAsia="en-GB"/>
+        </w:rPr>
+        <w:t>failed</w:t>
+      </w:r>
+      <w:proofErr w:type="gramEnd"/>
+    </w:p>
+    <w:p>
+      <w:pPr>
+        <w:pStyle w:val="ListParagraph"/>
+        <w:numPr>
+          <w:ilvl w:val="1"/>
+          <w:numId w:val="13"/>
+        </w:numPr>
+        <w:rPr>
+          <w:lang w:eastAsia="en-GB"/>
+        </w:rPr>
+      </w:pPr>
+      <w:r>
+        <w:rPr>
+          <w:lang w:eastAsia="en-GB"/>
+        </w:rPr>
+        <w:t xml:space="preserve">If they don’t work then </w:t>
+      </w:r>
+      <w:r>
+        <w:rPr>
+          <w:lang w:eastAsia="en-GB"/>
+        </w:rPr>
+        <w:t xml:space="preserve">I will have to modify the controller class to use </w:t>
+      </w:r>
+      <w:proofErr w:type="spellStart"/>
+      <w:r>
+        <w:rPr>
+          <w:lang w:eastAsia="en-GB"/>
+        </w:rPr>
+        <w:t>PyAutoGUI</w:t>
+      </w:r>
+      <w:proofErr w:type="spellEnd"/>
+      <w:r>
+        <w:rPr>
+          <w:lang w:eastAsia="en-GB"/>
+        </w:rPr>
+        <w:t xml:space="preserve">, along with the dolphin config </w:t>
+      </w:r>
+      <w:proofErr w:type="gramStart"/>
+      <w:r>
+        <w:rPr>
+          <w:lang w:eastAsia="en-GB"/>
+        </w:rPr>
+        <w:t>files</w:t>
+      </w:r>
+      <w:proofErr w:type="gramEnd"/>
+    </w:p>
+    <w:p>
+      <w:pPr>
+        <w:rPr>
+          <w:lang w:eastAsia="en-GB"/>
+        </w:rPr>
+      </w:pPr>
+      <w:r>
+        <w:rPr>
+          <w:lang w:eastAsia="en-GB"/>
+        </w:rPr>
+        <w:t xml:space="preserve">** I will require computing power from </w:t>
+      </w:r>
+      <w:proofErr w:type="spellStart"/>
+      <w:r>
+        <w:rPr>
+          <w:lang w:eastAsia="en-GB"/>
+        </w:rPr>
+        <w:t>UoB</w:t>
+      </w:r>
+      <w:proofErr w:type="spellEnd"/>
+      <w:r>
+        <w:rPr>
+          <w:lang w:eastAsia="en-GB"/>
+        </w:rPr>
+        <w:t xml:space="preserve"> for the learning process, based on other works, around 60 hours will be sufficient to train</w:t>
+      </w:r>
+    </w:p>
+    <w:p>
+      <w:pPr>
+        <w:rPr>
+          <w:b/>
+          <w:bCs/>
+          <w:lang w:eastAsia="en-GB"/>
+        </w:rPr>
+      </w:pPr>
+      <w:r>
+        <w:rPr>
+          <w:b/>
+          <w:bCs/>
+          <w:lang w:eastAsia="en-GB"/>
+        </w:rPr>
+        <w:t>Programming</w:t>
+      </w:r>
+    </w:p>
+    <w:p>
+      <w:pPr>
+        <w:pStyle w:val="ListParagraph"/>
+        <w:numPr>
+          <w:ilvl w:val="0"/>
+          <w:numId w:val="13"/>
+        </w:numPr>
+        <w:rPr>
+          <w:b/>
+          <w:bCs/>
+          <w:lang w:eastAsia="en-GB"/>
+        </w:rPr>
+      </w:pPr>
+      <w:r>
+        <w:rPr>
+          <w:lang w:eastAsia="en-GB"/>
+        </w:rPr>
+        <w:t>I would like to start the learning process before the start of the Christmas holidays and leave the time after for documentation, data analysis, tuning, and possibly considering different Reward Functions</w:t>
+      </w:r>
+    </w:p>
+    <w:p>
+      <w:pPr>
+        <w:pStyle w:val="ListParagraph"/>
+        <w:numPr>
+          <w:ilvl w:val="0"/>
+          <w:numId w:val="13"/>
+        </w:numPr>
+        <w:rPr>
+          <w:b/>
+          <w:bCs/>
+          <w:lang w:eastAsia="en-GB"/>
+        </w:rPr>
+      </w:pPr>
+      <w:r>
+        <w:rPr>
+          <w:lang w:eastAsia="en-GB"/>
+        </w:rPr>
+        <w:t>In terms of the environment, I will give myself until 13</w:t>
+      </w:r>
+      <w:r>
+        <w:rPr>
+          <w:vertAlign w:val="superscript"/>
+          <w:lang w:eastAsia="en-GB"/>
+        </w:rPr>
+        <w:t>th</w:t>
+      </w:r>
+      <w:r>
+        <w:rPr>
+          <w:lang w:eastAsia="en-GB"/>
+        </w:rPr>
+        <w:t xml:space="preserve"> November to get that working, at which point I will change which game I do the learning process for, based on what gyms are out there already. In this case I will have to change my approach depending on the style of games that are available. If </w:t>
+      </w:r>
+      <w:proofErr w:type="gramStart"/>
+      <w:r>
+        <w:rPr>
+          <w:lang w:eastAsia="en-GB"/>
+        </w:rPr>
+        <w:t>possible</w:t>
+      </w:r>
+      <w:proofErr w:type="gramEnd"/>
+      <w:r>
+        <w:rPr>
+          <w:lang w:eastAsia="en-GB"/>
+        </w:rPr>
+        <w:t xml:space="preserve"> I would still like to do a racing game as some aspects will carry over</w:t>
+      </w:r>
+    </w:p>
+    <w:p>
+      <w:pPr>
+        <w:pStyle w:val="ListParagraph"/>
+        <w:numPr>
+          <w:ilvl w:val="0"/>
+          <w:numId w:val="13"/>
+        </w:numPr>
+        <w:rPr>
+          <w:b/>
+          <w:bCs/>
+          <w:lang w:eastAsia="en-GB"/>
+        </w:rPr>
+      </w:pPr>
+      <w:r>
+        <w:rPr>
+          <w:lang w:eastAsia="en-GB"/>
+        </w:rPr>
+        <w:t xml:space="preserve">If the </w:t>
+      </w:r>
+      <w:proofErr w:type="spellStart"/>
+      <w:r>
+        <w:rPr>
+          <w:lang w:eastAsia="en-GB"/>
+        </w:rPr>
+        <w:t>mkwii</w:t>
+      </w:r>
+      <w:proofErr w:type="spellEnd"/>
+      <w:r>
+        <w:rPr>
+          <w:lang w:eastAsia="en-GB"/>
+        </w:rPr>
+        <w:t xml:space="preserve"> gym environment is successful then I aim to have the learning process fully functional by the winter break, In the event that I am unsuccessful in this, I will spend time over the holidays to catch up, so that I can start it when I come </w:t>
+      </w:r>
+      <w:proofErr w:type="gramStart"/>
+      <w:r>
+        <w:rPr>
+          <w:lang w:eastAsia="en-GB"/>
+        </w:rPr>
+        <w:t>back</w:t>
+      </w:r>
+      <w:proofErr w:type="gramEnd"/>
+    </w:p>
+    <w:p>
+      <w:pPr>
+        <w:pStyle w:val="ListParagraph"/>
+        <w:numPr>
+          <w:ilvl w:val="0"/>
+          <w:numId w:val="13"/>
+        </w:numPr>
+        <w:rPr>
+          <w:b/>
+          <w:bCs/>
+          <w:lang w:eastAsia="en-GB"/>
+        </w:rPr>
+      </w:pPr>
     </w:p>
     <w:p>
       <w:pPr>
@@ -491,7 +1780,6 @@
         <w:rPr>
           <w:lang w:eastAsia="en-GB"/>
         </w:rPr>
-        <w:lastRenderedPageBreak/>
         <w:t>Problem Formulation</w:t>
       </w:r>
     </w:p>
@@ -1363,6 +2651,232 @@
     </w:lvl>
   </w:abstractNum>
   <w:abstractNum w:abstractNumId="7" w15:restartNumberingAfterBreak="0">
+    <w:nsid w:val="5B185E38"/>
+    <w:multiLevelType w:val="hybridMultilevel"/>
+    <w:tmpl w:val="A6ACBBE0"/>
+    <w:lvl w:ilvl="0" w:tplc="08090001">
+      <w:start w:val="1"/>
+      <w:numFmt w:val="bullet"/>
+      <w:lvlText w:val=""/>
+      <w:lvlJc w:val="left"/>
+      <w:pPr>
+        <w:ind w:left="720" w:hanging="360"/>
+      </w:pPr>
+      <w:rPr>
+        <w:rFonts w:ascii="Symbol" w:hAnsi="Symbol" w:hint="default"/>
+      </w:rPr>
+    </w:lvl>
+    <w:lvl w:ilvl="1" w:tplc="08090003">
+      <w:start w:val="1"/>
+      <w:numFmt w:val="bullet"/>
+      <w:lvlText w:val="o"/>
+      <w:lvlJc w:val="left"/>
+      <w:pPr>
+        <w:ind w:left="1440" w:hanging="360"/>
+      </w:pPr>
+      <w:rPr>
+        <w:rFonts w:ascii="Courier New" w:hAnsi="Courier New" w:cs="Courier New" w:hint="default"/>
+      </w:rPr>
+    </w:lvl>
+    <w:lvl w:ilvl="2" w:tplc="08090005">
+      <w:start w:val="1"/>
+      <w:numFmt w:val="bullet"/>
+      <w:lvlText w:val=""/>
+      <w:lvlJc w:val="left"/>
+      <w:pPr>
+        <w:ind w:left="2160" w:hanging="360"/>
+      </w:pPr>
+      <w:rPr>
+        <w:rFonts w:ascii="Wingdings" w:hAnsi="Wingdings" w:hint="default"/>
+      </w:rPr>
+    </w:lvl>
+    <w:lvl w:ilvl="3" w:tplc="08090001">
+      <w:start w:val="1"/>
+      <w:numFmt w:val="bullet"/>
+      <w:lvlText w:val=""/>
+      <w:lvlJc w:val="left"/>
+      <w:pPr>
+        <w:ind w:left="2880" w:hanging="360"/>
+      </w:pPr>
+      <w:rPr>
+        <w:rFonts w:ascii="Symbol" w:hAnsi="Symbol" w:hint="default"/>
+      </w:rPr>
+    </w:lvl>
+    <w:lvl w:ilvl="4" w:tplc="08090003">
+      <w:start w:val="1"/>
+      <w:numFmt w:val="bullet"/>
+      <w:lvlText w:val="o"/>
+      <w:lvlJc w:val="left"/>
+      <w:pPr>
+        <w:ind w:left="3600" w:hanging="360"/>
+      </w:pPr>
+      <w:rPr>
+        <w:rFonts w:ascii="Courier New" w:hAnsi="Courier New" w:cs="Courier New" w:hint="default"/>
+      </w:rPr>
+    </w:lvl>
+    <w:lvl w:ilvl="5" w:tplc="08090005" w:tentative="1">
+      <w:start w:val="1"/>
+      <w:numFmt w:val="bullet"/>
+      <w:lvlText w:val=""/>
+      <w:lvlJc w:val="left"/>
+      <w:pPr>
+        <w:ind w:left="4320" w:hanging="360"/>
+      </w:pPr>
+      <w:rPr>
+        <w:rFonts w:ascii="Wingdings" w:hAnsi="Wingdings" w:hint="default"/>
+      </w:rPr>
+    </w:lvl>
+    <w:lvl w:ilvl="6" w:tplc="08090001" w:tentative="1">
+      <w:start w:val="1"/>
+      <w:numFmt w:val="bullet"/>
+      <w:lvlText w:val=""/>
+      <w:lvlJc w:val="left"/>
+      <w:pPr>
+        <w:ind w:left="5040" w:hanging="360"/>
+      </w:pPr>
+      <w:rPr>
+        <w:rFonts w:ascii="Symbol" w:hAnsi="Symbol" w:hint="default"/>
+      </w:rPr>
+    </w:lvl>
+    <w:lvl w:ilvl="7" w:tplc="08090003" w:tentative="1">
+      <w:start w:val="1"/>
+      <w:numFmt w:val="bullet"/>
+      <w:lvlText w:val="o"/>
+      <w:lvlJc w:val="left"/>
+      <w:pPr>
+        <w:ind w:left="5760" w:hanging="360"/>
+      </w:pPr>
+      <w:rPr>
+        <w:rFonts w:ascii="Courier New" w:hAnsi="Courier New" w:cs="Courier New" w:hint="default"/>
+      </w:rPr>
+    </w:lvl>
+    <w:lvl w:ilvl="8" w:tplc="08090005" w:tentative="1">
+      <w:start w:val="1"/>
+      <w:numFmt w:val="bullet"/>
+      <w:lvlText w:val=""/>
+      <w:lvlJc w:val="left"/>
+      <w:pPr>
+        <w:ind w:left="6480" w:hanging="360"/>
+      </w:pPr>
+      <w:rPr>
+        <w:rFonts w:ascii="Wingdings" w:hAnsi="Wingdings" w:hint="default"/>
+      </w:rPr>
+    </w:lvl>
+  </w:abstractNum>
+  <w:abstractNum w:abstractNumId="8" w15:restartNumberingAfterBreak="0">
+    <w:nsid w:val="64381346"/>
+    <w:multiLevelType w:val="hybridMultilevel"/>
+    <w:tmpl w:val="7A8A7FBC"/>
+    <w:lvl w:ilvl="0" w:tplc="08090001">
+      <w:start w:val="1"/>
+      <w:numFmt w:val="bullet"/>
+      <w:lvlText w:val=""/>
+      <w:lvlJc w:val="left"/>
+      <w:pPr>
+        <w:ind w:left="720" w:hanging="360"/>
+      </w:pPr>
+      <w:rPr>
+        <w:rFonts w:ascii="Symbol" w:hAnsi="Symbol" w:hint="default"/>
+      </w:rPr>
+    </w:lvl>
+    <w:lvl w:ilvl="1" w:tplc="08090003">
+      <w:start w:val="1"/>
+      <w:numFmt w:val="bullet"/>
+      <w:lvlText w:val="o"/>
+      <w:lvlJc w:val="left"/>
+      <w:pPr>
+        <w:ind w:left="1440" w:hanging="360"/>
+      </w:pPr>
+      <w:rPr>
+        <w:rFonts w:ascii="Courier New" w:hAnsi="Courier New" w:cs="Courier New" w:hint="default"/>
+      </w:rPr>
+    </w:lvl>
+    <w:lvl w:ilvl="2" w:tplc="08090005">
+      <w:start w:val="1"/>
+      <w:numFmt w:val="bullet"/>
+      <w:lvlText w:val=""/>
+      <w:lvlJc w:val="left"/>
+      <w:pPr>
+        <w:ind w:left="2160" w:hanging="360"/>
+      </w:pPr>
+      <w:rPr>
+        <w:rFonts w:ascii="Wingdings" w:hAnsi="Wingdings" w:hint="default"/>
+      </w:rPr>
+    </w:lvl>
+    <w:lvl w:ilvl="3" w:tplc="08090001">
+      <w:start w:val="1"/>
+      <w:numFmt w:val="bullet"/>
+      <w:lvlText w:val=""/>
+      <w:lvlJc w:val="left"/>
+      <w:pPr>
+        <w:ind w:left="2880" w:hanging="360"/>
+      </w:pPr>
+      <w:rPr>
+        <w:rFonts w:ascii="Symbol" w:hAnsi="Symbol" w:hint="default"/>
+      </w:rPr>
+    </w:lvl>
+    <w:lvl w:ilvl="4" w:tplc="08090003" w:tentative="1">
+      <w:start w:val="1"/>
+      <w:numFmt w:val="bullet"/>
+      <w:lvlText w:val="o"/>
+      <w:lvlJc w:val="left"/>
+      <w:pPr>
+        <w:ind w:left="3600" w:hanging="360"/>
+      </w:pPr>
+      <w:rPr>
+        <w:rFonts w:ascii="Courier New" w:hAnsi="Courier New" w:cs="Courier New" w:hint="default"/>
+      </w:rPr>
+    </w:lvl>
+    <w:lvl w:ilvl="5" w:tplc="08090005" w:tentative="1">
+      <w:start w:val="1"/>
+      <w:numFmt w:val="bullet"/>
+      <w:lvlText w:val=""/>
+      <w:lvlJc w:val="left"/>
+      <w:pPr>
+        <w:ind w:left="4320" w:hanging="360"/>
+      </w:pPr>
+      <w:rPr>
+        <w:rFonts w:ascii="Wingdings" w:hAnsi="Wingdings" w:hint="default"/>
+      </w:rPr>
+    </w:lvl>
+    <w:lvl w:ilvl="6" w:tplc="08090001" w:tentative="1">
+      <w:start w:val="1"/>
+      <w:numFmt w:val="bullet"/>
+      <w:lvlText w:val=""/>
+      <w:lvlJc w:val="left"/>
+      <w:pPr>
+        <w:ind w:left="5040" w:hanging="360"/>
+      </w:pPr>
+      <w:rPr>
+        <w:rFonts w:ascii="Symbol" w:hAnsi="Symbol" w:hint="default"/>
+      </w:rPr>
+    </w:lvl>
+    <w:lvl w:ilvl="7" w:tplc="08090003" w:tentative="1">
+      <w:start w:val="1"/>
+      <w:numFmt w:val="bullet"/>
+      <w:lvlText w:val="o"/>
+      <w:lvlJc w:val="left"/>
+      <w:pPr>
+        <w:ind w:left="5760" w:hanging="360"/>
+      </w:pPr>
+      <w:rPr>
+        <w:rFonts w:ascii="Courier New" w:hAnsi="Courier New" w:cs="Courier New" w:hint="default"/>
+      </w:rPr>
+    </w:lvl>
+    <w:lvl w:ilvl="8" w:tplc="08090005" w:tentative="1">
+      <w:start w:val="1"/>
+      <w:numFmt w:val="bullet"/>
+      <w:lvlText w:val=""/>
+      <w:lvlJc w:val="left"/>
+      <w:pPr>
+        <w:ind w:left="6480" w:hanging="360"/>
+      </w:pPr>
+      <w:rPr>
+        <w:rFonts w:ascii="Wingdings" w:hAnsi="Wingdings" w:hint="default"/>
+      </w:rPr>
+    </w:lvl>
+  </w:abstractNum>
+  <w:abstractNum w:abstractNumId="9" w15:restartNumberingAfterBreak="0">
     <w:nsid w:val="68943AC5"/>
     <w:multiLevelType w:val="hybridMultilevel"/>
     <w:tmpl w:val="B4B2C43C"/>
@@ -1402,7 +2916,7 @@
         <w:rFonts w:ascii="Wingdings" w:hAnsi="Wingdings" w:hint="default"/>
       </w:rPr>
     </w:lvl>
-    <w:lvl w:ilvl="3" w:tplc="08090001" w:tentative="1">
+    <w:lvl w:ilvl="3" w:tplc="08090001">
       <w:start w:val="1"/>
       <w:numFmt w:val="bullet"/>
       <w:lvlText w:val=""/>
@@ -1414,7 +2928,7 @@
         <w:rFonts w:ascii="Symbol" w:hAnsi="Symbol" w:hint="default"/>
       </w:rPr>
     </w:lvl>
-    <w:lvl w:ilvl="4" w:tplc="08090003" w:tentative="1">
+    <w:lvl w:ilvl="4" w:tplc="08090003">
       <w:start w:val="1"/>
       <w:numFmt w:val="bullet"/>
       <w:lvlText w:val="o"/>
@@ -1475,7 +2989,7 @@
       </w:rPr>
     </w:lvl>
   </w:abstractNum>
-  <w:abstractNum w:abstractNumId="8" w15:restartNumberingAfterBreak="0">
+  <w:abstractNum w:abstractNumId="10" w15:restartNumberingAfterBreak="0">
     <w:nsid w:val="6C7E7B8C"/>
     <w:multiLevelType w:val="hybridMultilevel"/>
     <w:tmpl w:val="DE90F530"/>
@@ -1588,7 +3102,7 @@
       </w:rPr>
     </w:lvl>
   </w:abstractNum>
-  <w:abstractNum w:abstractNumId="9" w15:restartNumberingAfterBreak="0">
+  <w:abstractNum w:abstractNumId="11" w15:restartNumberingAfterBreak="0">
     <w:nsid w:val="6F9B5F0E"/>
     <w:multiLevelType w:val="hybridMultilevel"/>
     <w:tmpl w:val="DB386E94"/>
@@ -1701,7 +3215,7 @@
       </w:rPr>
     </w:lvl>
   </w:abstractNum>
-  <w:abstractNum w:abstractNumId="10" w15:restartNumberingAfterBreak="0">
+  <w:abstractNum w:abstractNumId="12" w15:restartNumberingAfterBreak="0">
     <w:nsid w:val="78E07BF4"/>
     <w:multiLevelType w:val="hybridMultilevel"/>
     <w:tmpl w:val="2FDA2AB8"/>
@@ -1753,7 +3267,7 @@
         <w:rFonts w:ascii="Symbol" w:hAnsi="Symbol" w:hint="default"/>
       </w:rPr>
     </w:lvl>
-    <w:lvl w:ilvl="4" w:tplc="08090003" w:tentative="1">
+    <w:lvl w:ilvl="4" w:tplc="08090003">
       <w:start w:val="1"/>
       <w:numFmt w:val="bullet"/>
       <w:lvlText w:val="o"/>
@@ -1818,13 +3332,13 @@
     <w:abstractNumId w:val="6"/>
   </w:num>
   <w:num w:numId="2" w16cid:durableId="206331672">
-    <w:abstractNumId w:val="9"/>
+    <w:abstractNumId w:val="11"/>
   </w:num>
   <w:num w:numId="3" w16cid:durableId="877858449">
     <w:abstractNumId w:val="1"/>
   </w:num>
   <w:num w:numId="4" w16cid:durableId="970136500">
-    <w:abstractNumId w:val="8"/>
+    <w:abstractNumId w:val="10"/>
   </w:num>
   <w:num w:numId="5" w16cid:durableId="261885006">
     <w:abstractNumId w:val="4"/>
@@ -1842,10 +3356,16 @@
     <w:abstractNumId w:val="5"/>
   </w:num>
   <w:num w:numId="10" w16cid:durableId="1568222236">
+    <w:abstractNumId w:val="9"/>
+  </w:num>
+  <w:num w:numId="11" w16cid:durableId="469983908">
+    <w:abstractNumId w:val="12"/>
+  </w:num>
+  <w:num w:numId="12" w16cid:durableId="856315221">
     <w:abstractNumId w:val="7"/>
   </w:num>
-  <w:num w:numId="11" w16cid:durableId="469983908">
-    <w:abstractNumId w:val="10"/>
+  <w:num w:numId="13" w16cid:durableId="1758208938">
+    <w:abstractNumId w:val="8"/>
   </w:num>
 </w:numbering>
 </file>

</xml_diff>

<commit_message>
Cont. writeup of prop notes
</commit_message>
<xml_diff>
--- a/Proposal/Project Proposal.docx
+++ b/Proposal/Project Proposal.docx
@@ -41,13 +41,8 @@
         </w:numPr>
       </w:pPr>
       <w:r>
-        <w:t xml:space="preserve">What is already out </w:t>
-      </w:r>
-      <w:proofErr w:type="gramStart"/>
-      <w:r>
-        <w:t>there</w:t>
-      </w:r>
-      <w:proofErr w:type="gramEnd"/>
+        <w:t>What is already out there</w:t>
+      </w:r>
     </w:p>
     <w:p>
       <w:pPr>
@@ -76,13 +71,8 @@
         </w:numPr>
       </w:pPr>
       <w:r>
-        <w:t xml:space="preserve">Used self-made checkpoint </w:t>
-      </w:r>
-      <w:proofErr w:type="gramStart"/>
-      <w:r>
-        <w:t>system</w:t>
-      </w:r>
-      <w:proofErr w:type="gramEnd"/>
+        <w:t>Used self-made checkpoint system</w:t>
+      </w:r>
     </w:p>
     <w:p>
       <w:pPr>
@@ -105,13 +95,8 @@
         </w:numPr>
       </w:pPr>
       <w:r>
-        <w:t xml:space="preserve">Found optimal trajectories/path around the </w:t>
-      </w:r>
-      <w:proofErr w:type="gramStart"/>
-      <w:r>
-        <w:t>track</w:t>
-      </w:r>
-      <w:proofErr w:type="gramEnd"/>
+        <w:t>Found optimal trajectories/path around the track</w:t>
+      </w:r>
     </w:p>
     <w:p>
       <w:pPr>
@@ -140,13 +125,8 @@
         </w:numPr>
       </w:pPr>
       <w:r>
-        <w:t xml:space="preserve">Or real life? Cross-Track error applied to self-driving </w:t>
-      </w:r>
-      <w:proofErr w:type="gramStart"/>
-      <w:r>
-        <w:t>cars</w:t>
-      </w:r>
-      <w:proofErr w:type="gramEnd"/>
+        <w:t>Or real life? Cross-Track error applied to self-driving cars</w:t>
+      </w:r>
     </w:p>
     <w:p>
       <w:pPr>
@@ -157,13 +137,20 @@
         </w:numPr>
       </w:pPr>
       <w:r>
-        <w:t xml:space="preserve">Would need near-perfect knowledge of road boundaries/lanes </w:t>
-      </w:r>
-      <w:proofErr w:type="gramStart"/>
-      <w:r>
-        <w:t>etc</w:t>
-      </w:r>
-      <w:proofErr w:type="gramEnd"/>
+        <w:t>Would need near-perfect knowledge of road boundaries/lanes etc</w:t>
+      </w:r>
+    </w:p>
+    <w:p>
+      <w:pPr>
+        <w:pStyle w:val="ListParagraph"/>
+        <w:numPr>
+          <w:ilvl w:val="0"/>
+          <w:numId w:val="10"/>
+        </w:numPr>
+      </w:pPr>
+      <w:r>
+        <w:t>How is mine different</w:t>
+      </w:r>
     </w:p>
     <w:p>
       <w:pPr>
@@ -174,31 +161,7 @@
         </w:numPr>
       </w:pPr>
       <w:r>
-        <w:t>Games Conference RL?</w:t>
-      </w:r>
-    </w:p>
-    <w:p>
-      <w:pPr>
-        <w:pStyle w:val="ListParagraph"/>
-        <w:numPr>
-          <w:ilvl w:val="2"/>
-          <w:numId w:val="10"/>
-        </w:numPr>
-      </w:pPr>
-      <w:r>
-        <w:t>READ</w:t>
-      </w:r>
-    </w:p>
-    <w:p>
-      <w:pPr>
-        <w:pStyle w:val="ListParagraph"/>
-        <w:numPr>
-          <w:ilvl w:val="0"/>
-          <w:numId w:val="10"/>
-        </w:numPr>
-      </w:pPr>
-      <w:r>
-        <w:t>How is mine different</w:t>
+        <w:t>None show a human playing against the AI, I will do this at different stages and see the progress</w:t>
       </w:r>
     </w:p>
     <w:p>
@@ -210,41 +173,75 @@
         </w:numPr>
       </w:pPr>
       <w:r>
-        <w:t xml:space="preserve">None show a human playing against the AI, I will do this at different stages and see the </w:t>
-      </w:r>
-      <w:proofErr w:type="gramStart"/>
-      <w:r>
-        <w:t>progress</w:t>
-      </w:r>
-      <w:proofErr w:type="gramEnd"/>
-    </w:p>
-    <w:p>
-      <w:pPr>
-        <w:pStyle w:val="ListParagraph"/>
-        <w:numPr>
-          <w:ilvl w:val="1"/>
-          <w:numId w:val="10"/>
-        </w:numPr>
-      </w:pPr>
-      <w:r>
         <w:t>Looking like I may use gecko codes</w:t>
       </w:r>
       <w:r>
-        <w:t xml:space="preserve"> and get data from </w:t>
-      </w:r>
-      <w:proofErr w:type="spellStart"/>
-      <w:r>
-        <w:t>screendump</w:t>
-      </w:r>
-      <w:proofErr w:type="spellEnd"/>
-      <w:r>
-        <w:t xml:space="preserve">, others did not do this – will hopefully allow ai to train more </w:t>
-      </w:r>
-      <w:proofErr w:type="gramStart"/>
-      <w:r>
-        <w:t>quickly</w:t>
-      </w:r>
-      <w:proofErr w:type="gramEnd"/>
+        <w:t xml:space="preserve"> and get data from screen</w:t>
+      </w:r>
+      <w:r>
+        <w:t xml:space="preserve"> </w:t>
+      </w:r>
+      <w:r>
+        <w:t>dump, others did not do this – will hopefully allow ai to train more quickly</w:t>
+      </w:r>
+    </w:p>
+    <w:p>
+      <w:r>
+        <w:t xml:space="preserve">Due to the popularity of Mario Kart Wii, there are a few similar projects to this already out there. Firstly TangoAI on YouTube has a series dedicated to an </w:t>
+      </w:r>
+      <w:hyperlink r:id="rId5" w:history="1">
+        <w:r>
+          <w:rPr>
+            <w:rStyle w:val="Hyperlink"/>
+          </w:rPr>
+          <w:t>AI learni</w:t>
+        </w:r>
+        <w:r>
+          <w:rPr>
+            <w:rStyle w:val="Hyperlink"/>
+          </w:rPr>
+          <w:t>n</w:t>
+        </w:r>
+        <w:r>
+          <w:rPr>
+            <w:rStyle w:val="Hyperlink"/>
+          </w:rPr>
+          <w:t>g Mario Kart Wii</w:t>
+        </w:r>
+      </w:hyperlink>
+      <w:r>
+        <w:t>. He doesn’t go into too much detail in his videos, but he does outline his reward function. The main driver of this is a checkpoint system that he designed, that uses the on-screen minimap. This</w:t>
+      </w:r>
+      <w:r>
+        <w:t>, combined with the on-screen lap counter, gives a complete representation of how much of the race the agent has completed. In later videos he combined this approach with determining the speed and rewarding the agent for maintaining a high speed and punishing it for going below it.</w:t>
+      </w:r>
+    </w:p>
+    <w:p>
+      <w:hyperlink r:id="rId6" w:history="1">
+        <w:r>
+          <w:rPr>
+            <w:rStyle w:val="Hyperlink"/>
+          </w:rPr>
+          <w:t>JackWBoynton</w:t>
+        </w:r>
+      </w:hyperlink>
+      <w:r>
+        <w:t xml:space="preserve"> on GitHub</w:t>
+      </w:r>
+      <w:r>
+        <w:t xml:space="preserve"> </w:t>
+      </w:r>
+      <w:r>
+        <w:t xml:space="preserve">presented a different approach to the problem, using Deep RL. Instead of optimising the controller inputs required to play the game, he focused on optimizing the trajectories of the agent, aiming for the lowest time-trial time. He created a gym environment which used screen data and data from the games memory to represent the state. He also used cross-track error, which calculates how far off course the agent is. </w:t>
+      </w:r>
+    </w:p>
+    <w:p>
+      <w:r>
+        <w:t xml:space="preserve">To differentiate myself from these approaches, I have decided </w:t>
+      </w:r>
+      <w:r>
+        <w:t>to have more focus on interaction with the AI through playing against it. At various points in the learning process, I will save the state of the learning so that it is possible for a human to play against it. This will be a set of controller inputs and associated timings. This can be very useful as a demonstration of the learning process and any potential roadblocks</w:t>
+      </w:r>
     </w:p>
     <w:p>
       <w:pPr>
@@ -278,29 +275,8 @@
         </w:numPr>
       </w:pPr>
       <w:r>
-        <w:t xml:space="preserve">Train an AI model to play </w:t>
-      </w:r>
-      <w:proofErr w:type="spellStart"/>
-      <w:r>
-        <w:t>mariokart</w:t>
-      </w:r>
-      <w:proofErr w:type="spellEnd"/>
-      <w:r>
-        <w:t xml:space="preserve"> </w:t>
-      </w:r>
-      <w:proofErr w:type="spellStart"/>
-      <w:r>
-        <w:t>wii</w:t>
-      </w:r>
-      <w:proofErr w:type="spellEnd"/>
-      <w:r>
-        <w:t xml:space="preserve"> using reinforcement </w:t>
-      </w:r>
-      <w:proofErr w:type="gramStart"/>
-      <w:r>
-        <w:t>learning</w:t>
-      </w:r>
-      <w:proofErr w:type="gramEnd"/>
+        <w:t>Train an AI model to play mariokart wii using reinforcement learning</w:t>
+      </w:r>
     </w:p>
     <w:p>
       <w:pPr>
@@ -311,13 +287,8 @@
         </w:numPr>
       </w:pPr>
       <w:r>
-        <w:t xml:space="preserve">Play against this ai at different levels in its </w:t>
-      </w:r>
-      <w:proofErr w:type="gramStart"/>
-      <w:r>
-        <w:t>development</w:t>
-      </w:r>
-      <w:proofErr w:type="gramEnd"/>
+        <w:t>Play against this ai at different levels in its development</w:t>
+      </w:r>
     </w:p>
     <w:p>
       <w:pPr>
@@ -328,13 +299,8 @@
         </w:numPr>
       </w:pPr>
       <w:r>
-        <w:t xml:space="preserve">To show the major breakthroughs and demonstrate the learning </w:t>
-      </w:r>
-      <w:proofErr w:type="gramStart"/>
-      <w:r>
-        <w:t>process</w:t>
-      </w:r>
-      <w:proofErr w:type="gramEnd"/>
+        <w:t>To show the major breakthroughs and demonstrate the learning process</w:t>
+      </w:r>
     </w:p>
     <w:p>
       <w:pPr>
@@ -369,21 +335,8 @@
         </w:numPr>
       </w:pPr>
       <w:r>
-        <w:t xml:space="preserve">Use CNNs to transform </w:t>
-      </w:r>
-      <w:proofErr w:type="spellStart"/>
-      <w:r>
-        <w:t>framedumps</w:t>
-      </w:r>
-      <w:proofErr w:type="spellEnd"/>
-      <w:r>
-        <w:t xml:space="preserve"> from the game into inputs to a neural </w:t>
-      </w:r>
-      <w:proofErr w:type="gramStart"/>
-      <w:r>
-        <w:t>network</w:t>
-      </w:r>
-      <w:proofErr w:type="gramEnd"/>
+        <w:t>Use CNNs to transform framedumps from the game into inputs to a neural network</w:t>
+      </w:r>
     </w:p>
     <w:p>
       <w:pPr>
@@ -394,19 +347,15 @@
         </w:numPr>
       </w:pPr>
       <w:r>
+        <w:lastRenderedPageBreak/>
         <w:t>Train this neural network using a reward function that has many parameters that will change over time. I</w:t>
       </w:r>
       <w:r>
         <w:t>’</w:t>
       </w:r>
       <w:r>
-        <w:t xml:space="preserve">m not expecting the learning to be very efficient straight away, but I will tune this reward function and its weights throughout the learning process as it encounters different </w:t>
-      </w:r>
-      <w:proofErr w:type="gramStart"/>
-      <w:r>
-        <w:t>difficulties</w:t>
-      </w:r>
-      <w:proofErr w:type="gramEnd"/>
+        <w:t>m not expecting the learning to be very efficient straight away, but I will tune this reward function and its weights throughout the learning process as it encounters different difficulties</w:t>
+      </w:r>
     </w:p>
     <w:p>
       <w:pPr>
@@ -417,21 +366,8 @@
         </w:numPr>
       </w:pPr>
       <w:r>
-        <w:t xml:space="preserve">Through the emulator there are ‘cheats’ that show you important values on screen, as I have been unsuccessful in getting a memory viewer to work, I could crop these areas of the </w:t>
-      </w:r>
-      <w:proofErr w:type="spellStart"/>
-      <w:r>
-        <w:t>framedump</w:t>
-      </w:r>
-      <w:proofErr w:type="spellEnd"/>
-      <w:r>
-        <w:t xml:space="preserve"> and use text recognition to get the values and then feed these as inputs to </w:t>
-      </w:r>
-      <w:proofErr w:type="gramStart"/>
-      <w:r>
-        <w:t>NN</w:t>
-      </w:r>
-      <w:proofErr w:type="gramEnd"/>
+        <w:t>Through the emulator there are ‘cheats’ that show you important values on screen, as I have been unsuccessful in getting a memory viewer to work, I could crop these areas of the framedump and use text recognition to get the values and then feed these as inputs to NN</w:t>
+      </w:r>
     </w:p>
     <w:p>
       <w:pPr>
@@ -442,13 +378,8 @@
         </w:numPr>
       </w:pPr>
       <w:r>
-        <w:t xml:space="preserve">Will need to do more reading on </w:t>
-      </w:r>
-      <w:proofErr w:type="gramStart"/>
-      <w:r>
-        <w:t>this</w:t>
-      </w:r>
-      <w:proofErr w:type="gramEnd"/>
+        <w:t>Will need to do more reading on this</w:t>
+      </w:r>
     </w:p>
     <w:p>
       <w:pPr>
@@ -495,13 +426,8 @@
         </w:numPr>
       </w:pPr>
       <w:r>
-        <w:t xml:space="preserve">I will save the state of the neural network at different stages of the learning process and be able to reiterate its inputs into the </w:t>
-      </w:r>
-      <w:proofErr w:type="gramStart"/>
-      <w:r>
-        <w:t>emulator</w:t>
-      </w:r>
-      <w:proofErr w:type="gramEnd"/>
+        <w:t>I will save the state of the neural network at different stages of the learning process and be able to reiterate its inputs into the emulator</w:t>
+      </w:r>
     </w:p>
     <w:p>
       <w:pPr>
@@ -524,22 +450,8 @@
         </w:numPr>
       </w:pPr>
       <w:r>
-        <w:lastRenderedPageBreak/>
-        <w:t xml:space="preserve">Dolphin </w:t>
-      </w:r>
-      <w:proofErr w:type="spellStart"/>
-      <w:r>
-        <w:t>savestates</w:t>
-      </w:r>
-      <w:proofErr w:type="spellEnd"/>
-      <w:r>
-        <w:t xml:space="preserve"> may not be able to be used, controller inputs are looking most </w:t>
-      </w:r>
-      <w:proofErr w:type="gramStart"/>
-      <w:r>
-        <w:t>likely</w:t>
-      </w:r>
-      <w:proofErr w:type="gramEnd"/>
+        <w:t>Dolphin savestates may not be able to be used, controller inputs are looking most likely</w:t>
+      </w:r>
     </w:p>
     <w:p>
       <w:pPr>
@@ -550,13 +462,8 @@
         </w:numPr>
       </w:pPr>
       <w:r>
-        <w:t xml:space="preserve">Show major </w:t>
-      </w:r>
-      <w:proofErr w:type="gramStart"/>
-      <w:r>
-        <w:t>breakthroughs</w:t>
-      </w:r>
-      <w:proofErr w:type="gramEnd"/>
+        <w:t>Show major breakthroughs</w:t>
+      </w:r>
     </w:p>
     <w:p>
       <w:pPr>
@@ -566,13 +473,8 @@
           <w:numId w:val="11"/>
         </w:numPr>
       </w:pPr>
-      <w:proofErr w:type="gramStart"/>
-      <w:r>
-        <w:t>Again</w:t>
-      </w:r>
-      <w:proofErr w:type="gramEnd"/>
-      <w:r>
-        <w:t xml:space="preserve"> storing controller input, I want to set flags that save the </w:t>
+      <w:r>
+        <w:t xml:space="preserve">Again storing controller input, I want to set flags that save the </w:t>
       </w:r>
       <w:r>
         <w:t>neural network when it completes first turn, lap, 3lap, beats easy</w:t>
@@ -581,15 +483,7 @@
         <w:t xml:space="preserve"> difficulty</w:t>
       </w:r>
       <w:r>
-        <w:t xml:space="preserve"> </w:t>
-      </w:r>
-      <w:proofErr w:type="spellStart"/>
-      <w:r>
-        <w:t>cpu</w:t>
-      </w:r>
-      <w:proofErr w:type="spellEnd"/>
-      <w:r>
-        <w:t>, beats staff ghost, beats exert staff ghost</w:t>
+        <w:t xml:space="preserve"> cpu, beats staff ghost, beats exert staff ghost</w:t>
       </w:r>
     </w:p>
     <w:p>
@@ -644,16 +538,8 @@
         <w:rPr>
           <w:lang w:eastAsia="en-GB"/>
         </w:rPr>
-        <w:t xml:space="preserve">Already </w:t>
-      </w:r>
-      <w:proofErr w:type="gramStart"/>
-      <w:r>
-        <w:rPr>
-          <w:lang w:eastAsia="en-GB"/>
-        </w:rPr>
-        <w:t>done</w:t>
-      </w:r>
-      <w:proofErr w:type="gramEnd"/>
+        <w:t>Already done</w:t>
+      </w:r>
     </w:p>
     <w:p>
       <w:pPr>
@@ -670,30 +556,8 @@
         <w:rPr>
           <w:lang w:eastAsia="en-GB"/>
         </w:rPr>
-        <w:t xml:space="preserve">Textbook on </w:t>
-      </w:r>
-      <w:proofErr w:type="spellStart"/>
-      <w:r>
-        <w:rPr>
-          <w:lang w:eastAsia="en-GB"/>
-        </w:rPr>
-        <w:t>Reinforcememnt</w:t>
-      </w:r>
-      <w:proofErr w:type="spellEnd"/>
-      <w:r>
-        <w:rPr>
-          <w:lang w:eastAsia="en-GB"/>
-        </w:rPr>
-        <w:t xml:space="preserve"> learning with </w:t>
-      </w:r>
-      <w:proofErr w:type="gramStart"/>
-      <w:r>
-        <w:rPr>
-          <w:lang w:eastAsia="en-GB"/>
-        </w:rPr>
-        <w:t>Python</w:t>
-      </w:r>
-      <w:proofErr w:type="gramEnd"/>
+        <w:t>Textbook on Reinforcememnt learning with Python</w:t>
+      </w:r>
     </w:p>
     <w:p>
       <w:pPr>
@@ -710,16 +574,8 @@
         <w:rPr>
           <w:lang w:eastAsia="en-GB"/>
         </w:rPr>
-        <w:t xml:space="preserve">Very informative on concepts within RL and gives examples with </w:t>
-      </w:r>
-      <w:proofErr w:type="gramStart"/>
-      <w:r>
-        <w:rPr>
-          <w:lang w:eastAsia="en-GB"/>
-        </w:rPr>
-        <w:t>code</w:t>
-      </w:r>
-      <w:proofErr w:type="gramEnd"/>
+        <w:t>Very informative on concepts within RL and gives examples with code</w:t>
+      </w:r>
     </w:p>
     <w:p>
       <w:pPr>
@@ -754,16 +610,8 @@
         <w:rPr>
           <w:lang w:eastAsia="en-GB"/>
         </w:rPr>
-        <w:t xml:space="preserve">Proposes feature extraction using CNN, along with an RL module for path </w:t>
-      </w:r>
-      <w:proofErr w:type="gramStart"/>
-      <w:r>
-        <w:rPr>
-          <w:lang w:eastAsia="en-GB"/>
-        </w:rPr>
-        <w:t>optimisation</w:t>
-      </w:r>
-      <w:proofErr w:type="gramEnd"/>
+        <w:t>Proposes feature extraction using CNN, along with an RL module for path optimisation</w:t>
+      </w:r>
     </w:p>
     <w:p>
       <w:pPr>
@@ -780,16 +628,8 @@
         <w:rPr>
           <w:lang w:eastAsia="en-GB"/>
         </w:rPr>
-        <w:t xml:space="preserve">Goes from 3-d point cloud to joint/finger </w:t>
-      </w:r>
-      <w:proofErr w:type="gramStart"/>
-      <w:r>
-        <w:rPr>
-          <w:lang w:eastAsia="en-GB"/>
-        </w:rPr>
-        <w:t>estimation</w:t>
-      </w:r>
-      <w:proofErr w:type="gramEnd"/>
+        <w:t>Goes from 3-d point cloud to joint/finger estimation</w:t>
+      </w:r>
     </w:p>
     <w:p>
       <w:pPr>
@@ -824,30 +664,8 @@
         <w:rPr>
           <w:lang w:eastAsia="en-GB"/>
         </w:rPr>
-        <w:t xml:space="preserve">Proposes </w:t>
-      </w:r>
-      <w:proofErr w:type="spellStart"/>
-      <w:r>
-        <w:rPr>
-          <w:lang w:eastAsia="en-GB"/>
-        </w:rPr>
-        <w:t>multi layer</w:t>
-      </w:r>
-      <w:proofErr w:type="spellEnd"/>
-      <w:r>
-        <w:rPr>
-          <w:lang w:eastAsia="en-GB"/>
-        </w:rPr>
-        <w:t xml:space="preserve"> RL </w:t>
-      </w:r>
-      <w:proofErr w:type="gramStart"/>
-      <w:r>
-        <w:rPr>
-          <w:lang w:eastAsia="en-GB"/>
-        </w:rPr>
-        <w:t>architecture</w:t>
-      </w:r>
-      <w:proofErr w:type="gramEnd"/>
+        <w:t>Proposes multi layer RL architecture</w:t>
+      </w:r>
     </w:p>
     <w:p>
       <w:pPr>
@@ -864,21 +682,7 @@
         <w:rPr>
           <w:lang w:eastAsia="en-GB"/>
         </w:rPr>
-        <w:t xml:space="preserve">High-level </w:t>
-      </w:r>
-      <w:proofErr w:type="spellStart"/>
-      <w:r>
-        <w:rPr>
-          <w:lang w:eastAsia="en-GB"/>
-        </w:rPr>
-        <w:t>manouevre</w:t>
-      </w:r>
-      <w:proofErr w:type="spellEnd"/>
-      <w:r>
-        <w:rPr>
-          <w:lang w:eastAsia="en-GB"/>
-        </w:rPr>
-        <w:t xml:space="preserve"> selection</w:t>
+        <w:t>High-level manouevre selection</w:t>
       </w:r>
     </w:p>
     <w:p>
@@ -914,30 +718,8 @@
         <w:rPr>
           <w:lang w:eastAsia="en-GB"/>
         </w:rPr>
-        <w:t xml:space="preserve">Could adopt </w:t>
-      </w:r>
-      <w:proofErr w:type="spellStart"/>
-      <w:r>
-        <w:rPr>
-          <w:lang w:eastAsia="en-GB"/>
-        </w:rPr>
-        <w:t>manouevre</w:t>
-      </w:r>
-      <w:proofErr w:type="spellEnd"/>
-      <w:r>
-        <w:rPr>
-          <w:lang w:eastAsia="en-GB"/>
-        </w:rPr>
-        <w:t xml:space="preserve"> selection idea and pre-define inputs instead of motion control </w:t>
-      </w:r>
-      <w:proofErr w:type="gramStart"/>
-      <w:r>
-        <w:rPr>
-          <w:lang w:eastAsia="en-GB"/>
-        </w:rPr>
-        <w:t>learning</w:t>
-      </w:r>
-      <w:proofErr w:type="gramEnd"/>
+        <w:t>Could adopt manouevre selection idea and pre-define inputs instead of motion control learning</w:t>
+      </w:r>
     </w:p>
     <w:p>
       <w:pPr>
@@ -972,16 +754,8 @@
         <w:rPr>
           <w:lang w:eastAsia="en-GB"/>
         </w:rPr>
-        <w:t xml:space="preserve">Reinforcement Learning textbook from </w:t>
-      </w:r>
-      <w:proofErr w:type="gramStart"/>
-      <w:r>
-        <w:rPr>
-          <w:lang w:eastAsia="en-GB"/>
-        </w:rPr>
-        <w:t>Library</w:t>
-      </w:r>
-      <w:proofErr w:type="gramEnd"/>
+        <w:t>Reinforcement Learning textbook from Library</w:t>
+      </w:r>
     </w:p>
     <w:p>
       <w:pPr>
@@ -1051,16 +825,8 @@
         <w:rPr>
           <w:lang w:eastAsia="en-GB"/>
         </w:rPr>
-        <w:t xml:space="preserve">This will depend mostly on what information I’m able to retrieve from the </w:t>
-      </w:r>
-      <w:proofErr w:type="gramStart"/>
-      <w:r>
-        <w:rPr>
-          <w:lang w:eastAsia="en-GB"/>
-        </w:rPr>
-        <w:t>emulator</w:t>
-      </w:r>
-      <w:proofErr w:type="gramEnd"/>
+        <w:t>This will depend mostly on what information I’m able to retrieve from the emulator</w:t>
+      </w:r>
     </w:p>
     <w:p>
       <w:pPr>
@@ -1073,19 +839,11 @@
           <w:lang w:eastAsia="en-GB"/>
         </w:rPr>
       </w:pPr>
-      <w:proofErr w:type="gramStart"/>
-      <w:r>
-        <w:rPr>
-          <w:lang w:eastAsia="en-GB"/>
-        </w:rPr>
-        <w:t>At the moment</w:t>
-      </w:r>
-      <w:proofErr w:type="gramEnd"/>
-      <w:r>
-        <w:rPr>
-          <w:lang w:eastAsia="en-GB"/>
-        </w:rPr>
-        <w:t xml:space="preserve"> will learn on previous 4 frames to give awareness of movement</w:t>
+      <w:r>
+        <w:rPr>
+          <w:lang w:eastAsia="en-GB"/>
+        </w:rPr>
+        <w:t>At the moment will learn on previous 4 frames to give awareness of movement</w:t>
       </w:r>
     </w:p>
     <w:p>
@@ -1145,6 +903,7 @@
         <w:rPr>
           <w:lang w:eastAsia="en-GB"/>
         </w:rPr>
+        <w:lastRenderedPageBreak/>
         <w:t>(Checkpoint ~= Lap Completion)</w:t>
       </w:r>
     </w:p>
@@ -1163,21 +922,7 @@
         <w:rPr>
           <w:lang w:eastAsia="en-GB"/>
         </w:rPr>
-        <w:t xml:space="preserve">Bonus: Perform MT, </w:t>
-      </w:r>
-      <w:proofErr w:type="gramStart"/>
-      <w:r>
-        <w:rPr>
-          <w:lang w:eastAsia="en-GB"/>
-        </w:rPr>
-        <w:t>Perform</w:t>
-      </w:r>
-      <w:proofErr w:type="gramEnd"/>
-      <w:r>
-        <w:rPr>
-          <w:lang w:eastAsia="en-GB"/>
-        </w:rPr>
-        <w:t xml:space="preserve"> wheelie (maintain &gt; 87kph speed for x seconds)</w:t>
+        <w:t>Bonus: Perform MT, Perform wheelie (maintain &gt; 87kph speed for x seconds)</w:t>
       </w:r>
     </w:p>
     <w:p>
@@ -1266,16 +1011,8 @@
         <w:rPr>
           <w:lang w:eastAsia="en-GB"/>
         </w:rPr>
-        <w:t>Open source but not updated/</w:t>
-      </w:r>
-      <w:proofErr w:type="gramStart"/>
-      <w:r>
-        <w:rPr>
-          <w:lang w:eastAsia="en-GB"/>
-        </w:rPr>
-        <w:t>maintained</w:t>
-      </w:r>
-      <w:proofErr w:type="gramEnd"/>
+        <w:t>Open source but not updated/maintained</w:t>
+      </w:r>
     </w:p>
     <w:p>
       <w:pPr>
@@ -1292,16 +1029,8 @@
         <w:rPr>
           <w:lang w:eastAsia="en-GB"/>
         </w:rPr>
-        <w:t xml:space="preserve">Contains local paths from </w:t>
-      </w:r>
-      <w:proofErr w:type="gramStart"/>
-      <w:r>
-        <w:rPr>
-          <w:lang w:eastAsia="en-GB"/>
-        </w:rPr>
-        <w:t>creator</w:t>
-      </w:r>
-      <w:proofErr w:type="gramEnd"/>
+        <w:t>Contains local paths from creator</w:t>
+      </w:r>
     </w:p>
     <w:p>
       <w:pPr>
@@ -1318,16 +1047,8 @@
         <w:rPr>
           <w:lang w:eastAsia="en-GB"/>
         </w:rPr>
-        <w:t xml:space="preserve">Could modify gym to get only what I </w:t>
-      </w:r>
-      <w:proofErr w:type="gramStart"/>
-      <w:r>
-        <w:rPr>
-          <w:lang w:eastAsia="en-GB"/>
-        </w:rPr>
-        <w:t>need</w:t>
-      </w:r>
-      <w:proofErr w:type="gramEnd"/>
+        <w:t>Could modify gym to get only what I need</w:t>
+      </w:r>
     </w:p>
     <w:p>
       <w:pPr>
@@ -1344,16 +1065,8 @@
         <w:rPr>
           <w:lang w:eastAsia="en-GB"/>
         </w:rPr>
-        <w:t xml:space="preserve">Visualisations and memory viewer not </w:t>
-      </w:r>
-      <w:proofErr w:type="gramStart"/>
-      <w:r>
-        <w:rPr>
-          <w:lang w:eastAsia="en-GB"/>
-        </w:rPr>
-        <w:t>needed</w:t>
-      </w:r>
-      <w:proofErr w:type="gramEnd"/>
+        <w:t>Visualisations and memory viewer not needed</w:t>
+      </w:r>
     </w:p>
     <w:p>
       <w:pPr>
@@ -1366,28 +1079,12 @@
           <w:lang w:eastAsia="en-GB"/>
         </w:rPr>
       </w:pPr>
-      <w:proofErr w:type="spellStart"/>
-      <w:r>
-        <w:rPr>
-          <w:lang w:eastAsia="en-GB"/>
-        </w:rPr>
-        <w:t>Framedumps</w:t>
-      </w:r>
-      <w:proofErr w:type="spellEnd"/>
-      <w:r>
-        <w:rPr>
-          <w:lang w:eastAsia="en-GB"/>
-        </w:rPr>
-        <w:t xml:space="preserve"> are </w:t>
-      </w:r>
-      <w:proofErr w:type="gramStart"/>
-      <w:r>
-        <w:rPr>
-          <w:lang w:eastAsia="en-GB"/>
-        </w:rPr>
-        <w:t>needed</w:t>
-      </w:r>
-      <w:proofErr w:type="gramEnd"/>
+      <w:r>
+        <w:rPr>
+          <w:lang w:eastAsia="en-GB"/>
+        </w:rPr>
+        <w:t>Framedumps are needed</w:t>
+      </w:r>
     </w:p>
     <w:p>
       <w:pPr>
@@ -1404,63 +1101,26 @@
         <w:rPr>
           <w:lang w:eastAsia="en-GB"/>
         </w:rPr>
-        <w:t xml:space="preserve">Add functionality to get key values from on-screen ‘cheat’ </w:t>
-      </w:r>
-      <w:proofErr w:type="gramStart"/>
-      <w:r>
-        <w:rPr>
-          <w:lang w:eastAsia="en-GB"/>
-        </w:rPr>
-        <w:t>codes</w:t>
-      </w:r>
-      <w:proofErr w:type="gramEnd"/>
-    </w:p>
-    <w:p>
-      <w:pPr>
-        <w:rPr>
-          <w:lang w:eastAsia="en-GB"/>
-        </w:rPr>
-      </w:pPr>
-      <w:r>
-        <w:rPr>
-          <w:lang w:eastAsia="en-GB"/>
-        </w:rPr>
-        <w:lastRenderedPageBreak/>
+        <w:t>Add functionality to get key values from on-screen ‘cheat’ codes</w:t>
+      </w:r>
+    </w:p>
+    <w:p>
+      <w:pPr>
+        <w:rPr>
+          <w:lang w:eastAsia="en-GB"/>
+        </w:rPr>
+      </w:pPr>
+      <w:r>
+        <w:rPr>
+          <w:lang w:eastAsia="en-GB"/>
+        </w:rPr>
         <w:t xml:space="preserve">** </w:t>
       </w:r>
       <w:r>
         <w:rPr>
           <w:lang w:eastAsia="en-GB"/>
         </w:rPr>
-        <w:t xml:space="preserve">Is a gym env 100% required? If </w:t>
-      </w:r>
-      <w:proofErr w:type="gramStart"/>
-      <w:r>
-        <w:rPr>
-          <w:lang w:eastAsia="en-GB"/>
-        </w:rPr>
-        <w:t>so</w:t>
-      </w:r>
-      <w:proofErr w:type="gramEnd"/>
-      <w:r>
-        <w:rPr>
-          <w:lang w:eastAsia="en-GB"/>
-        </w:rPr>
-        <w:t xml:space="preserve"> would it be possible to make my own? If not then I will have to use a different game, </w:t>
-      </w:r>
-      <w:proofErr w:type="gramStart"/>
-      <w:r>
-        <w:rPr>
-          <w:lang w:eastAsia="en-GB"/>
-        </w:rPr>
-        <w:t>In</w:t>
-      </w:r>
-      <w:proofErr w:type="gramEnd"/>
-      <w:r>
-        <w:rPr>
-          <w:lang w:eastAsia="en-GB"/>
-        </w:rPr>
-        <w:t xml:space="preserve"> which case I would search for the gym environment first and then select a game that has one already.</w:t>
+        <w:t>Is a gym env 100% required? If so would it be possible to make my own? If not then I will have to use a different game, In which case I would search for the gym environment first and then select a game that has one already.</w:t>
       </w:r>
     </w:p>
     <w:p>
@@ -1496,30 +1156,8 @@
         <w:rPr>
           <w:lang w:eastAsia="en-GB"/>
         </w:rPr>
-        <w:t xml:space="preserve">Gym env uses </w:t>
-      </w:r>
-      <w:proofErr w:type="spellStart"/>
-      <w:r>
-        <w:rPr>
-          <w:lang w:eastAsia="en-GB"/>
-        </w:rPr>
-        <w:t>unix</w:t>
-      </w:r>
-      <w:proofErr w:type="spellEnd"/>
-      <w:r>
-        <w:rPr>
-          <w:lang w:eastAsia="en-GB"/>
-        </w:rPr>
-        <w:t xml:space="preserve"> Pipes, but my attempts at doing so in the past have </w:t>
-      </w:r>
-      <w:proofErr w:type="gramStart"/>
-      <w:r>
-        <w:rPr>
-          <w:lang w:eastAsia="en-GB"/>
-        </w:rPr>
-        <w:t>failed</w:t>
-      </w:r>
-      <w:proofErr w:type="gramEnd"/>
+        <w:t>Gym env uses unix Pipes, but my attempts at doing so in the past have failed</w:t>
+      </w:r>
     </w:p>
     <w:p>
       <w:pPr>
@@ -1542,51 +1180,21 @@
         <w:rPr>
           <w:lang w:eastAsia="en-GB"/>
         </w:rPr>
-        <w:t xml:space="preserve">I will have to modify the controller class to use </w:t>
-      </w:r>
-      <w:proofErr w:type="spellStart"/>
-      <w:r>
-        <w:rPr>
-          <w:lang w:eastAsia="en-GB"/>
-        </w:rPr>
-        <w:t>PyAutoGUI</w:t>
-      </w:r>
-      <w:proofErr w:type="spellEnd"/>
-      <w:r>
-        <w:rPr>
-          <w:lang w:eastAsia="en-GB"/>
-        </w:rPr>
-        <w:t xml:space="preserve">, along with the dolphin config </w:t>
-      </w:r>
-      <w:proofErr w:type="gramStart"/>
-      <w:r>
-        <w:rPr>
-          <w:lang w:eastAsia="en-GB"/>
-        </w:rPr>
-        <w:t>files</w:t>
-      </w:r>
-      <w:proofErr w:type="gramEnd"/>
-    </w:p>
-    <w:p>
-      <w:pPr>
-        <w:rPr>
-          <w:lang w:eastAsia="en-GB"/>
-        </w:rPr>
-      </w:pPr>
-      <w:r>
-        <w:rPr>
-          <w:lang w:eastAsia="en-GB"/>
-        </w:rPr>
-        <w:t xml:space="preserve">** I will require computing power from </w:t>
-      </w:r>
-      <w:proofErr w:type="spellStart"/>
-      <w:r>
-        <w:rPr>
-          <w:lang w:eastAsia="en-GB"/>
-        </w:rPr>
-        <w:t>UoB</w:t>
-      </w:r>
-      <w:proofErr w:type="spellEnd"/>
+        <w:t>I will have to modify the controller class to use PyAutoGUI, along with the dolphin config files</w:t>
+      </w:r>
+    </w:p>
+    <w:p>
+      <w:pPr>
+        <w:rPr>
+          <w:lang w:eastAsia="en-GB"/>
+        </w:rPr>
+      </w:pPr>
+      <w:r>
+        <w:rPr>
+          <w:lang w:eastAsia="en-GB"/>
+        </w:rPr>
+        <w:t>** I will require computing power from UoB</w:t>
+      </w:r>
       <w:r>
         <w:rPr>
           <w:lang w:eastAsia="en-GB"/>
@@ -1661,21 +1269,7 @@
         <w:rPr>
           <w:lang w:eastAsia="en-GB"/>
         </w:rPr>
-        <w:t xml:space="preserve"> November to get that working, at which point I will change which game I do the learning process for, based on what gyms are out there already. In this case I will have to change my approach depending on the style of games that are available. If </w:t>
-      </w:r>
-      <w:proofErr w:type="gramStart"/>
-      <w:r>
-        <w:rPr>
-          <w:lang w:eastAsia="en-GB"/>
-        </w:rPr>
-        <w:t>possible</w:t>
-      </w:r>
-      <w:proofErr w:type="gramEnd"/>
-      <w:r>
-        <w:rPr>
-          <w:lang w:eastAsia="en-GB"/>
-        </w:rPr>
-        <w:t xml:space="preserve"> I would still like to do a racing game as some aspects will carry over</w:t>
+        <w:t xml:space="preserve"> November to get that working, at which point I will change which game I do the learning process for, based on what gyms are out there already. In this case I will have to change my approach depending on the style of games that are available. If possible I would still like to do a racing game as some aspects will carry over</w:t>
       </w:r>
     </w:p>
     <w:p>
@@ -1695,30 +1289,8 @@
         <w:rPr>
           <w:lang w:eastAsia="en-GB"/>
         </w:rPr>
-        <w:t xml:space="preserve">If the </w:t>
-      </w:r>
-      <w:proofErr w:type="spellStart"/>
-      <w:r>
-        <w:rPr>
-          <w:lang w:eastAsia="en-GB"/>
-        </w:rPr>
-        <w:t>mkwii</w:t>
-      </w:r>
-      <w:proofErr w:type="spellEnd"/>
-      <w:r>
-        <w:rPr>
-          <w:lang w:eastAsia="en-GB"/>
-        </w:rPr>
-        <w:t xml:space="preserve"> gym environment is successful then I aim to have the learning process fully functional by the winter break, In the event that I am unsuccessful in this, I will spend time over the holidays to catch up, so that I can start it when I come </w:t>
-      </w:r>
-      <w:proofErr w:type="gramStart"/>
-      <w:r>
-        <w:rPr>
-          <w:lang w:eastAsia="en-GB"/>
-        </w:rPr>
-        <w:t>back</w:t>
-      </w:r>
-      <w:proofErr w:type="gramEnd"/>
+        <w:t>If the mkwii gym environment is successful then I aim to have the learning process fully functional by the winter break, In the event that I am unsuccessful in this, I will spend time over the holidays to catch up, so that I can start it when I come back</w:t>
+      </w:r>
     </w:p>
     <w:p>
       <w:pPr>
@@ -3986,6 +3558,18 @@
       <w:shd w:val="clear" w:color="auto" w:fill="E1DFDD"/>
     </w:rPr>
   </w:style>
+  <w:style w:type="character" w:styleId="FollowedHyperlink">
+    <w:name w:val="FollowedHyperlink"/>
+    <w:basedOn w:val="DefaultParagraphFont"/>
+    <w:uiPriority w:val="99"/>
+    <w:semiHidden/>
+    <w:unhideWhenUsed/>
+    <w:rsid w:val="00743CD6"/>
+    <w:rPr>
+      <w:color w:val="954F72" w:themeColor="followedHyperlink"/>
+      <w:u w:val="single"/>
+    </w:rPr>
+  </w:style>
 </w:styles>
 </file>
 

</xml_diff>

<commit_message>
Changed ocr test slightly, cont. writep for prop
</commit_message>
<xml_diff>
--- a/Proposal/Project Proposal.docx
+++ b/Proposal/Project Proposal.docx
@@ -28,11 +28,9 @@
       <w:r>
         <w:t xml:space="preserve">Due to the popularity of Mario Kart Wii, there are a few similar projects to this already out there. Firstly </w:t>
       </w:r>
-      <w:proofErr w:type="spellStart"/>
-      <w:r>
-        <w:t>TangoAI</w:t>
-      </w:r>
-      <w:proofErr w:type="spellEnd"/>
+      <w:r>
+        <w:t>Tango AI</w:t>
+      </w:r>
       <w:r>
         <w:t xml:space="preserve"> on YouTube has a series dedicated to an </w:t>
       </w:r>
@@ -45,21 +43,7 @@
         </w:r>
       </w:hyperlink>
       <w:r>
-        <w:t xml:space="preserve">. He doesn’t go into too much detail in his videos, but he does outline his reward function. The main driver of this is a checkpoint system that he designed, that uses the on-screen </w:t>
-      </w:r>
-      <w:proofErr w:type="gramStart"/>
-      <w:r>
-        <w:t>mini</w:t>
-      </w:r>
-      <w:r>
-        <w:t>-</w:t>
-      </w:r>
-      <w:r>
-        <w:t>map</w:t>
-      </w:r>
-      <w:proofErr w:type="gramEnd"/>
-      <w:r>
-        <w:t>. This</w:t>
+        <w:t>. He doesn’t go into too much detail in his videos, but he does outline his reward function. The main driver of this is a checkpoint system that he designed, that uses the on-screen minimap. This</w:t>
       </w:r>
       <w:r>
         <w:t>, combined with the on-screen lap counter, gives a complete representation of how much of the race the agent has completed. In later videos he combined this approach with determining the speed and rewarding the agent for maintaining a high speed and punishing it for going below it.</w:t>
@@ -94,15 +78,7 @@
         <w:t>to have more focus on interaction with the AI through playing against it. At various points in the learning process, I will save the state of the learning so that it is possible for a human to play against it. This will be a set of controller inputs and associated timings. This can be very useful as a demonstration of the learning process and any potential roadblocks</w:t>
       </w:r>
       <w:r>
-        <w:t xml:space="preserve"> and how these were circumvented. Additionally, </w:t>
-      </w:r>
-      <w:proofErr w:type="gramStart"/>
-      <w:r>
-        <w:t>through the use of</w:t>
-      </w:r>
-      <w:proofErr w:type="gramEnd"/>
-      <w:r>
-        <w:t xml:space="preserve"> cheat codes supported by the emulator, it is possible to get lots of useful information about the state of the game printed to the screen. These values will be used to represent the state, along with the</w:t>
+        <w:t xml:space="preserve"> and how these were circumvented. Additionally, through the use of cheat codes supported by the emulator, it is possible to get lots of useful information about the state of the game printed to the screen. These values will be used to represent the state, along with the</w:t>
       </w:r>
       <w:r>
         <w:t xml:space="preserve"> main area of the screen.</w:t>
@@ -221,27 +197,21 @@
       <w:r>
         <w:t xml:space="preserve">Train an AI model to play </w:t>
       </w:r>
-      <w:proofErr w:type="spellStart"/>
-      <w:r>
-        <w:t>mariokart</w:t>
-      </w:r>
-      <w:proofErr w:type="spellEnd"/>
+      <w:r>
+        <w:t>Mario kart</w:t>
+      </w:r>
       <w:r>
         <w:t xml:space="preserve"> </w:t>
       </w:r>
-      <w:proofErr w:type="spellStart"/>
-      <w:r>
-        <w:t>wii</w:t>
-      </w:r>
-      <w:proofErr w:type="spellEnd"/>
-      <w:r>
-        <w:t xml:space="preserve"> using reinforcement </w:t>
-      </w:r>
-      <w:proofErr w:type="gramStart"/>
-      <w:r>
-        <w:t>learning</w:t>
-      </w:r>
-      <w:proofErr w:type="gramEnd"/>
+      <w:r>
+        <w:t>Wii</w:t>
+      </w:r>
+      <w:r>
+        <w:t xml:space="preserve"> using reinforcement learning</w:t>
+      </w:r>
+      <w:r>
+        <w:t>.</w:t>
+      </w:r>
     </w:p>
     <w:p>
       <w:pPr>
@@ -252,13 +222,17 @@
         </w:numPr>
       </w:pPr>
       <w:r>
-        <w:t xml:space="preserve">Design an appropriate RL approach to train it, and evaluate this </w:t>
-      </w:r>
-      <w:proofErr w:type="gramStart"/>
-      <w:r>
-        <w:t>approach</w:t>
-      </w:r>
-      <w:proofErr w:type="gramEnd"/>
+        <w:t xml:space="preserve">Design an appropriate RL approach to train </w:t>
+      </w:r>
+      <w:r>
+        <w:t>it and</w:t>
+      </w:r>
+      <w:r>
+        <w:t xml:space="preserve"> evaluate this approach</w:t>
+      </w:r>
+      <w:r>
+        <w:t>.</w:t>
+      </w:r>
     </w:p>
     <w:p>
       <w:pPr>
@@ -269,13 +243,11 @@
         </w:numPr>
       </w:pPr>
       <w:r>
-        <w:t xml:space="preserve">Play against this ai at different levels in its </w:t>
-      </w:r>
-      <w:proofErr w:type="gramStart"/>
-      <w:r>
-        <w:t>development</w:t>
-      </w:r>
-      <w:proofErr w:type="gramEnd"/>
+        <w:t>Play against this ai at different levels in its development</w:t>
+      </w:r>
+      <w:r>
+        <w:t>.</w:t>
+      </w:r>
     </w:p>
     <w:p>
       <w:pPr>
@@ -286,13 +258,11 @@
         </w:numPr>
       </w:pPr>
       <w:r>
-        <w:t xml:space="preserve">To show the major breakthroughs and demonstrate the learning </w:t>
-      </w:r>
-      <w:proofErr w:type="gramStart"/>
-      <w:r>
-        <w:t>process</w:t>
-      </w:r>
-      <w:proofErr w:type="gramEnd"/>
+        <w:t>To show the major breakthroughs and demonstrate the learning process</w:t>
+      </w:r>
+      <w:r>
+        <w:t>.</w:t>
+      </w:r>
       <w:r>
         <w:tab/>
       </w:r>
@@ -350,42 +320,44 @@
         <w:t xml:space="preserve">unofficial </w:t>
       </w:r>
       <w:r>
-        <w:t xml:space="preserve">GameCube and Wii Emulator called Dolphin. It is </w:t>
+        <w:t xml:space="preserve">GameCube and Wii Emulator called </w:t>
+      </w:r>
+      <w:hyperlink r:id="rId8" w:history="1">
+        <w:r>
+          <w:rPr>
+            <w:rStyle w:val="Hyperlink"/>
+          </w:rPr>
+          <w:t>Dolphin</w:t>
+        </w:r>
+      </w:hyperlink>
+      <w:r>
+        <w:t xml:space="preserve">. It is </w:t>
       </w:r>
       <w:r>
         <w:t>by far the most widely used and recommended within the community. It has many features built in to support this kind of project, such as input recording/replaying, save state support and framedumping.</w:t>
       </w:r>
     </w:p>
     <w:p>
-      <w:proofErr w:type="spellStart"/>
-      <w:r>
-        <w:t>Mariokart</w:t>
-      </w:r>
-      <w:proofErr w:type="spellEnd"/>
-      <w:r>
-        <w:t xml:space="preserve"> Wii is a complex game with lots of </w:t>
+      <w:r>
+        <w:t>Mario</w:t>
+      </w:r>
+      <w:r>
+        <w:t xml:space="preserve"> </w:t>
+      </w:r>
+      <w:r>
+        <w:t xml:space="preserve">kart Wii is a complex game with lots of </w:t>
       </w:r>
       <w:r>
         <w:t>concepts</w:t>
       </w:r>
       <w:r>
-        <w:t xml:space="preserve"> for the model to learn, so I will simplify the environment from the chaotic races that make up the core game-mode. </w:t>
-      </w:r>
-      <w:proofErr w:type="gramStart"/>
-      <w:r>
-        <w:t>Firstly</w:t>
-      </w:r>
-      <w:proofErr w:type="gramEnd"/>
-      <w:r>
-        <w:t xml:space="preserve"> the AI will not have access to Items, these are rather complex to understand as even good items can lead to a bad outcome if used incorrectly. Secondly the AI will train on the track by itself. Having no opponents means the AI can learn how the game works without the additional clutter of other racers. The character/kart combo that will be used is Funky Kong on the Flame Runner. This combo is the most widely used in online play due to its </w:t>
-      </w:r>
-      <w:proofErr w:type="gramStart"/>
-      <w:r>
-        <w:t>high top</w:t>
-      </w:r>
-      <w:proofErr w:type="gramEnd"/>
-      <w:r>
-        <w:t xml:space="preserve"> speed and tight drifting capabilities. The track that I will train on will be SNES Mario Circuit 3. I feel this hits the sweet spot in terms of difficulty as there is only one straight section, but also has enough turns to make the learning process interesting.</w:t>
+        <w:t xml:space="preserve"> for the model to learn, so I will simplify the environment from the chaotic races that make up the core game-mode. Firstly</w:t>
+      </w:r>
+      <w:r>
+        <w:t>,</w:t>
+      </w:r>
+      <w:r>
+        <w:t xml:space="preserve"> the AI will not have access to Items, these are rather complex to understand as even good items can lead to a bad outcome if used incorrectly. Secondly the AI will train on the track by itself. Having no opponents means the AI can learn how the game works without the additional clutter of other racers. The character/kart combo that will be used is Funky Kong on the Flame Runner. This combo is the most widely used in online play due to its high top speed and tight drifting capabilities. The track that I will train on will be SNES Mario Circuit 3. I feel this hits the sweet spot in terms of difficulty as there is only one straight section, but also has enough turns to make the learning process interesting.</w:t>
       </w:r>
     </w:p>
     <w:p>
@@ -407,11 +379,9 @@
       <w:r>
         <w:t xml:space="preserve">recognizing spatial relationships, and the relationship between the direction of the kart and the upcoming direction of the track is exactly what I need to make sure the kart stays on the track. Additionally, there will be a section on the </w:t>
       </w:r>
-      <w:proofErr w:type="gramStart"/>
-      <w:r>
-        <w:t>left hand</w:t>
-      </w:r>
-      <w:proofErr w:type="gramEnd"/>
+      <w:r>
+        <w:t>left-hand</w:t>
+      </w:r>
       <w:r>
         <w:t xml:space="preserve"> side of the screen that contains information about the state of the game, obtained through cheat codes. Not all of this is relevant, but I will be able to crop what I need. As this information will be text in an image, I </w:t>
       </w:r>
@@ -436,11 +406,9 @@
       <w:r>
         <w:t xml:space="preserve">XZ </w:t>
       </w:r>
-      <w:proofErr w:type="gramStart"/>
-      <w:r>
-        <w:t>Vel :</w:t>
-      </w:r>
-      <w:proofErr w:type="gramEnd"/>
+      <w:r>
+        <w:t>Vel:</w:t>
+      </w:r>
       <w:r>
         <w:t xml:space="preserve"> Current horizontal Velocity (kph)</w:t>
       </w:r>
@@ -456,11 +424,9 @@
       <w:r>
         <w:t>Race</w:t>
       </w:r>
-      <w:proofErr w:type="gramStart"/>
-      <w:r>
-        <w:t>% :</w:t>
-      </w:r>
-      <w:proofErr w:type="gramEnd"/>
+      <w:r>
+        <w:t>%:</w:t>
+      </w:r>
       <w:r>
         <w:t xml:space="preserve"> Current race completion (0-3)</w:t>
       </w:r>
@@ -476,11 +442,9 @@
       <w:r>
         <w:t>SSMT/MT/</w:t>
       </w:r>
-      <w:proofErr w:type="gramStart"/>
-      <w:r>
-        <w:t>SMT :</w:t>
-      </w:r>
-      <w:proofErr w:type="gramEnd"/>
+      <w:r>
+        <w:t>SMT:</w:t>
+      </w:r>
       <w:r>
         <w:t xml:space="preserve"> MT stands for</w:t>
       </w:r>
@@ -496,41 +460,28 @@
       <w:r>
         <w:t>, which is a speed boost you get after drifting for ~1s</w:t>
       </w:r>
+      <w:r>
+        <w:t>.</w:t>
+      </w:r>
     </w:p>
     <w:p/>
     <w:p>
       <w:r>
-        <w:t>The action space will include all controller inputs that have a direct effect on driving the vehicle, for example the pause button will be disabled along with ‘Home’. The Dolphin emulator allows for different types of emulated controllers to be used (</w:t>
+        <w:t xml:space="preserve">The action space will include all controller inputs that have a direct effect on driving the vehicle, for example the pause button will be disabled along with ‘Home’. The Dolphin emulator allows for different types of emulated controllers to be used (Wiimote, </w:t>
       </w:r>
       <w:proofErr w:type="spellStart"/>
       <w:r>
-        <w:t>Wiimote</w:t>
+        <w:t>N</w:t>
+      </w:r>
+      <w:r>
+        <w:t>unchuck</w:t>
       </w:r>
       <w:proofErr w:type="spellEnd"/>
       <w:r>
-        <w:t xml:space="preserve">, </w:t>
-      </w:r>
-      <w:proofErr w:type="spellStart"/>
-      <w:r>
-        <w:t>N</w:t>
-      </w:r>
-      <w:r>
-        <w:t>unchuck</w:t>
-      </w:r>
-      <w:proofErr w:type="spellEnd"/>
-      <w:r>
         <w:t>, GameCube Controller)</w:t>
       </w:r>
       <w:r>
-        <w:t xml:space="preserve">. I have chosen to go with the GameCube controller for one main reason, it replaces shaking the </w:t>
-      </w:r>
-      <w:proofErr w:type="spellStart"/>
-      <w:r>
-        <w:t>Wiimote</w:t>
-      </w:r>
-      <w:proofErr w:type="spellEnd"/>
-      <w:r>
-        <w:t xml:space="preserve"> with a simple button press. This input results in the character performing a wheelie, </w:t>
+        <w:t xml:space="preserve">. I have chosen to go with the GameCube controller for one main reason, it replaces shaking the Wiimote with a simple button press. This input results in the character performing a wheelie, </w:t>
       </w:r>
       <w:r>
         <w:t xml:space="preserve">temporarily </w:t>
@@ -542,15 +493,7 @@
         <w:t>,</w:t>
       </w:r>
       <w:r>
-        <w:t xml:space="preserve"> the use of a joystick instead of rotating the </w:t>
-      </w:r>
-      <w:proofErr w:type="spellStart"/>
-      <w:r>
-        <w:t>Wiimote</w:t>
-      </w:r>
-      <w:proofErr w:type="spellEnd"/>
-      <w:r>
-        <w:t xml:space="preserve"> like a wheel, allows for more fine-tuned turning inputs which will result in more accurate driving and therefore a faster lap. Some actions are controlled by multiple buttons on the GameCube controller, for simplicity only one of each will be used. The list of inputs and resulting actions are as follows:</w:t>
+        <w:t xml:space="preserve"> the use of a joystick instead of rotating the Wiimote like a wheel, allows for more fine-tuned turning inputs which will result in more accurate driving and therefore a faster lap. Some actions are controlled by multiple buttons on the GameCube controller, for simplicity only one of each will be used. The list of inputs and resulting actions are as follows:</w:t>
       </w:r>
     </w:p>
     <w:p>
@@ -567,11 +510,9 @@
       <w:r>
         <w:t xml:space="preserve"> -&gt; </w:t>
       </w:r>
-      <w:proofErr w:type="gramStart"/>
-      <w:r>
-        <w:t>Accelerate</w:t>
-      </w:r>
-      <w:proofErr w:type="gramEnd"/>
+      <w:r>
+        <w:t>Accelerate.</w:t>
+      </w:r>
     </w:p>
     <w:p>
       <w:pPr>
@@ -588,13 +529,14 @@
       <w:r>
         <w:t xml:space="preserve"> -&gt; Drift (when held with direction), Hop (when tapped), Brake (when held </w:t>
       </w:r>
-      <w:proofErr w:type="gramStart"/>
-      <w:r>
-        <w:t>with  no</w:t>
-      </w:r>
-      <w:proofErr w:type="gramEnd"/>
+      <w:r>
+        <w:t>with no</w:t>
+      </w:r>
       <w:r>
         <w:t xml:space="preserve"> direction)</w:t>
+      </w:r>
+      <w:r>
+        <w:t>.</w:t>
       </w:r>
     </w:p>
     <w:p>
@@ -609,7 +551,10 @@
         <w:t xml:space="preserve">Joystick angle -&gt; </w:t>
       </w:r>
       <w:r>
-        <w:t xml:space="preserve">Steer (0-14 with 0 = hard left, 7 = neutral, 14 = hard right) </w:t>
+        <w:t>Steer (0-14 with 0 = hard left, 7 = neutral, 14 = hard right)</w:t>
+      </w:r>
+      <w:r>
+        <w:t>.</w:t>
       </w:r>
     </w:p>
     <w:p>
@@ -620,16 +565,20 @@
           <w:numId w:val="17"/>
         </w:numPr>
       </w:pPr>
-      <w:proofErr w:type="spellStart"/>
-      <w:r>
-        <w:t>Dpad</w:t>
-      </w:r>
-      <w:proofErr w:type="spellEnd"/>
-      <w:r>
-        <w:t xml:space="preserve"> Up</w:t>
+      <w:r>
+        <w:t>D</w:t>
+      </w:r>
+      <w:r>
+        <w:t>-</w:t>
+      </w:r>
+      <w:r>
+        <w:t>pad Up</w:t>
       </w:r>
       <w:r>
         <w:t xml:space="preserve"> -&gt; Wheelie</w:t>
+      </w:r>
+      <w:r>
+        <w:t>.</w:t>
       </w:r>
     </w:p>
     <w:p/>
@@ -650,15 +599,7 @@
     </w:p>
     <w:p>
       <w:r>
-        <w:t xml:space="preserve">I want to reward the agent for driving around the track and doing it quickly. For driving </w:t>
-      </w:r>
-      <w:proofErr w:type="gramStart"/>
-      <w:r>
-        <w:t>around</w:t>
-      </w:r>
-      <w:proofErr w:type="gramEnd"/>
-      <w:r>
-        <w:t xml:space="preserve"> the track </w:t>
+        <w:t xml:space="preserve">I want to reward the agent for driving around the track and doing it quickly. For driving around the track </w:t>
       </w:r>
       <w:r>
         <w:t xml:space="preserve">the Race% will be used as it gives the most detail on how much of the race has been completed. To encourage driving quickly, I will use the XZ Vel value. This is all that is needed as the track being used is completely flat. </w:t>
@@ -673,18 +614,6 @@
         <w:t xml:space="preserve"> I will give a penalty if the speed goes below the vehicles normal top speed. This will also help in encouraging drifting instead of turning because this speed is maintained through a drift but decreases slightly during steering.</w:t>
       </w:r>
     </w:p>
-    <w:p>
-      <w:r>
-        <w:t>**</w:t>
-      </w:r>
-      <w:r>
-        <w:t>Use CNN</w:t>
-      </w:r>
-      <w:r>
-        <w:t>?</w:t>
-      </w:r>
-    </w:p>
-    <w:p/>
     <w:p>
       <w:pPr>
         <w:rPr>
@@ -705,15 +634,7 @@
         <w:t xml:space="preserve">Due to the large </w:t>
       </w:r>
       <w:r>
-        <w:t xml:space="preserve">search space, I will be using a Deep Q-Network for the model. This uses a neural network as an approximation of the Q function to give an estimated value for taking an action </w:t>
-      </w:r>
-      <w:proofErr w:type="gramStart"/>
-      <w:r>
-        <w:t>in a given</w:t>
-      </w:r>
-      <w:proofErr w:type="gramEnd"/>
-      <w:r>
-        <w:t xml:space="preserve"> state</w:t>
+        <w:t>search space, I will be using a Deep Q-Network for the model. This uses a neural network as an approximation of the Q function to give an estimated value for taking an action in a given state</w:t>
       </w:r>
       <w:r>
         <w:t xml:space="preserve">. </w:t>
@@ -729,7 +650,6 @@
           <w:bCs/>
           <w:sz w:val="24"/>
           <w:szCs w:val="24"/>
-          <w:u w:val="single"/>
         </w:rPr>
       </w:pPr>
       <w:r>
@@ -738,7 +658,6 @@
           <w:bCs/>
           <w:sz w:val="24"/>
           <w:szCs w:val="24"/>
-          <w:u w:val="single"/>
         </w:rPr>
         <w:t>Play against the AI</w:t>
       </w:r>
@@ -762,63 +681,13 @@
         <w:t xml:space="preserve"> I’m currently not sure if this is possible in local multiplayer mode</w:t>
       </w:r>
       <w:r>
-        <w:t xml:space="preserve">. This will also be useful for documenting the learning process as I can record the </w:t>
-      </w:r>
-      <w:proofErr w:type="gramStart"/>
-      <w:r>
-        <w:t>inputs</w:t>
-      </w:r>
-      <w:proofErr w:type="gramEnd"/>
-    </w:p>
-    <w:p>
-      <w:pPr>
-        <w:pStyle w:val="ListParagraph"/>
-        <w:numPr>
-          <w:ilvl w:val="1"/>
-          <w:numId w:val="11"/>
-        </w:numPr>
-      </w:pPr>
-      <w:r>
-        <w:t xml:space="preserve">Show major </w:t>
-      </w:r>
-      <w:proofErr w:type="gramStart"/>
-      <w:r>
-        <w:t>breakthroughs</w:t>
-      </w:r>
-      <w:proofErr w:type="gramEnd"/>
-    </w:p>
-    <w:p>
-      <w:pPr>
-        <w:pStyle w:val="ListParagraph"/>
-        <w:numPr>
-          <w:ilvl w:val="2"/>
-          <w:numId w:val="11"/>
-        </w:numPr>
-      </w:pPr>
-      <w:proofErr w:type="gramStart"/>
-      <w:r>
-        <w:t>Again</w:t>
-      </w:r>
-      <w:proofErr w:type="gramEnd"/>
-      <w:r>
-        <w:t xml:space="preserve"> storing controller input, I want to set flags that save the </w:t>
-      </w:r>
-      <w:r>
-        <w:t>neural network when it completes first turn, lap, 3lap, beats easy</w:t>
-      </w:r>
-      <w:r>
-        <w:t xml:space="preserve"> difficulty</w:t>
-      </w:r>
-      <w:r>
-        <w:t xml:space="preserve"> </w:t>
-      </w:r>
-      <w:proofErr w:type="spellStart"/>
-      <w:r>
-        <w:t>cpu</w:t>
-      </w:r>
-      <w:proofErr w:type="spellEnd"/>
-      <w:r>
-        <w:t>, beats staff ghost, beats exert staff ghost</w:t>
+        <w:t>. This will also be useful for documenting the learning process as I can record the inputs</w:t>
+      </w:r>
+      <w:r>
+        <w:t xml:space="preserve"> after certain amounts of learning and review its progress</w:t>
+      </w:r>
+      <w:r>
+        <w:t>.</w:t>
       </w:r>
     </w:p>
     <w:p>
@@ -857,6 +726,13 @@
         </w:rPr>
         <w:t>Reading</w:t>
       </w:r>
+    </w:p>
+    <w:p>
+      <w:pPr>
+        <w:rPr>
+          <w:lang w:eastAsia="en-GB"/>
+        </w:rPr>
+      </w:pPr>
     </w:p>
     <w:p>
       <w:pPr>
@@ -866,23 +742,55 @@
           <w:numId w:val="12"/>
         </w:numPr>
         <w:rPr>
-          <w:lang w:eastAsia="en-GB"/>
-        </w:rPr>
-      </w:pPr>
-      <w:r>
-        <w:rPr>
-          <w:lang w:eastAsia="en-GB"/>
-        </w:rPr>
-        <w:t xml:space="preserve">Already </w:t>
-      </w:r>
-      <w:proofErr w:type="gramStart"/>
-      <w:r>
-        <w:rPr>
-          <w:lang w:eastAsia="en-GB"/>
-        </w:rPr>
-        <w:t>done</w:t>
-      </w:r>
-      <w:proofErr w:type="gramEnd"/>
+          <w:b/>
+          <w:bCs/>
+          <w:lang w:eastAsia="en-GB"/>
+        </w:rPr>
+      </w:pPr>
+      <w:r>
+        <w:rPr>
+          <w:lang w:eastAsia="en-GB"/>
+        </w:rPr>
+        <w:t xml:space="preserve">Reading </w:t>
+      </w:r>
+    </w:p>
+    <w:p>
+      <w:pPr>
+        <w:pStyle w:val="ListParagraph"/>
+        <w:numPr>
+          <w:ilvl w:val="0"/>
+          <w:numId w:val="12"/>
+        </w:numPr>
+        <w:rPr>
+          <w:b/>
+          <w:bCs/>
+          <w:lang w:eastAsia="en-GB"/>
+        </w:rPr>
+      </w:pPr>
+    </w:p>
+    <w:p>
+      <w:pPr>
+        <w:pStyle w:val="ListParagraph"/>
+        <w:numPr>
+          <w:ilvl w:val="0"/>
+          <w:numId w:val="12"/>
+        </w:numPr>
+        <w:rPr>
+          <w:lang w:eastAsia="en-GB"/>
+        </w:rPr>
+      </w:pPr>
+      <w:r>
+        <w:rPr>
+          <w:lang w:eastAsia="en-GB"/>
+        </w:rPr>
+        <w:t>Already done</w:t>
+      </w:r>
+      <w:r>
+        <w:rPr>
+          <w:lang w:eastAsia="en-GB"/>
+        </w:rPr>
+        <w:t>:</w:t>
+      </w:r>
     </w:p>
     <w:p>
       <w:pPr>
@@ -913,16 +821,8 @@
         <w:rPr>
           <w:lang w:eastAsia="en-GB"/>
         </w:rPr>
-        <w:t xml:space="preserve"> learning with </w:t>
-      </w:r>
-      <w:proofErr w:type="gramStart"/>
-      <w:r>
-        <w:rPr>
-          <w:lang w:eastAsia="en-GB"/>
-        </w:rPr>
-        <w:t>Python</w:t>
-      </w:r>
-      <w:proofErr w:type="gramEnd"/>
+        <w:t xml:space="preserve"> learning with Python</w:t>
+      </w:r>
     </w:p>
     <w:p>
       <w:pPr>
@@ -939,16 +839,8 @@
         <w:rPr>
           <w:lang w:eastAsia="en-GB"/>
         </w:rPr>
-        <w:t xml:space="preserve">Very informative on concepts within RL and gives examples with </w:t>
-      </w:r>
-      <w:proofErr w:type="gramStart"/>
-      <w:r>
-        <w:rPr>
-          <w:lang w:eastAsia="en-GB"/>
-        </w:rPr>
-        <w:t>code</w:t>
-      </w:r>
-      <w:proofErr w:type="gramEnd"/>
+        <w:t>Very informative on concepts within RL and gives examples with code</w:t>
+      </w:r>
     </w:p>
     <w:p>
       <w:pPr>
@@ -983,16 +875,8 @@
         <w:rPr>
           <w:lang w:eastAsia="en-GB"/>
         </w:rPr>
-        <w:t xml:space="preserve">Proposes feature extraction using CNN, along with an RL module for path </w:t>
-      </w:r>
-      <w:proofErr w:type="gramStart"/>
-      <w:r>
-        <w:rPr>
-          <w:lang w:eastAsia="en-GB"/>
-        </w:rPr>
-        <w:t>optimisation</w:t>
-      </w:r>
-      <w:proofErr w:type="gramEnd"/>
+        <w:t>Proposes feature extraction using CNN, along with an RL module for path optimisation</w:t>
+      </w:r>
     </w:p>
     <w:p>
       <w:pPr>
@@ -1009,16 +893,8 @@
         <w:rPr>
           <w:lang w:eastAsia="en-GB"/>
         </w:rPr>
-        <w:t xml:space="preserve">Goes from 3-d point cloud to joint/finger </w:t>
-      </w:r>
-      <w:proofErr w:type="gramStart"/>
-      <w:r>
-        <w:rPr>
-          <w:lang w:eastAsia="en-GB"/>
-        </w:rPr>
-        <w:t>estimation</w:t>
-      </w:r>
-      <w:proofErr w:type="gramEnd"/>
+        <w:t>Goes from 3-d point cloud to joint/finger estimation</w:t>
+      </w:r>
     </w:p>
     <w:p>
       <w:pPr>
@@ -1035,7 +911,6 @@
         <w:rPr>
           <w:lang w:eastAsia="en-GB"/>
         </w:rPr>
-        <w:lastRenderedPageBreak/>
         <w:t>Hierarchical RL for self-driving decision-making</w:t>
       </w:r>
     </w:p>
@@ -1068,16 +943,8 @@
         <w:rPr>
           <w:lang w:eastAsia="en-GB"/>
         </w:rPr>
-        <w:t xml:space="preserve"> RL </w:t>
-      </w:r>
-      <w:proofErr w:type="gramStart"/>
-      <w:r>
-        <w:rPr>
-          <w:lang w:eastAsia="en-GB"/>
-        </w:rPr>
-        <w:t>architecture</w:t>
-      </w:r>
-      <w:proofErr w:type="gramEnd"/>
+        <w:t xml:space="preserve"> RL architecture</w:t>
+      </w:r>
     </w:p>
     <w:p>
       <w:pPr>
@@ -1126,6 +993,7 @@
         <w:rPr>
           <w:lang w:eastAsia="en-GB"/>
         </w:rPr>
+        <w:lastRenderedPageBreak/>
         <w:t>Low-level motion control</w:t>
       </w:r>
     </w:p>
@@ -1158,16 +1026,8 @@
         <w:rPr>
           <w:lang w:eastAsia="en-GB"/>
         </w:rPr>
-        <w:t xml:space="preserve"> selection idea and pre-define inputs instead of motion control </w:t>
-      </w:r>
-      <w:proofErr w:type="gramStart"/>
-      <w:r>
-        <w:rPr>
-          <w:lang w:eastAsia="en-GB"/>
-        </w:rPr>
-        <w:t>learning</w:t>
-      </w:r>
-      <w:proofErr w:type="gramEnd"/>
+        <w:t xml:space="preserve"> selection idea and pre-define inputs instead of motion control learning</w:t>
+      </w:r>
     </w:p>
     <w:p>
       <w:pPr>
@@ -1202,16 +1062,8 @@
         <w:rPr>
           <w:lang w:eastAsia="en-GB"/>
         </w:rPr>
-        <w:t xml:space="preserve">Reinforcement Learning textbook from </w:t>
-      </w:r>
-      <w:proofErr w:type="gramStart"/>
-      <w:r>
-        <w:rPr>
-          <w:lang w:eastAsia="en-GB"/>
-        </w:rPr>
-        <w:t>Library</w:t>
-      </w:r>
-      <w:proofErr w:type="gramEnd"/>
+        <w:t>Reinforcement Learning textbook from Library</w:t>
+      </w:r>
     </w:p>
     <w:p>
       <w:pPr>
@@ -1234,202 +1086,38 @@
     <w:p>
       <w:pPr>
         <w:rPr>
+          <w:lang w:eastAsia="en-GB"/>
+        </w:rPr>
+      </w:pPr>
+      <w:r>
+        <w:rPr>
+          <w:lang w:eastAsia="en-GB"/>
+        </w:rPr>
+        <w:t xml:space="preserve">** I will require computing power from </w:t>
+      </w:r>
+      <w:proofErr w:type="spellStart"/>
+      <w:r>
+        <w:rPr>
+          <w:lang w:eastAsia="en-GB"/>
+        </w:rPr>
+        <w:t>UoB</w:t>
+      </w:r>
+      <w:proofErr w:type="spellEnd"/>
+      <w:r>
+        <w:rPr>
+          <w:lang w:eastAsia="en-GB"/>
+        </w:rPr>
+        <w:t xml:space="preserve"> for the learning process, based on other works, around 60 hours will be sufficient to train</w:t>
+      </w:r>
+    </w:p>
+    <w:p>
+      <w:pPr>
+        <w:rPr>
           <w:b/>
           <w:bCs/>
           <w:lang w:eastAsia="en-GB"/>
         </w:rPr>
       </w:pPr>
-      <w:r>
-        <w:rPr>
-          <w:b/>
-          <w:bCs/>
-          <w:lang w:eastAsia="en-GB"/>
-        </w:rPr>
-        <w:t>Emulator Interaction</w:t>
-      </w:r>
-    </w:p>
-    <w:p>
-      <w:pPr>
-        <w:rPr>
-          <w:lang w:eastAsia="en-GB"/>
-        </w:rPr>
-      </w:pPr>
-    </w:p>
-    <w:p>
-      <w:pPr>
-        <w:rPr>
-          <w:lang w:eastAsia="en-GB"/>
-        </w:rPr>
-      </w:pPr>
-      <w:r>
-        <w:rPr>
-          <w:lang w:eastAsia="en-GB"/>
-        </w:rPr>
-        <w:t xml:space="preserve">** I will require computing power from </w:t>
-      </w:r>
-      <w:proofErr w:type="spellStart"/>
-      <w:r>
-        <w:rPr>
-          <w:lang w:eastAsia="en-GB"/>
-        </w:rPr>
-        <w:t>UoB</w:t>
-      </w:r>
-      <w:proofErr w:type="spellEnd"/>
-      <w:r>
-        <w:rPr>
-          <w:lang w:eastAsia="en-GB"/>
-        </w:rPr>
-        <w:t xml:space="preserve"> for the learning process, based on other works, around 60 hours will be sufficient to train</w:t>
-      </w:r>
-    </w:p>
-    <w:p>
-      <w:pPr>
-        <w:rPr>
-          <w:b/>
-          <w:bCs/>
-          <w:lang w:eastAsia="en-GB"/>
-        </w:rPr>
-      </w:pPr>
-      <w:r>
-        <w:rPr>
-          <w:b/>
-          <w:bCs/>
-          <w:lang w:eastAsia="en-GB"/>
-        </w:rPr>
-        <w:t>Programming</w:t>
-      </w:r>
-    </w:p>
-    <w:p>
-      <w:pPr>
-        <w:pStyle w:val="ListParagraph"/>
-        <w:numPr>
-          <w:ilvl w:val="0"/>
-          <w:numId w:val="13"/>
-        </w:numPr>
-        <w:rPr>
-          <w:b/>
-          <w:bCs/>
-          <w:lang w:eastAsia="en-GB"/>
-        </w:rPr>
-      </w:pPr>
-      <w:r>
-        <w:rPr>
-          <w:lang w:eastAsia="en-GB"/>
-        </w:rPr>
-        <w:t>I would like to start the learning process before the start of the Christmas holidays and leave the time after for documentation, data analysis, tuning, and possibly considering different Reward Functions</w:t>
-      </w:r>
-    </w:p>
-    <w:p>
-      <w:pPr>
-        <w:pStyle w:val="ListParagraph"/>
-        <w:numPr>
-          <w:ilvl w:val="0"/>
-          <w:numId w:val="13"/>
-        </w:numPr>
-        <w:rPr>
-          <w:b/>
-          <w:bCs/>
-          <w:lang w:eastAsia="en-GB"/>
-        </w:rPr>
-      </w:pPr>
-      <w:r>
-        <w:rPr>
-          <w:lang w:eastAsia="en-GB"/>
-        </w:rPr>
-        <w:t>In terms of the environment, I will give myself until 13</w:t>
-      </w:r>
-      <w:r>
-        <w:rPr>
-          <w:vertAlign w:val="superscript"/>
-          <w:lang w:eastAsia="en-GB"/>
-        </w:rPr>
-        <w:t>th</w:t>
-      </w:r>
-      <w:r>
-        <w:rPr>
-          <w:lang w:eastAsia="en-GB"/>
-        </w:rPr>
-        <w:t xml:space="preserve"> November to get that working, at which point I will change which game I do the learning process for, based on what gyms are out there already. In this case I will have to change my approach depending on the style of games that are available. If </w:t>
-      </w:r>
-      <w:proofErr w:type="gramStart"/>
-      <w:r>
-        <w:rPr>
-          <w:lang w:eastAsia="en-GB"/>
-        </w:rPr>
-        <w:t>possible</w:t>
-      </w:r>
-      <w:proofErr w:type="gramEnd"/>
-      <w:r>
-        <w:rPr>
-          <w:lang w:eastAsia="en-GB"/>
-        </w:rPr>
-        <w:t xml:space="preserve"> I would still like to do a racing game as some aspects will carry over</w:t>
-      </w:r>
-    </w:p>
-    <w:p>
-      <w:pPr>
-        <w:pStyle w:val="ListParagraph"/>
-        <w:numPr>
-          <w:ilvl w:val="0"/>
-          <w:numId w:val="13"/>
-        </w:numPr>
-        <w:rPr>
-          <w:b/>
-          <w:bCs/>
-          <w:lang w:eastAsia="en-GB"/>
-        </w:rPr>
-      </w:pPr>
-      <w:r>
-        <w:rPr>
-          <w:lang w:eastAsia="en-GB"/>
-        </w:rPr>
-        <w:t xml:space="preserve">If the </w:t>
-      </w:r>
-      <w:proofErr w:type="spellStart"/>
-      <w:r>
-        <w:rPr>
-          <w:lang w:eastAsia="en-GB"/>
-        </w:rPr>
-        <w:t>mkwii</w:t>
-      </w:r>
-      <w:proofErr w:type="spellEnd"/>
-      <w:r>
-        <w:rPr>
-          <w:lang w:eastAsia="en-GB"/>
-        </w:rPr>
-        <w:t xml:space="preserve"> gym environment is successful then I aim to have the learning process fully functional by the winter break, In the event that I am unsuccessful in this, I will spend time over the holidays to catch up, so that I can start it when I come </w:t>
-      </w:r>
-      <w:proofErr w:type="gramStart"/>
-      <w:r>
-        <w:rPr>
-          <w:lang w:eastAsia="en-GB"/>
-        </w:rPr>
-        <w:t>back</w:t>
-      </w:r>
-      <w:proofErr w:type="gramEnd"/>
-    </w:p>
-    <w:p>
-      <w:pPr>
-        <w:ind w:left="360"/>
-        <w:rPr>
-          <w:b/>
-          <w:bCs/>
-          <w:lang w:eastAsia="en-GB"/>
-        </w:rPr>
-      </w:pPr>
-    </w:p>
-    <w:p>
-      <w:pPr>
-        <w:rPr>
-          <w:lang w:eastAsia="en-GB"/>
-        </w:rPr>
-      </w:pPr>
-      <w:r>
-        <w:rPr>
-          <w:lang w:eastAsia="en-GB"/>
-        </w:rPr>
-        <w:t>06/11/23 – COMPLETE PRORMPOSAL!!!</w:t>
-      </w:r>
     </w:p>
     <w:p>
       <w:pPr>
@@ -1556,34 +1244,6 @@
         </w:rPr>
         <w:t>Data Analysis</w:t>
       </w:r>
-    </w:p>
-    <w:p>
-      <w:pPr>
-        <w:rPr>
-          <w:lang w:eastAsia="en-GB"/>
-        </w:rPr>
-      </w:pPr>
-    </w:p>
-    <w:p>
-      <w:pPr>
-        <w:rPr>
-          <w:lang w:eastAsia="en-GB"/>
-        </w:rPr>
-      </w:pPr>
-    </w:p>
-    <w:p>
-      <w:pPr>
-        <w:rPr>
-          <w:lang w:eastAsia="en-GB"/>
-        </w:rPr>
-      </w:pPr>
-    </w:p>
-    <w:p>
-      <w:pPr>
-        <w:rPr>
-          <w:lang w:eastAsia="en-GB"/>
-        </w:rPr>
-      </w:pPr>
     </w:p>
     <w:sectPr>
       <w:pgSz w:w="11906" w:h="16838"/>
@@ -2509,7 +2169,7 @@
   <w:abstractNum w:abstractNumId="9" w15:restartNumberingAfterBreak="0">
     <w:nsid w:val="5B185E38"/>
     <w:multiLevelType w:val="hybridMultilevel"/>
-    <w:tmpl w:val="A6ACBBE0"/>
+    <w:tmpl w:val="436A951C"/>
     <w:lvl w:ilvl="0" w:tplc="08090001">
       <w:start w:val="1"/>
       <w:numFmt w:val="bullet"/>

</xml_diff>

<commit_message>
cont. writeup - first para of reading done
</commit_message>
<xml_diff>
--- a/Proposal/Project Proposal.docx
+++ b/Proposal/Project Proposal.docx
@@ -733,6 +733,32 @@
           <w:lang w:eastAsia="en-GB"/>
         </w:rPr>
       </w:pPr>
+      <w:r>
+        <w:rPr>
+          <w:lang w:eastAsia="en-GB"/>
+        </w:rPr>
+        <w:t xml:space="preserve">Many papers for the AAAI Conference propose RL strategies for games. </w:t>
+      </w:r>
+      <w:proofErr w:type="spellStart"/>
+      <w:r>
+        <w:t>Gema</w:t>
+      </w:r>
+      <w:proofErr w:type="spellEnd"/>
+      <w:r>
+        <w:t xml:space="preserve"> Parreño Piqueras</w:t>
+      </w:r>
+      <w:r>
+        <w:t xml:space="preserve"> [] proposes an Imitation Learning approach for game designers wanting to develop a companion style AI</w:t>
+      </w:r>
+      <w:r>
+        <w:t xml:space="preserve">, which requires a training phase to learn a policy that mimics behaviour of an expert. Self-driving cars also need systems to drive effectively, J. Duan et al proposed a hierarchical RL approach, where a manoeuvre policy was used, giving a manoeuvre based on the environment, which was then fed into a sub-policy detailing what brake/accelerator </w:t>
+      </w:r>
+      <w:r>
+        <w:t>and steering inputs are needed. This had better results when compared to normal RL, such as shorter training time and higher average reward. I considered taking this approach, specifying a set of inputs resulting in; sharp turn left/right, slight turn left/right and straight on, but decided against it as I would prefer to see the AI learn these things by itself.</w:t>
+      </w:r>
+      <w:r>
+        <w:t xml:space="preserve"> </w:t>
+      </w:r>
     </w:p>
     <w:p>
       <w:pPr>
@@ -821,8 +847,16 @@
         <w:rPr>
           <w:lang w:eastAsia="en-GB"/>
         </w:rPr>
-        <w:t xml:space="preserve"> learning with Python</w:t>
-      </w:r>
+        <w:t xml:space="preserve"> learning with </w:t>
+      </w:r>
+      <w:proofErr w:type="gramStart"/>
+      <w:r>
+        <w:rPr>
+          <w:lang w:eastAsia="en-GB"/>
+        </w:rPr>
+        <w:t>Python</w:t>
+      </w:r>
+      <w:proofErr w:type="gramEnd"/>
     </w:p>
     <w:p>
       <w:pPr>
@@ -839,8 +873,17 @@
         <w:rPr>
           <w:lang w:eastAsia="en-GB"/>
         </w:rPr>
-        <w:t>Very informative on concepts within RL and gives examples with code</w:t>
-      </w:r>
+        <w:lastRenderedPageBreak/>
+        <w:t xml:space="preserve">Very informative on concepts within RL and gives examples with </w:t>
+      </w:r>
+      <w:proofErr w:type="gramStart"/>
+      <w:r>
+        <w:rPr>
+          <w:lang w:eastAsia="en-GB"/>
+        </w:rPr>
+        <w:t>code</w:t>
+      </w:r>
+      <w:proofErr w:type="gramEnd"/>
     </w:p>
     <w:p>
       <w:pPr>
@@ -875,8 +918,16 @@
         <w:rPr>
           <w:lang w:eastAsia="en-GB"/>
         </w:rPr>
-        <w:t>Proposes feature extraction using CNN, along with an RL module for path optimisation</w:t>
-      </w:r>
+        <w:t xml:space="preserve">Proposes feature extraction using CNN, along with an RL module for path </w:t>
+      </w:r>
+      <w:proofErr w:type="gramStart"/>
+      <w:r>
+        <w:rPr>
+          <w:lang w:eastAsia="en-GB"/>
+        </w:rPr>
+        <w:t>optimisation</w:t>
+      </w:r>
+      <w:proofErr w:type="gramEnd"/>
     </w:p>
     <w:p>
       <w:pPr>
@@ -893,195 +944,16 @@
         <w:rPr>
           <w:lang w:eastAsia="en-GB"/>
         </w:rPr>
-        <w:t>Goes from 3-d point cloud to joint/finger estimation</w:t>
-      </w:r>
-    </w:p>
-    <w:p>
-      <w:pPr>
-        <w:pStyle w:val="ListParagraph"/>
-        <w:numPr>
-          <w:ilvl w:val="1"/>
-          <w:numId w:val="12"/>
-        </w:numPr>
-        <w:rPr>
-          <w:lang w:eastAsia="en-GB"/>
-        </w:rPr>
-      </w:pPr>
-      <w:r>
-        <w:rPr>
-          <w:lang w:eastAsia="en-GB"/>
-        </w:rPr>
-        <w:t>Hierarchical RL for self-driving decision-making</w:t>
-      </w:r>
-    </w:p>
-    <w:p>
-      <w:pPr>
-        <w:pStyle w:val="ListParagraph"/>
-        <w:numPr>
-          <w:ilvl w:val="2"/>
-          <w:numId w:val="12"/>
-        </w:numPr>
-        <w:rPr>
-          <w:lang w:eastAsia="en-GB"/>
-        </w:rPr>
-      </w:pPr>
-      <w:r>
-        <w:rPr>
-          <w:lang w:eastAsia="en-GB"/>
-        </w:rPr>
-        <w:t xml:space="preserve">Proposes </w:t>
-      </w:r>
-      <w:proofErr w:type="spellStart"/>
-      <w:r>
-        <w:rPr>
-          <w:lang w:eastAsia="en-GB"/>
-        </w:rPr>
-        <w:t>multi layer</w:t>
-      </w:r>
-      <w:proofErr w:type="spellEnd"/>
-      <w:r>
-        <w:rPr>
-          <w:lang w:eastAsia="en-GB"/>
-        </w:rPr>
-        <w:t xml:space="preserve"> RL architecture</w:t>
-      </w:r>
-    </w:p>
-    <w:p>
-      <w:pPr>
-        <w:pStyle w:val="ListParagraph"/>
-        <w:numPr>
-          <w:ilvl w:val="3"/>
-          <w:numId w:val="12"/>
-        </w:numPr>
-        <w:rPr>
-          <w:lang w:eastAsia="en-GB"/>
-        </w:rPr>
-      </w:pPr>
-      <w:r>
-        <w:rPr>
-          <w:lang w:eastAsia="en-GB"/>
-        </w:rPr>
-        <w:t xml:space="preserve">High-level </w:t>
-      </w:r>
-      <w:proofErr w:type="spellStart"/>
-      <w:r>
-        <w:rPr>
-          <w:lang w:eastAsia="en-GB"/>
-        </w:rPr>
-        <w:t>manouevre</w:t>
-      </w:r>
-      <w:proofErr w:type="spellEnd"/>
-      <w:r>
-        <w:rPr>
-          <w:lang w:eastAsia="en-GB"/>
-        </w:rPr>
-        <w:t xml:space="preserve"> selection</w:t>
-      </w:r>
-    </w:p>
-    <w:p>
-      <w:pPr>
-        <w:pStyle w:val="ListParagraph"/>
-        <w:numPr>
-          <w:ilvl w:val="3"/>
-          <w:numId w:val="12"/>
-        </w:numPr>
-        <w:rPr>
-          <w:lang w:eastAsia="en-GB"/>
-        </w:rPr>
-      </w:pPr>
-      <w:r>
-        <w:rPr>
-          <w:lang w:eastAsia="en-GB"/>
-        </w:rPr>
-        <w:lastRenderedPageBreak/>
-        <w:t>Low-level motion control</w:t>
-      </w:r>
-    </w:p>
-    <w:p>
-      <w:pPr>
-        <w:pStyle w:val="ListParagraph"/>
-        <w:numPr>
-          <w:ilvl w:val="4"/>
-          <w:numId w:val="12"/>
-        </w:numPr>
-        <w:rPr>
-          <w:lang w:eastAsia="en-GB"/>
-        </w:rPr>
-      </w:pPr>
-      <w:r>
-        <w:rPr>
-          <w:lang w:eastAsia="en-GB"/>
-        </w:rPr>
-        <w:t xml:space="preserve">Could adopt </w:t>
-      </w:r>
-      <w:proofErr w:type="spellStart"/>
-      <w:r>
-        <w:rPr>
-          <w:lang w:eastAsia="en-GB"/>
-        </w:rPr>
-        <w:t>manouevre</w:t>
-      </w:r>
-      <w:proofErr w:type="spellEnd"/>
-      <w:r>
-        <w:rPr>
-          <w:lang w:eastAsia="en-GB"/>
-        </w:rPr>
-        <w:t xml:space="preserve"> selection idea and pre-define inputs instead of motion control learning</w:t>
-      </w:r>
-    </w:p>
-    <w:p>
-      <w:pPr>
-        <w:pStyle w:val="ListParagraph"/>
-        <w:numPr>
-          <w:ilvl w:val="0"/>
-          <w:numId w:val="12"/>
-        </w:numPr>
-        <w:rPr>
-          <w:lang w:eastAsia="en-GB"/>
-        </w:rPr>
-      </w:pPr>
-      <w:r>
-        <w:rPr>
-          <w:lang w:eastAsia="en-GB"/>
-        </w:rPr>
-        <w:t>To Do</w:t>
-      </w:r>
-    </w:p>
-    <w:p>
-      <w:pPr>
-        <w:pStyle w:val="ListParagraph"/>
-        <w:numPr>
-          <w:ilvl w:val="1"/>
-          <w:numId w:val="12"/>
-        </w:numPr>
-        <w:rPr>
-          <w:lang w:eastAsia="en-GB"/>
-        </w:rPr>
-      </w:pPr>
-      <w:r>
-        <w:rPr>
-          <w:lang w:eastAsia="en-GB"/>
-        </w:rPr>
-        <w:t>Reinforcement Learning textbook from Library</w:t>
-      </w:r>
-    </w:p>
-    <w:p>
-      <w:pPr>
-        <w:pStyle w:val="ListParagraph"/>
-        <w:numPr>
-          <w:ilvl w:val="1"/>
-          <w:numId w:val="12"/>
-        </w:numPr>
-        <w:rPr>
-          <w:lang w:eastAsia="en-GB"/>
-        </w:rPr>
-      </w:pPr>
-      <w:r>
-        <w:rPr>
-          <w:lang w:eastAsia="en-GB"/>
-        </w:rPr>
-        <w:t>RL Games Conference</w:t>
-      </w:r>
+        <w:t xml:space="preserve">Goes from 3-d point cloud to joint/finger </w:t>
+      </w:r>
+      <w:proofErr w:type="gramStart"/>
+      <w:r>
+        <w:rPr>
+          <w:lang w:eastAsia="en-GB"/>
+        </w:rPr>
+        <w:t>estimation</w:t>
+      </w:r>
+      <w:proofErr w:type="gramEnd"/>
     </w:p>
     <w:p>
       <w:pPr>
@@ -1244,6 +1116,34 @@
         </w:rPr>
         <w:t>Data Analysis</w:t>
       </w:r>
+    </w:p>
+    <w:p>
+      <w:pPr>
+        <w:rPr>
+          <w:lang w:eastAsia="en-GB"/>
+        </w:rPr>
+      </w:pPr>
+    </w:p>
+    <w:p>
+      <w:pPr>
+        <w:pStyle w:val="Heading2"/>
+        <w:rPr>
+          <w:lang w:eastAsia="en-GB"/>
+        </w:rPr>
+      </w:pPr>
+      <w:r>
+        <w:rPr>
+          <w:lang w:eastAsia="en-GB"/>
+        </w:rPr>
+        <w:t>References</w:t>
+      </w:r>
+    </w:p>
+    <w:p>
+      <w:pPr>
+        <w:rPr>
+          <w:lang w:eastAsia="en-GB"/>
+        </w:rPr>
+      </w:pPr>
     </w:p>
     <w:sectPr>
       <w:pgSz w:w="11906" w:h="16838"/>

</xml_diff>

<commit_message>
2nd lit review para
</commit_message>
<xml_diff>
--- a/Proposal/Project Proposal.docx
+++ b/Proposal/Project Proposal.docx
@@ -190,7 +190,7 @@
       <w:pPr>
         <w:pStyle w:val="ListParagraph"/>
         <w:numPr>
-          <w:ilvl w:val="1"/>
+          <w:ilvl w:val="0"/>
           <w:numId w:val="11"/>
         </w:numPr>
       </w:pPr>
@@ -217,7 +217,7 @@
       <w:pPr>
         <w:pStyle w:val="ListParagraph"/>
         <w:numPr>
-          <w:ilvl w:val="1"/>
+          <w:ilvl w:val="0"/>
           <w:numId w:val="11"/>
         </w:numPr>
       </w:pPr>
@@ -238,7 +238,7 @@
       <w:pPr>
         <w:pStyle w:val="ListParagraph"/>
         <w:numPr>
-          <w:ilvl w:val="1"/>
+          <w:ilvl w:val="0"/>
           <w:numId w:val="11"/>
         </w:numPr>
       </w:pPr>
@@ -253,7 +253,7 @@
       <w:pPr>
         <w:pStyle w:val="ListParagraph"/>
         <w:numPr>
-          <w:ilvl w:val="1"/>
+          <w:ilvl w:val="0"/>
           <w:numId w:val="11"/>
         </w:numPr>
       </w:pPr>
@@ -728,38 +728,112 @@
       </w:r>
     </w:p>
     <w:p>
-      <w:pPr>
-        <w:rPr>
-          <w:lang w:eastAsia="en-GB"/>
-        </w:rPr>
-      </w:pPr>
-      <w:r>
-        <w:rPr>
-          <w:lang w:eastAsia="en-GB"/>
-        </w:rPr>
-        <w:t xml:space="preserve">Many papers for the AAAI Conference propose RL strategies for games. </w:t>
-      </w:r>
+      <w:r>
+        <w:t xml:space="preserve">Self-driving cars also need systems to drive effectively, J. Duan et al </w:t>
+      </w:r>
+      <w:r>
+        <w:t xml:space="preserve">[] </w:t>
+      </w:r>
+      <w:r>
+        <w:t xml:space="preserve">proposed a hierarchical RL approach, where a manoeuvre policy was used, giving a manoeuvre based on the environment, which was then fed into a sub-policy detailing what brake/accelerator </w:t>
+      </w:r>
+      <w:r>
+        <w:t xml:space="preserve">and steering inputs are needed. </w:t>
+      </w:r>
+      <w:r>
+        <w:t xml:space="preserve"> ** INCLUDE STATISTICS ** </w:t>
+      </w:r>
+      <w:r>
+        <w:t xml:space="preserve">This had better results when compared to normal RL, such as shorter training time and higher average reward. I considered taking this approach, specifying a set of inputs resulting in; sharp turn left/right, slight turn left/right and straight on, but decided against it as I would prefer to see the AI learn these </w:t>
+      </w:r>
+      <w:r>
+        <w:t xml:space="preserve">actions </w:t>
+      </w:r>
+      <w:r>
+        <w:t>by itself.</w:t>
+      </w:r>
+      <w:r>
+        <w:t xml:space="preserve"> </w:t>
+      </w:r>
+    </w:p>
+    <w:p>
+      <w:pPr>
+        <w:rPr>
+          <w:lang w:eastAsia="en-GB"/>
+        </w:rPr>
+      </w:pPr>
+      <w:r>
+        <w:rPr>
+          <w:lang w:eastAsia="en-GB"/>
+        </w:rPr>
+        <w:t>Many papers for the AAAI Conference propose RL strategies for games.</w:t>
+      </w:r>
+      <w:r>
+        <w:rPr>
+          <w:lang w:eastAsia="en-GB"/>
+        </w:rPr>
+        <w:t xml:space="preserve"> Hansin Ahuja et al. propose a graph-aware RL approach </w:t>
+      </w:r>
+      <w:r>
+        <w:rPr>
+          <w:lang w:eastAsia="en-GB"/>
+        </w:rPr>
+        <w:t>to win games of Diplomacy.</w:t>
+      </w:r>
+      <w:r>
+        <w:rPr>
+          <w:lang w:eastAsia="en-GB"/>
+        </w:rPr>
+        <w:t xml:space="preserve"> The data was first classified, then a reward estimation was trained, with the winner of the game having the highest </w:t>
+      </w:r>
+      <w:r>
+        <w:rPr>
+          <w:lang w:eastAsia="en-GB"/>
+        </w:rPr>
+        <w:t>reward</w:t>
+      </w:r>
+      <w:r>
+        <w:rPr>
+          <w:lang w:eastAsia="en-GB"/>
+        </w:rPr>
+        <w:t xml:space="preserve">. They found it difficult to judge the true value of </w:t>
+      </w:r>
+      <w:r>
+        <w:rPr>
+          <w:lang w:eastAsia="en-GB"/>
+        </w:rPr>
+        <w:t xml:space="preserve">singular </w:t>
+      </w:r>
+      <w:r>
+        <w:rPr>
+          <w:lang w:eastAsia="en-GB"/>
+        </w:rPr>
+        <w:t>actions, as only that action was taken in each state.</w:t>
+      </w:r>
+      <w:r>
+        <w:rPr>
+          <w:lang w:eastAsia="en-GB"/>
+        </w:rPr>
+        <w:t xml:space="preserve"> </w:t>
+      </w:r>
+    </w:p>
+    <w:p>
       <w:proofErr w:type="spellStart"/>
       <w:r>
+        <w:lastRenderedPageBreak/>
         <w:t>Gema</w:t>
       </w:r>
       <w:proofErr w:type="spellEnd"/>
       <w:r>
-        <w:t xml:space="preserve"> Parreño Piqueras</w:t>
-      </w:r>
-      <w:r>
-        <w:t xml:space="preserve"> [] proposes an Imitation Learning approach for game designers wanting to develop a companion style AI</w:t>
-      </w:r>
-      <w:r>
-        <w:t xml:space="preserve">, which requires a training phase to learn a policy that mimics behaviour of an expert. Self-driving cars also need systems to drive effectively, J. Duan et al proposed a hierarchical RL approach, where a manoeuvre policy was used, giving a manoeuvre based on the environment, which was then fed into a sub-policy detailing what brake/accelerator </w:t>
-      </w:r>
-      <w:r>
-        <w:t>and steering inputs are needed. This had better results when compared to normal RL, such as shorter training time and higher average reward. I considered taking this approach, specifying a set of inputs resulting in; sharp turn left/right, slight turn left/right and straight on, but decided against it as I would prefer to see the AI learn these things by itself.</w:t>
-      </w:r>
-      <w:r>
-        <w:t xml:space="preserve"> </w:t>
-      </w:r>
-    </w:p>
+        <w:t xml:space="preserve"> Parreño Piqueras [] proposes an Imitation Learning approach for game designers wanting to develop a companion style AI, which requires a training phase to learn a policy that mimics behaviour of an </w:t>
+      </w:r>
+      <w:proofErr w:type="gramStart"/>
+      <w:r>
+        <w:t>expert</w:t>
+      </w:r>
+      <w:proofErr w:type="gramEnd"/>
+    </w:p>
+    <w:p/>
     <w:p>
       <w:pPr>
         <w:pStyle w:val="ListParagraph"/>
@@ -768,40 +842,6 @@
           <w:numId w:val="12"/>
         </w:numPr>
         <w:rPr>
-          <w:b/>
-          <w:bCs/>
-          <w:lang w:eastAsia="en-GB"/>
-        </w:rPr>
-      </w:pPr>
-      <w:r>
-        <w:rPr>
-          <w:lang w:eastAsia="en-GB"/>
-        </w:rPr>
-        <w:t xml:space="preserve">Reading </w:t>
-      </w:r>
-    </w:p>
-    <w:p>
-      <w:pPr>
-        <w:pStyle w:val="ListParagraph"/>
-        <w:numPr>
-          <w:ilvl w:val="0"/>
-          <w:numId w:val="12"/>
-        </w:numPr>
-        <w:rPr>
-          <w:b/>
-          <w:bCs/>
-          <w:lang w:eastAsia="en-GB"/>
-        </w:rPr>
-      </w:pPr>
-    </w:p>
-    <w:p>
-      <w:pPr>
-        <w:pStyle w:val="ListParagraph"/>
-        <w:numPr>
-          <w:ilvl w:val="0"/>
-          <w:numId w:val="12"/>
-        </w:numPr>
-        <w:rPr>
           <w:lang w:eastAsia="en-GB"/>
         </w:rPr>
       </w:pPr>
@@ -873,7 +913,6 @@
         <w:rPr>
           <w:lang w:eastAsia="en-GB"/>
         </w:rPr>
-        <w:lastRenderedPageBreak/>
         <w:t xml:space="preserve">Very informative on concepts within RL and gives examples with </w:t>
       </w:r>
       <w:proofErr w:type="gramStart"/>
@@ -1144,6 +1183,12 @@
           <w:lang w:eastAsia="en-GB"/>
         </w:rPr>
       </w:pPr>
+      <w:r>
+        <w:rPr>
+          <w:lang w:eastAsia="en-GB"/>
+        </w:rPr>
+        <w:t>https://www.citethisforme.com/</w:t>
+      </w:r>
     </w:p>
     <w:sectPr>
       <w:pgSz w:w="11906" w:h="16838"/>

</xml_diff>

<commit_message>
Completed lit rev. and gantt chart/plan
</commit_message>
<xml_diff>
--- a/Proposal/Project Proposal.docx
+++ b/Proposal/Project Proposal.docx
@@ -738,13 +738,39 @@
         <w:t xml:space="preserve">proposed a hierarchical RL approach, where a manoeuvre policy was used, giving a manoeuvre based on the environment, which was then fed into a sub-policy detailing what brake/accelerator </w:t>
       </w:r>
       <w:r>
-        <w:t xml:space="preserve">and steering inputs are needed. </w:t>
-      </w:r>
-      <w:r>
-        <w:t xml:space="preserve"> ** INCLUDE STATISTICS ** </w:t>
-      </w:r>
-      <w:r>
-        <w:t xml:space="preserve">This had better results when compared to normal RL, such as shorter training time and higher average reward. I considered taking this approach, specifying a set of inputs resulting in; sharp turn left/right, slight turn left/right and straight on, but decided against it as I would prefer to see the AI learn these </w:t>
+        <w:t>and steering inputs are needed.</w:t>
+      </w:r>
+      <w:r>
+        <w:t xml:space="preserve"> </w:t>
+      </w:r>
+      <w:r>
+        <w:t xml:space="preserve">This </w:t>
+      </w:r>
+      <w:r>
+        <w:t xml:space="preserve">resulted in a ~25% reduction in the driving time </w:t>
+      </w:r>
+      <w:r>
+        <w:t>when compared to normal RL,</w:t>
+      </w:r>
+      <w:r>
+        <w:t xml:space="preserve"> meaning the car was driving faster</w:t>
+      </w:r>
+      <w:r>
+        <w:t>. I considered taking this approach, specifying a set of inputs</w:t>
+      </w:r>
+      <w:r>
+        <w:t xml:space="preserve"> such </w:t>
+      </w:r>
+      <w:proofErr w:type="gramStart"/>
+      <w:r>
+        <w:t>as</w:t>
+      </w:r>
+      <w:r>
+        <w:t>;</w:t>
+      </w:r>
+      <w:proofErr w:type="gramEnd"/>
+      <w:r>
+        <w:t xml:space="preserve"> sharp turn left/right, slight turn left/right and straight on, but decided against it as I would prefer to see the AI learn these </w:t>
       </w:r>
       <w:r>
         <w:t xml:space="preserve">actions </w:t>
@@ -814,211 +840,132 @@
         <w:rPr>
           <w:lang w:eastAsia="en-GB"/>
         </w:rPr>
-        <w:t xml:space="preserve"> </w:t>
-      </w:r>
-    </w:p>
-    <w:p>
+        <w:t xml:space="preserve"> To mimic a user’s playing style, D. Choe et al. suggested a combination of user and card style modelling </w:t>
+      </w:r>
+      <w:r>
+        <w:rPr>
+          <w:lang w:eastAsia="en-GB"/>
+        </w:rPr>
+        <w:t xml:space="preserve">with DNN. They found it useful for increasing the life span of various online games. This could be </w:t>
+      </w:r>
+      <w:r>
+        <w:rPr>
+          <w:lang w:eastAsia="en-GB"/>
+        </w:rPr>
+        <w:lastRenderedPageBreak/>
+        <w:t xml:space="preserve">applied to Mario kart Wii and provide a higher difficulty of CPU characters to play against, </w:t>
+      </w:r>
+      <w:r>
+        <w:rPr>
+          <w:lang w:eastAsia="en-GB"/>
+        </w:rPr>
+        <w:t>i</w:t>
+      </w:r>
+      <w:r>
+        <w:rPr>
+          <w:lang w:eastAsia="en-GB"/>
+        </w:rPr>
+        <w:t xml:space="preserve">f someone were to take this approach, it would be interesting to see how it compares to RL. </w:t>
+      </w:r>
+    </w:p>
+    <w:p>
+      <w:pPr>
+        <w:pStyle w:val="Heading2"/>
+      </w:pPr>
+      <w:r>
+        <w:t>Hardware/Software Resources</w:t>
+      </w:r>
+    </w:p>
+    <w:p>
+      <w:pPr>
+        <w:rPr>
+          <w:lang w:eastAsia="en-GB"/>
+        </w:rPr>
+      </w:pPr>
+      <w:r>
+        <w:rPr>
+          <w:lang w:eastAsia="en-GB"/>
+        </w:rPr>
+        <w:t xml:space="preserve">I will require computing power from </w:t>
+      </w:r>
       <w:proofErr w:type="spellStart"/>
       <w:r>
-        <w:lastRenderedPageBreak/>
-        <w:t>Gema</w:t>
+        <w:rPr>
+          <w:lang w:eastAsia="en-GB"/>
+        </w:rPr>
+        <w:t>UoB</w:t>
       </w:r>
       <w:proofErr w:type="spellEnd"/>
       <w:r>
-        <w:t xml:space="preserve"> Parreño Piqueras [] proposes an Imitation Learning approach for game designers wanting to develop a companion style AI, which requires a training phase to learn a policy that mimics behaviour of an </w:t>
-      </w:r>
-      <w:proofErr w:type="gramStart"/>
-      <w:r>
-        <w:t>expert</w:t>
-      </w:r>
-      <w:proofErr w:type="gramEnd"/>
-    </w:p>
-    <w:p/>
-    <w:p>
-      <w:pPr>
-        <w:pStyle w:val="ListParagraph"/>
-        <w:numPr>
-          <w:ilvl w:val="0"/>
-          <w:numId w:val="12"/>
-        </w:numPr>
-        <w:rPr>
-          <w:lang w:eastAsia="en-GB"/>
-        </w:rPr>
-      </w:pPr>
-      <w:r>
-        <w:rPr>
-          <w:lang w:eastAsia="en-GB"/>
-        </w:rPr>
-        <w:t>Already done</w:t>
-      </w:r>
-      <w:r>
-        <w:rPr>
-          <w:lang w:eastAsia="en-GB"/>
-        </w:rPr>
-        <w:t>:</w:t>
-      </w:r>
-    </w:p>
-    <w:p>
-      <w:pPr>
-        <w:pStyle w:val="ListParagraph"/>
-        <w:numPr>
-          <w:ilvl w:val="1"/>
-          <w:numId w:val="12"/>
-        </w:numPr>
-        <w:rPr>
-          <w:lang w:eastAsia="en-GB"/>
-        </w:rPr>
-      </w:pPr>
-      <w:r>
-        <w:rPr>
-          <w:lang w:eastAsia="en-GB"/>
-        </w:rPr>
-        <w:t xml:space="preserve">Textbook on </w:t>
-      </w:r>
-      <w:proofErr w:type="spellStart"/>
-      <w:r>
-        <w:rPr>
-          <w:lang w:eastAsia="en-GB"/>
-        </w:rPr>
-        <w:t>Reinforcememnt</w:t>
-      </w:r>
-      <w:proofErr w:type="spellEnd"/>
-      <w:r>
-        <w:rPr>
-          <w:lang w:eastAsia="en-GB"/>
-        </w:rPr>
-        <w:t xml:space="preserve"> learning with </w:t>
-      </w:r>
-      <w:proofErr w:type="gramStart"/>
-      <w:r>
-        <w:rPr>
-          <w:lang w:eastAsia="en-GB"/>
-        </w:rPr>
-        <w:t>Python</w:t>
-      </w:r>
-      <w:proofErr w:type="gramEnd"/>
-    </w:p>
-    <w:p>
-      <w:pPr>
-        <w:pStyle w:val="ListParagraph"/>
-        <w:numPr>
-          <w:ilvl w:val="2"/>
-          <w:numId w:val="12"/>
-        </w:numPr>
-        <w:rPr>
-          <w:lang w:eastAsia="en-GB"/>
-        </w:rPr>
-      </w:pPr>
-      <w:r>
-        <w:rPr>
-          <w:lang w:eastAsia="en-GB"/>
-        </w:rPr>
-        <w:t xml:space="preserve">Very informative on concepts within RL and gives examples with </w:t>
-      </w:r>
-      <w:proofErr w:type="gramStart"/>
-      <w:r>
-        <w:rPr>
-          <w:lang w:eastAsia="en-GB"/>
-        </w:rPr>
-        <w:t>code</w:t>
-      </w:r>
-      <w:proofErr w:type="gramEnd"/>
-    </w:p>
-    <w:p>
-      <w:pPr>
-        <w:pStyle w:val="ListParagraph"/>
-        <w:numPr>
-          <w:ilvl w:val="1"/>
-          <w:numId w:val="12"/>
-        </w:numPr>
-        <w:rPr>
-          <w:lang w:eastAsia="en-GB"/>
-        </w:rPr>
-      </w:pPr>
-      <w:r>
-        <w:rPr>
-          <w:lang w:eastAsia="en-GB"/>
-        </w:rPr>
-        <w:t>3-D hand posing with CNN</w:t>
-      </w:r>
-    </w:p>
-    <w:p>
-      <w:pPr>
-        <w:pStyle w:val="ListParagraph"/>
-        <w:numPr>
-          <w:ilvl w:val="2"/>
-          <w:numId w:val="12"/>
-        </w:numPr>
-        <w:rPr>
-          <w:lang w:eastAsia="en-GB"/>
-        </w:rPr>
-      </w:pPr>
-      <w:r>
-        <w:rPr>
-          <w:lang w:eastAsia="en-GB"/>
-        </w:rPr>
-        <w:t xml:space="preserve">Proposes feature extraction using CNN, along with an RL module for path </w:t>
-      </w:r>
-      <w:proofErr w:type="gramStart"/>
-      <w:r>
-        <w:rPr>
-          <w:lang w:eastAsia="en-GB"/>
-        </w:rPr>
-        <w:t>optimisation</w:t>
-      </w:r>
-      <w:proofErr w:type="gramEnd"/>
-    </w:p>
-    <w:p>
-      <w:pPr>
-        <w:pStyle w:val="ListParagraph"/>
-        <w:numPr>
-          <w:ilvl w:val="2"/>
-          <w:numId w:val="12"/>
-        </w:numPr>
-        <w:rPr>
-          <w:lang w:eastAsia="en-GB"/>
-        </w:rPr>
-      </w:pPr>
-      <w:r>
-        <w:rPr>
-          <w:lang w:eastAsia="en-GB"/>
-        </w:rPr>
-        <w:t xml:space="preserve">Goes from 3-d point cloud to joint/finger </w:t>
-      </w:r>
-      <w:proofErr w:type="gramStart"/>
-      <w:r>
-        <w:rPr>
-          <w:lang w:eastAsia="en-GB"/>
-        </w:rPr>
-        <w:t>estimation</w:t>
-      </w:r>
-      <w:proofErr w:type="gramEnd"/>
-    </w:p>
-    <w:p>
-      <w:pPr>
-        <w:rPr>
-          <w:lang w:eastAsia="en-GB"/>
-        </w:rPr>
-      </w:pPr>
-      <w:r>
-        <w:rPr>
-          <w:lang w:eastAsia="en-GB"/>
-        </w:rPr>
-        <w:t xml:space="preserve">** I will require computing power from </w:t>
-      </w:r>
-      <w:proofErr w:type="spellStart"/>
-      <w:r>
-        <w:rPr>
-          <w:lang w:eastAsia="en-GB"/>
-        </w:rPr>
-        <w:t>UoB</w:t>
-      </w:r>
-      <w:proofErr w:type="spellEnd"/>
-      <w:r>
-        <w:rPr>
-          <w:lang w:eastAsia="en-GB"/>
-        </w:rPr>
-        <w:t xml:space="preserve"> for the learning process, based on other works, around 60 hours will be sufficient to train</w:t>
+        <w:rPr>
+          <w:lang w:eastAsia="en-GB"/>
+        </w:rPr>
+        <w:t xml:space="preserve"> for the learning process, based on other works, around </w:t>
+      </w:r>
+      <w:r>
+        <w:rPr>
+          <w:lang w:eastAsia="en-GB"/>
+        </w:rPr>
+        <w:t>8</w:t>
+      </w:r>
+      <w:r>
+        <w:rPr>
+          <w:lang w:eastAsia="en-GB"/>
+        </w:rPr>
+        <w:t>0 hours will be sufficient to train</w:t>
+      </w:r>
+      <w:r>
+        <w:rPr>
+          <w:lang w:eastAsia="en-GB"/>
+        </w:rPr>
+        <w:t xml:space="preserve"> the AI to a suitable skill level.</w:t>
+      </w:r>
+    </w:p>
+    <w:p>
+      <w:pPr>
+        <w:pStyle w:val="Heading2"/>
+      </w:pPr>
+      <w:r>
+        <w:t>Datasets</w:t>
+      </w:r>
+    </w:p>
+    <w:p>
+      <w:pPr>
+        <w:rPr>
+          <w:lang w:eastAsia="en-GB"/>
+        </w:rPr>
+      </w:pPr>
+      <w:r>
+        <w:rPr>
+          <w:lang w:eastAsia="en-GB"/>
+        </w:rPr>
+        <w:t xml:space="preserve">I will </w:t>
+      </w:r>
+      <w:r>
+        <w:rPr>
+          <w:lang w:eastAsia="en-GB"/>
+        </w:rPr>
+        <w:t>not require any datasets, as I am using an unsupervised learning approach</w:t>
+      </w:r>
+      <w:r>
+        <w:rPr>
+          <w:lang w:eastAsia="en-GB"/>
+        </w:rPr>
+        <w:t>.</w:t>
+      </w:r>
+    </w:p>
+    <w:p>
+      <w:pPr>
+        <w:pStyle w:val="Heading2"/>
+        <w:rPr>
+          <w:lang w:eastAsia="en-GB"/>
+        </w:rPr>
+      </w:pPr>
+      <w:r>
+        <w:rPr>
+          <w:lang w:eastAsia="en-GB"/>
+        </w:rPr>
+        <w:t>Project Plan</w:t>
       </w:r>
     </w:p>
     <w:p>
@@ -1026,6 +973,92 @@
         <w:rPr>
           <w:b/>
           <w:bCs/>
+          <w:lang w:eastAsia="en-GB"/>
+        </w:rPr>
+      </w:pPr>
+      <w:r>
+        <w:rPr>
+          <w:b/>
+          <w:bCs/>
+          <w:lang w:eastAsia="en-GB"/>
+        </w:rPr>
+        <w:t>Gantt Chart</w:t>
+      </w:r>
+    </w:p>
+    <w:p>
+      <w:pPr>
+        <w:rPr>
+          <w:sz w:val="20"/>
+          <w:szCs w:val="20"/>
+          <w:lang w:eastAsia="en-GB"/>
+        </w:rPr>
+      </w:pPr>
+      <w:r>
+        <w:rPr>
+          <w:noProof/>
+        </w:rPr>
+        <w:drawing>
+          <wp:inline distT="0" distB="0" distL="0" distR="0" wp14:anchorId="5743B054" wp14:editId="4AA379BF">
+            <wp:extent cx="5731510" cy="2037080"/>
+            <wp:effectExtent l="0" t="0" r="2540" b="1270"/>
+            <wp:docPr id="342695552" name="Picture 1" descr="A screenshot of a computer&#10;&#10;Description automatically generated"/>
+            <wp:cNvGraphicFramePr>
+              <a:graphicFrameLocks xmlns:a="http://schemas.openxmlformats.org/drawingml/2006/main" noChangeAspect="1"/>
+            </wp:cNvGraphicFramePr>
+            <a:graphic xmlns:a="http://schemas.openxmlformats.org/drawingml/2006/main">
+              <a:graphicData uri="http://schemas.openxmlformats.org/drawingml/2006/picture">
+                <pic:pic xmlns:pic="http://schemas.openxmlformats.org/drawingml/2006/picture">
+                  <pic:nvPicPr>
+                    <pic:cNvPr id="342695552" name="Picture 1" descr="A screenshot of a computer&#10;&#10;Description automatically generated"/>
+                    <pic:cNvPicPr>
+                      <a:picLocks noChangeAspect="1" noChangeArrowheads="1"/>
+                    </pic:cNvPicPr>
+                  </pic:nvPicPr>
+                  <pic:blipFill>
+                    <a:blip r:embed="rId9">
+                      <a:extLst>
+                        <a:ext uri="{28A0092B-C50C-407E-A947-70E740481C1C}">
+                          <a14:useLocalDpi xmlns:a14="http://schemas.microsoft.com/office/drawing/2010/main" val="0"/>
+                        </a:ext>
+                      </a:extLst>
+                    </a:blip>
+                    <a:srcRect/>
+                    <a:stretch>
+                      <a:fillRect/>
+                    </a:stretch>
+                  </pic:blipFill>
+                  <pic:spPr bwMode="auto">
+                    <a:xfrm>
+                      <a:off x="0" y="0"/>
+                      <a:ext cx="5731510" cy="2037080"/>
+                    </a:xfrm>
+                    <a:prstGeom prst="rect">
+                      <a:avLst/>
+                    </a:prstGeom>
+                    <a:noFill/>
+                    <a:ln>
+                      <a:noFill/>
+                    </a:ln>
+                  </pic:spPr>
+                </pic:pic>
+              </a:graphicData>
+            </a:graphic>
+          </wp:inline>
+        </w:drawing>
+      </w:r>
+    </w:p>
+    <w:p>
+      <w:pPr>
+        <w:pStyle w:val="ListParagraph"/>
+        <w:rPr>
+          <w:lang w:eastAsia="en-GB"/>
+        </w:rPr>
+      </w:pPr>
+    </w:p>
+    <w:p>
+      <w:pPr>
+        <w:pStyle w:val="ListParagraph"/>
+        <w:rPr>
           <w:lang w:eastAsia="en-GB"/>
         </w:rPr>
       </w:pPr>
@@ -1045,7 +1078,19 @@
         <w:rPr>
           <w:lang w:eastAsia="en-GB"/>
         </w:rPr>
-        <w:t>Research</w:t>
+        <w:t>Re</w:t>
+      </w:r>
+      <w:r>
+        <w:rPr>
+          <w:lang w:eastAsia="en-GB"/>
+        </w:rPr>
+        <w:t>ading – Central and General reading/research attaining to my project</w:t>
+      </w:r>
+      <w:r>
+        <w:rPr>
+          <w:lang w:eastAsia="en-GB"/>
+        </w:rPr>
+        <w:t>.</w:t>
       </w:r>
     </w:p>
     <w:p>
@@ -1063,7 +1108,19 @@
         <w:rPr>
           <w:lang w:eastAsia="en-GB"/>
         </w:rPr>
-        <w:t>Problem Formulation</w:t>
+        <w:t xml:space="preserve">Emulator </w:t>
+      </w:r>
+      <w:r>
+        <w:rPr>
+          <w:lang w:eastAsia="en-GB"/>
+        </w:rPr>
+        <w:t>Setup – Configuring emulator to allow programmatic interaction</w:t>
+      </w:r>
+      <w:r>
+        <w:rPr>
+          <w:lang w:eastAsia="en-GB"/>
+        </w:rPr>
+        <w:t>.</w:t>
       </w:r>
     </w:p>
     <w:p>
@@ -1081,7 +1138,13 @@
         <w:rPr>
           <w:lang w:eastAsia="en-GB"/>
         </w:rPr>
-        <w:t>Formalisation</w:t>
+        <w:t>Emulator Interaction – Setting up real-time frame-dumps and controller inputs programmatically</w:t>
+      </w:r>
+      <w:r>
+        <w:rPr>
+          <w:lang w:eastAsia="en-GB"/>
+        </w:rPr>
+        <w:t>.</w:t>
       </w:r>
     </w:p>
     <w:p>
@@ -1099,7 +1162,13 @@
         <w:rPr>
           <w:lang w:eastAsia="en-GB"/>
         </w:rPr>
-        <w:t>Emulator Interaction/Configuration</w:t>
+        <w:t>Problem Design – Considering what I have available from the emulator, design my approach</w:t>
+      </w:r>
+      <w:r>
+        <w:rPr>
+          <w:lang w:eastAsia="en-GB"/>
+        </w:rPr>
+        <w:t>.</w:t>
       </w:r>
     </w:p>
     <w:p>
@@ -1117,7 +1186,13 @@
         <w:rPr>
           <w:lang w:eastAsia="en-GB"/>
         </w:rPr>
-        <w:t>Programming</w:t>
+        <w:t>Problem Formulation – Formalise my problem in python</w:t>
+      </w:r>
+      <w:r>
+        <w:rPr>
+          <w:lang w:eastAsia="en-GB"/>
+        </w:rPr>
+        <w:t>.</w:t>
       </w:r>
     </w:p>
     <w:p>
@@ -1135,7 +1210,13 @@
         <w:rPr>
           <w:lang w:eastAsia="en-GB"/>
         </w:rPr>
-        <w:t>Learning Process</w:t>
+        <w:t>Learning Process – Using hardware resources from the school, run the RL process</w:t>
+      </w:r>
+      <w:r>
+        <w:rPr>
+          <w:lang w:eastAsia="en-GB"/>
+        </w:rPr>
+        <w:t>.</w:t>
       </w:r>
     </w:p>
     <w:p>
@@ -1153,8 +1234,68 @@
         <w:rPr>
           <w:lang w:eastAsia="en-GB"/>
         </w:rPr>
+        <w:t>Testing/Tuning – Monitor the learning and check its progress, potentially adjust the formulation accordingly</w:t>
+      </w:r>
+      <w:r>
+        <w:rPr>
+          <w:lang w:eastAsia="en-GB"/>
+        </w:rPr>
+        <w:t>.</w:t>
+      </w:r>
+    </w:p>
+    <w:p>
+      <w:pPr>
+        <w:pStyle w:val="ListParagraph"/>
+        <w:numPr>
+          <w:ilvl w:val="0"/>
+          <w:numId w:val="9"/>
+        </w:numPr>
+        <w:rPr>
+          <w:lang w:eastAsia="en-GB"/>
+        </w:rPr>
+      </w:pPr>
+      <w:r>
+        <w:rPr>
+          <w:lang w:eastAsia="en-GB"/>
+        </w:rPr>
         <w:t>Data Analysis</w:t>
       </w:r>
+      <w:r>
+        <w:rPr>
+          <w:lang w:eastAsia="en-GB"/>
+        </w:rPr>
+        <w:t xml:space="preserve"> – Show results from the learning</w:t>
+      </w:r>
+      <w:r>
+        <w:rPr>
+          <w:lang w:eastAsia="en-GB"/>
+        </w:rPr>
+        <w:t>.</w:t>
+      </w:r>
+    </w:p>
+    <w:p>
+      <w:pPr>
+        <w:pStyle w:val="ListParagraph"/>
+        <w:numPr>
+          <w:ilvl w:val="0"/>
+          <w:numId w:val="9"/>
+        </w:numPr>
+        <w:rPr>
+          <w:lang w:eastAsia="en-GB"/>
+        </w:rPr>
+      </w:pPr>
+      <w:r>
+        <w:rPr>
+          <w:lang w:eastAsia="en-GB"/>
+        </w:rPr>
+        <w:t>Evaluation – Reflect on how successful my approach was</w:t>
+      </w:r>
+      <w:r>
+        <w:rPr>
+          <w:lang w:eastAsia="en-GB"/>
+        </w:rPr>
+        <w:t>, using the data collected.</w:t>
+      </w:r>
     </w:p>
     <w:p>
       <w:pPr>
@@ -1175,19 +1316,6 @@
           <w:lang w:eastAsia="en-GB"/>
         </w:rPr>
         <w:t>References</w:t>
-      </w:r>
-    </w:p>
-    <w:p>
-      <w:pPr>
-        <w:rPr>
-          <w:lang w:eastAsia="en-GB"/>
-        </w:rPr>
-      </w:pPr>
-      <w:r>
-        <w:rPr>
-          <w:lang w:eastAsia="en-GB"/>
-        </w:rPr>
-        <w:t>https://www.citethisforme.com/</w:t>
       </w:r>
     </w:p>
     <w:sectPr>

</xml_diff>

<commit_message>
Completed proposition draft 1
</commit_message>
<xml_diff>
--- a/Proposal/Project Proposal.docx
+++ b/Proposal/Project Proposal.docx
@@ -34,7 +34,7 @@
       <w:r>
         <w:t xml:space="preserve"> on YouTube has a series dedicated to an </w:t>
       </w:r>
-      <w:hyperlink r:id="rId5" w:history="1">
+      <w:hyperlink r:id="rId8" w:history="1">
         <w:r>
           <w:rPr>
             <w:rStyle w:val="Hyperlink"/>
@@ -50,7 +50,7 @@
       </w:r>
     </w:p>
     <w:p>
-      <w:hyperlink r:id="rId6" w:history="1">
+      <w:hyperlink r:id="rId9" w:history="1">
         <w:proofErr w:type="spellStart"/>
         <w:r>
           <w:rPr>
@@ -110,7 +110,7 @@
                     </pic:cNvPicPr>
                   </pic:nvPicPr>
                   <pic:blipFill>
-                    <a:blip r:embed="rId7">
+                    <a:blip r:embed="rId10">
                       <a:extLst>
                         <a:ext uri="{28A0092B-C50C-407E-A947-70E740481C1C}">
                           <a14:useLocalDpi xmlns:a14="http://schemas.microsoft.com/office/drawing/2010/main" val="0"/>
@@ -322,7 +322,7 @@
       <w:r>
         <w:t xml:space="preserve">GameCube and Wii Emulator called </w:t>
       </w:r>
-      <w:hyperlink r:id="rId8" w:history="1">
+      <w:hyperlink r:id="rId11" w:history="1">
         <w:r>
           <w:rPr>
             <w:rStyle w:val="Hyperlink"/>
@@ -732,7 +732,13 @@
         <w:t xml:space="preserve">Self-driving cars also need systems to drive effectively, J. Duan et al </w:t>
       </w:r>
       <w:r>
-        <w:t xml:space="preserve">[] </w:t>
+        <w:t>[</w:t>
+      </w:r>
+      <w:r>
+        <w:t>1</w:t>
+      </w:r>
+      <w:r>
+        <w:t xml:space="preserve">] </w:t>
       </w:r>
       <w:r>
         <w:t xml:space="preserve">proposed a hierarchical RL approach, where a manoeuvre policy was used, giving a manoeuvre based on the environment, which was then fed into a sub-policy detailing what brake/accelerator </w:t>
@@ -761,15 +767,10 @@
       <w:r>
         <w:t xml:space="preserve"> such </w:t>
       </w:r>
-      <w:proofErr w:type="gramStart"/>
       <w:r>
         <w:t>as</w:t>
       </w:r>
       <w:r>
-        <w:t>;</w:t>
-      </w:r>
-      <w:proofErr w:type="gramEnd"/>
-      <w:r>
         <w:t xml:space="preserve"> sharp turn left/right, slight turn left/right and straight on, but decided against it as I would prefer to see the AI learn these </w:t>
       </w:r>
       <w:r>
@@ -798,7 +799,19 @@
         <w:rPr>
           <w:lang w:eastAsia="en-GB"/>
         </w:rPr>
-        <w:t xml:space="preserve"> Hansin Ahuja et al. propose a graph-aware RL approach </w:t>
+        <w:t xml:space="preserve"> Hansin Ahuja et al.</w:t>
+      </w:r>
+      <w:r>
+        <w:rPr>
+          <w:lang w:eastAsia="en-GB"/>
+        </w:rPr>
+        <w:t xml:space="preserve"> [2]</w:t>
+      </w:r>
+      <w:r>
+        <w:rPr>
+          <w:lang w:eastAsia="en-GB"/>
+        </w:rPr>
+        <w:t xml:space="preserve"> propose a graph-aware RL approach </w:t>
       </w:r>
       <w:r>
         <w:rPr>
@@ -840,20 +853,50 @@
         <w:rPr>
           <w:lang w:eastAsia="en-GB"/>
         </w:rPr>
-        <w:t xml:space="preserve"> To mimic a user’s playing style, D. Choe et al. suggested a combination of user and card style modelling </w:t>
-      </w:r>
-      <w:r>
-        <w:rPr>
-          <w:lang w:eastAsia="en-GB"/>
-        </w:rPr>
-        <w:t xml:space="preserve">with DNN. They found it useful for increasing the life span of various online games. This could be </w:t>
+        <w:t xml:space="preserve"> In a different approach</w:t>
+      </w:r>
+      <w:r>
+        <w:rPr>
+          <w:lang w:eastAsia="en-GB"/>
+        </w:rPr>
+        <w:t xml:space="preserve">, D. Choe et al. </w:t>
+      </w:r>
+      <w:r>
+        <w:rPr>
+          <w:lang w:eastAsia="en-GB"/>
+        </w:rPr>
+        <w:t xml:space="preserve">[3] </w:t>
+      </w:r>
+      <w:r>
+        <w:rPr>
+          <w:lang w:eastAsia="en-GB"/>
+        </w:rPr>
+        <w:t xml:space="preserve">suggested a combination of user and card style modelling </w:t>
+      </w:r>
+      <w:r>
+        <w:rPr>
+          <w:lang w:eastAsia="en-GB"/>
+        </w:rPr>
+        <w:t>with DNN</w:t>
+      </w:r>
+      <w:r>
+        <w:rPr>
+          <w:lang w:eastAsia="en-GB"/>
+        </w:rPr>
+        <w:t xml:space="preserve"> to mimic a user’s playing style</w:t>
+      </w:r>
+      <w:r>
+        <w:rPr>
+          <w:lang w:eastAsia="en-GB"/>
+        </w:rPr>
+        <w:t xml:space="preserve">. They found it useful for increasing the life span of various online </w:t>
       </w:r>
       <w:r>
         <w:rPr>
           <w:lang w:eastAsia="en-GB"/>
         </w:rPr>
         <w:lastRenderedPageBreak/>
-        <w:t xml:space="preserve">applied to Mario kart Wii and provide a higher difficulty of CPU characters to play against, </w:t>
+        <w:t xml:space="preserve">games. This could be applied to Mario kart Wii and provide a higher difficulty of CPU characters to play against, </w:t>
       </w:r>
       <w:r>
         <w:rPr>
@@ -888,14 +931,12 @@
         </w:rPr>
         <w:t xml:space="preserve">I will require computing power from </w:t>
       </w:r>
-      <w:proofErr w:type="spellStart"/>
-      <w:r>
-        <w:rPr>
-          <w:lang w:eastAsia="en-GB"/>
-        </w:rPr>
-        <w:t>UoB</w:t>
-      </w:r>
-      <w:proofErr w:type="spellEnd"/>
+      <w:r>
+        <w:rPr>
+          <w:lang w:eastAsia="en-GB"/>
+        </w:rPr>
+        <w:t>the University of Birmingham</w:t>
+      </w:r>
       <w:r>
         <w:rPr>
           <w:lang w:eastAsia="en-GB"/>
@@ -1015,7 +1056,7 @@
                     </pic:cNvPicPr>
                   </pic:nvPicPr>
                   <pic:blipFill>
-                    <a:blip r:embed="rId9">
+                    <a:blip r:embed="rId12">
                       <a:extLst>
                         <a:ext uri="{28A0092B-C50C-407E-A947-70E740481C1C}">
                           <a14:useLocalDpi xmlns:a14="http://schemas.microsoft.com/office/drawing/2010/main" val="0"/>
@@ -1318,6 +1359,227 @@
         <w:t>References</w:t>
       </w:r>
     </w:p>
+    <w:p>
+      <w:pPr>
+        <w:rPr>
+          <w:lang w:eastAsia="en-GB"/>
+        </w:rPr>
+      </w:pPr>
+      <w:r>
+        <w:rPr>
+          <w:lang w:eastAsia="en-GB"/>
+        </w:rPr>
+        <w:t xml:space="preserve">[1] </w:t>
+      </w:r>
+      <w:r>
+        <w:rPr>
+          <w:lang w:eastAsia="en-GB"/>
+        </w:rPr>
+        <w:t xml:space="preserve">Duan, J. </w:t>
+      </w:r>
+      <w:r>
+        <w:rPr>
+          <w:i/>
+          <w:iCs/>
+          <w:lang w:eastAsia="en-GB"/>
+        </w:rPr>
+        <w:t>et al.</w:t>
+      </w:r>
+      <w:r>
+        <w:rPr>
+          <w:lang w:eastAsia="en-GB"/>
+        </w:rPr>
+        <w:t xml:space="preserve"> (2020) </w:t>
+      </w:r>
+      <w:r>
+        <w:rPr>
+          <w:i/>
+          <w:iCs/>
+          <w:lang w:eastAsia="en-GB"/>
+        </w:rPr>
+        <w:t xml:space="preserve">Hierarchical reinforcement learning for self-driving decision-making without reliance on </w:t>
+      </w:r>
+      <w:proofErr w:type="spellStart"/>
+      <w:r>
+        <w:rPr>
+          <w:i/>
+          <w:iCs/>
+          <w:lang w:eastAsia="en-GB"/>
+        </w:rPr>
+        <w:t>labeled</w:t>
+      </w:r>
+      <w:proofErr w:type="spellEnd"/>
+      <w:r>
+        <w:rPr>
+          <w:i/>
+          <w:iCs/>
+          <w:lang w:eastAsia="en-GB"/>
+        </w:rPr>
+        <w:t xml:space="preserve"> driving data</w:t>
+      </w:r>
+      <w:r>
+        <w:rPr>
+          <w:lang w:eastAsia="en-GB"/>
+        </w:rPr>
+        <w:t xml:space="preserve">, </w:t>
+      </w:r>
+      <w:r>
+        <w:rPr>
+          <w:i/>
+          <w:iCs/>
+          <w:lang w:eastAsia="en-GB"/>
+        </w:rPr>
+        <w:t>arXiv.org</w:t>
+      </w:r>
+      <w:r>
+        <w:rPr>
+          <w:lang w:eastAsia="en-GB"/>
+        </w:rPr>
+        <w:t xml:space="preserve">. Available at: https://arxiv.org/abs/2001.09816 (Accessed: 04 November 2023). </w:t>
+      </w:r>
+    </w:p>
+    <w:p>
+      <w:pPr>
+        <w:rPr>
+          <w:lang w:eastAsia="en-GB"/>
+        </w:rPr>
+      </w:pPr>
+    </w:p>
+    <w:p>
+      <w:pPr>
+        <w:rPr>
+          <w:lang w:eastAsia="en-GB"/>
+        </w:rPr>
+      </w:pPr>
+      <w:r>
+        <w:rPr>
+          <w:lang w:eastAsia="en-GB"/>
+        </w:rPr>
+        <w:lastRenderedPageBreak/>
+        <w:t xml:space="preserve">[2] </w:t>
+      </w:r>
+      <w:r>
+        <w:rPr>
+          <w:lang w:eastAsia="en-GB"/>
+        </w:rPr>
+        <w:t xml:space="preserve">Ahuja, H., Ng, L.H.X. and </w:t>
+      </w:r>
+      <w:proofErr w:type="spellStart"/>
+      <w:r>
+        <w:rPr>
+          <w:lang w:eastAsia="en-GB"/>
+        </w:rPr>
+        <w:t>Jaidka</w:t>
+      </w:r>
+      <w:proofErr w:type="spellEnd"/>
+      <w:r>
+        <w:rPr>
+          <w:lang w:eastAsia="en-GB"/>
+        </w:rPr>
+        <w:t xml:space="preserve">, K. (2022) </w:t>
+      </w:r>
+      <w:r>
+        <w:rPr>
+          <w:i/>
+          <w:iCs/>
+          <w:lang w:eastAsia="en-GB"/>
+        </w:rPr>
+        <w:t>Using graph-aware reinforcement learning to identify winning strategies in diplomacy games (student abstract)</w:t>
+      </w:r>
+      <w:r>
+        <w:rPr>
+          <w:lang w:eastAsia="en-GB"/>
+        </w:rPr>
+        <w:t xml:space="preserve">, </w:t>
+      </w:r>
+      <w:r>
+        <w:rPr>
+          <w:i/>
+          <w:iCs/>
+          <w:lang w:eastAsia="en-GB"/>
+        </w:rPr>
+        <w:t>arXiv.org</w:t>
+      </w:r>
+      <w:r>
+        <w:rPr>
+          <w:lang w:eastAsia="en-GB"/>
+        </w:rPr>
+        <w:t xml:space="preserve">. Available at: https://arxiv.org/abs/2112.15331 (Accessed: 04 November 2023). </w:t>
+      </w:r>
+    </w:p>
+    <w:p>
+      <w:pPr>
+        <w:rPr>
+          <w:lang w:eastAsia="en-GB"/>
+        </w:rPr>
+      </w:pPr>
+      <w:r>
+        <w:rPr>
+          <w:lang w:eastAsia="en-GB"/>
+        </w:rPr>
+        <w:t xml:space="preserve">[3] </w:t>
+      </w:r>
+      <w:proofErr w:type="spellStart"/>
+      <w:r>
+        <w:rPr>
+          <w:lang w:eastAsia="en-GB"/>
+        </w:rPr>
+        <w:t>Daegeun</w:t>
+      </w:r>
+      <w:proofErr w:type="spellEnd"/>
+      <w:r>
+        <w:rPr>
+          <w:lang w:eastAsia="en-GB"/>
+        </w:rPr>
+        <w:t xml:space="preserve"> Choe, Y.J. (2023) </w:t>
+      </w:r>
+      <w:r>
+        <w:rPr>
+          <w:i/>
+          <w:iCs/>
+          <w:lang w:eastAsia="en-GB"/>
+        </w:rPr>
+        <w:t xml:space="preserve">UCSM-DNN: User and card style </w:t>
+      </w:r>
+      <w:proofErr w:type="spellStart"/>
+      <w:r>
+        <w:rPr>
+          <w:i/>
+          <w:iCs/>
+          <w:lang w:eastAsia="en-GB"/>
+        </w:rPr>
+        <w:t>modeling</w:t>
+      </w:r>
+      <w:proofErr w:type="spellEnd"/>
+      <w:r>
+        <w:rPr>
+          <w:i/>
+          <w:iCs/>
+          <w:lang w:eastAsia="en-GB"/>
+        </w:rPr>
+        <w:t xml:space="preserve"> with Deep Neural Networks for personalized game AI</w:t>
+      </w:r>
+      <w:r>
+        <w:rPr>
+          <w:lang w:eastAsia="en-GB"/>
+        </w:rPr>
+        <w:t xml:space="preserve">, </w:t>
+      </w:r>
+      <w:r>
+        <w:rPr>
+          <w:i/>
+          <w:iCs/>
+          <w:lang w:eastAsia="en-GB"/>
+        </w:rPr>
+        <w:t>AAAI</w:t>
+      </w:r>
+      <w:r>
+        <w:rPr>
+          <w:lang w:eastAsia="en-GB"/>
+        </w:rPr>
+        <w:t xml:space="preserve">. Available at: https://aaai.org/papers/13158-ucsm-dnn-user-and-card-style-modeling-with-deep-neural-networks-for-personalized-game-ai/ (Accessed: 04 November 2023). </w:t>
+      </w:r>
+    </w:p>
     <w:sectPr>
       <w:pgSz w:w="11906" w:h="16838"/>
       <w:pgMar w:top="1440" w:right="1440" w:bottom="1440" w:left="1440" w:header="708" w:footer="708" w:gutter="0"/>
@@ -1326,6 +1588,56 @@
     </w:sectPr>
   </w:body>
 </w:document>
+</file>
+
+<file path=word/endnotes.xml><?xml version="1.0" encoding="utf-8"?>
+<w:endnotes xmlns:wpc="http://schemas.microsoft.com/office/word/2010/wordprocessingCanvas" xmlns:cx="http://schemas.microsoft.com/office/drawing/2014/chartex" xmlns:cx1="http://schemas.microsoft.com/office/drawing/2015/9/8/chartex" xmlns:cx2="http://schemas.microsoft.com/office/drawing/2015/10/21/chartex" xmlns:cx3="http://schemas.microsoft.com/office/drawing/2016/5/9/chartex" xmlns:cx4="http://schemas.microsoft.com/office/drawing/2016/5/10/chartex" xmlns:cx5="http://schemas.microsoft.com/office/drawing/2016/5/11/chartex" xmlns:cx6="http://schemas.microsoft.com/office/drawing/2016/5/12/chartex" xmlns:cx7="http://schemas.microsoft.com/office/drawing/2016/5/13/chartex" xmlns:cx8="http://schemas.microsoft.com/office/drawing/2016/5/14/chartex" xmlns:mc="http://schemas.openxmlformats.org/markup-compatibility/2006" xmlns:aink="http://schemas.microsoft.com/office/drawing/2016/ink" xmlns:am3d="http://schemas.microsoft.com/office/drawing/2017/model3d" xmlns:o="urn:schemas-microsoft-com:office:office" xmlns:oel="http://schemas.microsoft.com/office/2019/extlst" xmlns:r="http://schemas.openxmlformats.org/officeDocument/2006/relationships" xmlns:m="http://schemas.openxmlformats.org/officeDocument/2006/math" xmlns:v="urn:schemas-microsoft-com:vml" xmlns:wp14="http://schemas.microsoft.com/office/word/2010/wordprocessingDrawing" xmlns:wp="http://schemas.openxmlformats.org/drawingml/2006/wordprocessingDrawing" xmlns:w10="urn:schemas-microsoft-com:office:word" xmlns:w="http://schemas.openxmlformats.org/wordprocessingml/2006/main" xmlns:w14="http://schemas.microsoft.com/office/word/2010/wordml" xmlns:w15="http://schemas.microsoft.com/office/word/2012/wordml" xmlns:w16cex="http://schemas.microsoft.com/office/word/2018/wordml/cex" xmlns:w16cid="http://schemas.microsoft.com/office/word/2016/wordml/cid" xmlns:w16="http://schemas.microsoft.com/office/word/2018/wordml" xmlns:w16sdtdh="http://schemas.microsoft.com/office/word/2020/wordml/sdtdatahash" xmlns:w16se="http://schemas.microsoft.com/office/word/2015/wordml/symex" xmlns:wpg="http://schemas.microsoft.com/office/word/2010/wordprocessingGroup" xmlns:wpi="http://schemas.microsoft.com/office/word/2010/wordprocessingInk" xmlns:wne="http://schemas.microsoft.com/office/word/2006/wordml" xmlns:wps="http://schemas.microsoft.com/office/word/2010/wordprocessingShape" mc:Ignorable="w14 w15 w16se w16cid w16 w16cex w16sdtdh wp14">
+  <w:endnote w:type="separator" w:id="-1">
+    <w:p>
+      <w:pPr>
+        <w:spacing w:after="0" w:line="240" w:lineRule="auto"/>
+      </w:pPr>
+      <w:r>
+        <w:separator/>
+      </w:r>
+    </w:p>
+  </w:endnote>
+  <w:endnote w:type="continuationSeparator" w:id="0">
+    <w:p>
+      <w:pPr>
+        <w:spacing w:after="0" w:line="240" w:lineRule="auto"/>
+      </w:pPr>
+      <w:r>
+        <w:continuationSeparator/>
+      </w:r>
+    </w:p>
+  </w:endnote>
+</w:endnotes>
+</file>
+
+<file path=word/footnotes.xml><?xml version="1.0" encoding="utf-8"?>
+<w:footnotes xmlns:wpc="http://schemas.microsoft.com/office/word/2010/wordprocessingCanvas" xmlns:cx="http://schemas.microsoft.com/office/drawing/2014/chartex" xmlns:cx1="http://schemas.microsoft.com/office/drawing/2015/9/8/chartex" xmlns:cx2="http://schemas.microsoft.com/office/drawing/2015/10/21/chartex" xmlns:cx3="http://schemas.microsoft.com/office/drawing/2016/5/9/chartex" xmlns:cx4="http://schemas.microsoft.com/office/drawing/2016/5/10/chartex" xmlns:cx5="http://schemas.microsoft.com/office/drawing/2016/5/11/chartex" xmlns:cx6="http://schemas.microsoft.com/office/drawing/2016/5/12/chartex" xmlns:cx7="http://schemas.microsoft.com/office/drawing/2016/5/13/chartex" xmlns:cx8="http://schemas.microsoft.com/office/drawing/2016/5/14/chartex" xmlns:mc="http://schemas.openxmlformats.org/markup-compatibility/2006" xmlns:aink="http://schemas.microsoft.com/office/drawing/2016/ink" xmlns:am3d="http://schemas.microsoft.com/office/drawing/2017/model3d" xmlns:o="urn:schemas-microsoft-com:office:office" xmlns:oel="http://schemas.microsoft.com/office/2019/extlst" xmlns:r="http://schemas.openxmlformats.org/officeDocument/2006/relationships" xmlns:m="http://schemas.openxmlformats.org/officeDocument/2006/math" xmlns:v="urn:schemas-microsoft-com:vml" xmlns:wp14="http://schemas.microsoft.com/office/word/2010/wordprocessingDrawing" xmlns:wp="http://schemas.openxmlformats.org/drawingml/2006/wordprocessingDrawing" xmlns:w10="urn:schemas-microsoft-com:office:word" xmlns:w="http://schemas.openxmlformats.org/wordprocessingml/2006/main" xmlns:w14="http://schemas.microsoft.com/office/word/2010/wordml" xmlns:w15="http://schemas.microsoft.com/office/word/2012/wordml" xmlns:w16cex="http://schemas.microsoft.com/office/word/2018/wordml/cex" xmlns:w16cid="http://schemas.microsoft.com/office/word/2016/wordml/cid" xmlns:w16="http://schemas.microsoft.com/office/word/2018/wordml" xmlns:w16sdtdh="http://schemas.microsoft.com/office/word/2020/wordml/sdtdatahash" xmlns:w16se="http://schemas.microsoft.com/office/word/2015/wordml/symex" xmlns:wpg="http://schemas.microsoft.com/office/word/2010/wordprocessingGroup" xmlns:wpi="http://schemas.microsoft.com/office/word/2010/wordprocessingInk" xmlns:wne="http://schemas.microsoft.com/office/word/2006/wordml" xmlns:wps="http://schemas.microsoft.com/office/word/2010/wordprocessingShape" mc:Ignorable="w14 w15 w16se w16cid w16 w16cex w16sdtdh wp14">
+  <w:footnote w:type="separator" w:id="-1">
+    <w:p>
+      <w:pPr>
+        <w:spacing w:after="0" w:line="240" w:lineRule="auto"/>
+      </w:pPr>
+      <w:r>
+        <w:separator/>
+      </w:r>
+    </w:p>
+  </w:footnote>
+  <w:footnote w:type="continuationSeparator" w:id="0">
+    <w:p>
+      <w:pPr>
+        <w:spacing w:after="0" w:line="240" w:lineRule="auto"/>
+      </w:pPr>
+      <w:r>
+        <w:continuationSeparator/>
+      </w:r>
+    </w:p>
+  </w:footnote>
+</w:footnotes>
 </file>
 
 <file path=word/numbering.xml><?xml version="1.0" encoding="utf-8"?>
@@ -3618,7 +3930,6 @@
   <w:style w:type="character" w:default="1" w:styleId="DefaultParagraphFont">
     <w:name w:val="Default Paragraph Font"/>
     <w:uiPriority w:val="1"/>
-    <w:semiHidden/>
     <w:unhideWhenUsed/>
   </w:style>
   <w:style w:type="table" w:default="1" w:styleId="TableNormal">
@@ -3796,6 +4107,45 @@
     <w:rPr>
       <w:color w:val="954F72" w:themeColor="followedHyperlink"/>
       <w:u w:val="single"/>
+    </w:rPr>
+  </w:style>
+  <w:style w:type="paragraph" w:styleId="FootnoteText">
+    <w:name w:val="footnote text"/>
+    <w:basedOn w:val="Normal"/>
+    <w:link w:val="FootnoteTextChar"/>
+    <w:uiPriority w:val="99"/>
+    <w:semiHidden/>
+    <w:unhideWhenUsed/>
+    <w:rsid w:val="005C3BAB"/>
+    <w:pPr>
+      <w:spacing w:after="0" w:line="240" w:lineRule="auto"/>
+    </w:pPr>
+    <w:rPr>
+      <w:sz w:val="20"/>
+      <w:szCs w:val="20"/>
+    </w:rPr>
+  </w:style>
+  <w:style w:type="character" w:customStyle="1" w:styleId="FootnoteTextChar">
+    <w:name w:val="Footnote Text Char"/>
+    <w:basedOn w:val="DefaultParagraphFont"/>
+    <w:link w:val="FootnoteText"/>
+    <w:uiPriority w:val="99"/>
+    <w:semiHidden/>
+    <w:rsid w:val="005C3BAB"/>
+    <w:rPr>
+      <w:sz w:val="20"/>
+      <w:szCs w:val="20"/>
+    </w:rPr>
+  </w:style>
+  <w:style w:type="character" w:styleId="FootnoteReference">
+    <w:name w:val="footnote reference"/>
+    <w:basedOn w:val="DefaultParagraphFont"/>
+    <w:uiPriority w:val="99"/>
+    <w:semiHidden/>
+    <w:unhideWhenUsed/>
+    <w:rsid w:val="005C3BAB"/>
+    <w:rPr>
+      <w:vertAlign w:val="superscript"/>
     </w:rPr>
   </w:style>
 </w:styles>
@@ -4094,4 +4444,16 @@
     </a:ext>
   </a:extLst>
 </a:theme>
+</file>
+
+<file path=customXml/item1.xml><?xml version="1.0" encoding="utf-8"?>
+<b:Sources xmlns:b="http://schemas.openxmlformats.org/officeDocument/2006/bibliography" xmlns="http://schemas.openxmlformats.org/officeDocument/2006/bibliography" SelectedStyle="\APASixthEditionOfficeOnline.xsl" StyleName="APA" Version="6"/>
+</file>
+
+<file path=customXml/itemProps1.xml><?xml version="1.0" encoding="utf-8"?>
+<ds:datastoreItem xmlns:ds="http://schemas.openxmlformats.org/officeDocument/2006/customXml" ds:itemID="{7DEAF8D2-FECA-4C54-9643-BEEE55C217DB}">
+  <ds:schemaRefs>
+    <ds:schemaRef ds:uri="http://schemas.openxmlformats.org/officeDocument/2006/bibliography"/>
+  </ds:schemaRefs>
+</ds:datastoreItem>
 </file>
</xml_diff>

<commit_message>
Small tweaks to prop after read-through, minor formatting changes
</commit_message>
<xml_diff>
--- a/Proposal/Project Proposal.docx
+++ b/Proposal/Project Proposal.docx
@@ -25,8 +25,28 @@
       </w:r>
     </w:p>
     <w:p>
-      <w:r>
-        <w:t xml:space="preserve">Due to the popularity of Mario Kart Wii, there are a few similar projects to this already out there. Firstly </w:t>
+      <w:pPr>
+        <w:pStyle w:val="Heading2"/>
+      </w:pPr>
+      <w:r>
+        <w:t>Background</w:t>
+      </w:r>
+    </w:p>
+    <w:p>
+      <w:r>
+        <w:t xml:space="preserve">Due to the popularity of Mario Kart Wii, there are a few similar projects to this </w:t>
+      </w:r>
+      <w:r>
+        <w:t xml:space="preserve">one </w:t>
+      </w:r>
+      <w:r>
+        <w:t>already out there. Firstly</w:t>
+      </w:r>
+      <w:r>
+        <w:t>,</w:t>
+      </w:r>
+      <w:r>
+        <w:t xml:space="preserve"> </w:t>
       </w:r>
       <w:r>
         <w:t>Tango AI</w:t>
@@ -43,10 +63,28 @@
         </w:r>
       </w:hyperlink>
       <w:r>
-        <w:t>. He doesn’t go into too much detail in his videos, but he does outline his reward function. The main driver of this is a checkpoint system that he designed, that uses the on-screen minimap. This</w:t>
-      </w:r>
-      <w:r>
-        <w:t>, combined with the on-screen lap counter, gives a complete representation of how much of the race the agent has completed. In later videos he combined this approach with determining the speed and rewarding the agent for maintaining a high speed and punishing it for going below it.</w:t>
+        <w:t xml:space="preserve">. He doesn’t go into too much detail </w:t>
+      </w:r>
+      <w:r>
+        <w:t>on the exact process</w:t>
+      </w:r>
+      <w:r>
+        <w:t xml:space="preserve">, but he does outline his reward function. The main </w:t>
+      </w:r>
+      <w:r>
+        <w:t>factor</w:t>
+      </w:r>
+      <w:r>
+        <w:t xml:space="preserve"> of this is a checkpoint system that he designed, that uses the on-screen minimap. This</w:t>
+      </w:r>
+      <w:r>
+        <w:t xml:space="preserve">, combined with the on-screen lap counter, gives a complete representation of how much of the race the agent has completed. In later videos he combined this approach with determining the speed and rewarding the agent for maintaining a high speed and </w:t>
+      </w:r>
+      <w:r>
+        <w:t>penalizing</w:t>
+      </w:r>
+      <w:r>
+        <w:t xml:space="preserve"> it for going below it.</w:t>
       </w:r>
     </w:p>
     <w:p>
@@ -67,7 +105,46 @@
         <w:t xml:space="preserve"> </w:t>
       </w:r>
       <w:r>
-        <w:t xml:space="preserve">presented a different approach to the problem, using Deep RL. Instead of optimising the controller inputs required to play the game, he focused on optimizing the trajectories of the agent, aiming for the lowest time-trial time. He created a gym environment which used screen data and data from the games memory to represent the state. He also used cross-track error, which calculates how far off course the agent is. </w:t>
+        <w:t>presented a different approach to the problem</w:t>
+      </w:r>
+      <w:r>
+        <w:t xml:space="preserve"> </w:t>
+      </w:r>
+      <w:r>
+        <w:t xml:space="preserve">using </w:t>
+      </w:r>
+      <w:r>
+        <w:t>d</w:t>
+      </w:r>
+      <w:r>
+        <w:t xml:space="preserve">eep RL. Instead of optimising the controller inputs required to play the game, he focused on optimizing the trajectories of the agent, aiming for the lowest time-trial time. He created a gym environment which used </w:t>
+      </w:r>
+      <w:r>
+        <w:t>on-</w:t>
+      </w:r>
+      <w:r>
+        <w:t xml:space="preserve">screen data </w:t>
+      </w:r>
+      <w:r>
+        <w:t>combined with</w:t>
+      </w:r>
+      <w:r>
+        <w:t xml:space="preserve"> data from the games memory to represent the state. He also used cross-track error, which </w:t>
+      </w:r>
+      <w:r>
+        <w:t>is a measure of</w:t>
+      </w:r>
+      <w:r>
+        <w:t xml:space="preserve"> how far off</w:t>
+      </w:r>
+      <w:r>
+        <w:t>-</w:t>
+      </w:r>
+      <w:r>
+        <w:t>course the agent is</w:t>
+      </w:r>
+      <w:r>
+        <w:t>, as a reward.</w:t>
       </w:r>
     </w:p>
     <w:p>
@@ -75,10 +152,29 @@
         <w:t xml:space="preserve">To differentiate myself from these approaches, I have decided </w:t>
       </w:r>
       <w:r>
-        <w:t>to have more focus on interaction with the AI through playing against it. At various points in the learning process, I will save the state of the learning so that it is possible for a human to play against it. This will be a set of controller inputs and associated timings. This can be very useful as a demonstration of the learning process and any potential roadblocks</w:t>
-      </w:r>
-      <w:r>
-        <w:t xml:space="preserve"> and how these were circumvented. Additionally, through the use of cheat codes supported by the emulator, it is possible to get lots of useful information about the state of the game printed to the screen. These values will be used to represent the state, along with the</w:t>
+        <w:t xml:space="preserve">to have more </w:t>
+      </w:r>
+      <w:r>
+        <w:t xml:space="preserve">of a </w:t>
+      </w:r>
+      <w:r>
+        <w:t>focus on interaction with the AI through playing against it. At various points in the learning process, I will save the state of the learning so that it is possible for a human to play against it. This will be a set of controller inputs and associated timings. This can be very useful as a demonstration of the learning process and any potential roadblocks</w:t>
+      </w:r>
+      <w:r>
+        <w:t xml:space="preserve"> and how these were circumvented. </w:t>
+      </w:r>
+    </w:p>
+    <w:p>
+      <w:r>
+        <w:t xml:space="preserve">Additionally, </w:t>
+      </w:r>
+      <w:proofErr w:type="gramStart"/>
+      <w:r>
+        <w:t>through the use of</w:t>
+      </w:r>
+      <w:proofErr w:type="gramEnd"/>
+      <w:r>
+        <w:t xml:space="preserve"> cheat codes supported by the emulator, it is possible to get lots of useful information about the state of the game printed to the screen. These values will be used to represent the state, along with the</w:t>
       </w:r>
       <w:r>
         <w:t xml:space="preserve"> main area of the screen.</w:t>
@@ -144,6 +240,46 @@
     </w:p>
     <w:p>
       <w:pPr>
+        <w:rPr>
+          <w:sz w:val="20"/>
+          <w:szCs w:val="20"/>
+        </w:rPr>
+      </w:pPr>
+      <w:r>
+        <w:rPr>
+          <w:sz w:val="20"/>
+          <w:szCs w:val="20"/>
+        </w:rPr>
+        <w:t xml:space="preserve">Figure 1 – A screenshot of information provided by the cheat </w:t>
+      </w:r>
+      <w:proofErr w:type="gramStart"/>
+      <w:r>
+        <w:rPr>
+          <w:sz w:val="20"/>
+          <w:szCs w:val="20"/>
+        </w:rPr>
+        <w:t>code</w:t>
+      </w:r>
+      <w:proofErr w:type="gramEnd"/>
+    </w:p>
+    <w:p>
+      <w:pPr>
+        <w:rPr>
+          <w:sz w:val="20"/>
+          <w:szCs w:val="20"/>
+        </w:rPr>
+      </w:pPr>
+    </w:p>
+    <w:p>
+      <w:pPr>
+        <w:rPr>
+          <w:sz w:val="20"/>
+          <w:szCs w:val="20"/>
+        </w:rPr>
+      </w:pPr>
+    </w:p>
+    <w:p>
+      <w:pPr>
         <w:pStyle w:val="Heading2"/>
         <w:rPr>
           <w:sz w:val="28"/>
@@ -155,6 +291,7 @@
           <w:sz w:val="28"/>
           <w:szCs w:val="28"/>
         </w:rPr>
+        <w:lastRenderedPageBreak/>
         <w:t>Project Aim</w:t>
       </w:r>
       <w:r>
@@ -285,7 +422,6 @@
           <w:szCs w:val="24"/>
           <w:u w:val="single"/>
         </w:rPr>
-        <w:lastRenderedPageBreak/>
         <w:t>Objectives</w:t>
       </w:r>
     </w:p>
@@ -357,7 +493,33 @@
         <w:t>,</w:t>
       </w:r>
       <w:r>
-        <w:t xml:space="preserve"> the AI will not have access to Items, these are rather complex to understand as even good items can lead to a bad outcome if used incorrectly. Secondly the AI will train on the track by itself. Having no opponents means the AI can learn how the game works without the additional clutter of other racers. The character/kart combo that will be used is Funky Kong on the Flame Runner. This combo is the most widely used in online play due to its high top speed and tight drifting capabilities. The track that I will train on will be SNES Mario Circuit 3. I feel this hits the sweet spot in terms of difficulty as there is only one straight section, but also has enough turns to make the learning process interesting.</w:t>
+        <w:t xml:space="preserve"> the AI will not have access to Items, these are rather complex to understand as even good items can lead to a bad outcome</w:t>
+      </w:r>
+      <w:r>
+        <w:t>s</w:t>
+      </w:r>
+      <w:r>
+        <w:t xml:space="preserve"> if used incorrectly. Secondly the AI will train on the track by itself. Having no opponents means the AI can learn how the game works without the additional clutter of other racers. The character/kart combo that will be used is Funky Kong on the Flame Runner. This combo is the most widely used in online play due to its </w:t>
+      </w:r>
+      <w:proofErr w:type="gramStart"/>
+      <w:r>
+        <w:t>high top</w:t>
+      </w:r>
+      <w:proofErr w:type="gramEnd"/>
+      <w:r>
+        <w:t xml:space="preserve"> speed and tight drifting capabilities.</w:t>
+      </w:r>
+      <w:r>
+        <w:t xml:space="preserve"> This will allow me to compare the achieved lap time to that of an experienced human player.</w:t>
+      </w:r>
+      <w:r>
+        <w:t xml:space="preserve"> The track that I will train on will be SNES Mario Circuit 3. I feel this hits the sweet spot in terms of difficulty </w:t>
+      </w:r>
+      <w:r>
+        <w:t>and making</w:t>
+      </w:r>
+      <w:r>
+        <w:t xml:space="preserve"> the learning process interesting.</w:t>
       </w:r>
     </w:p>
     <w:p>
@@ -467,7 +629,7 @@
     <w:p/>
     <w:p>
       <w:r>
-        <w:t xml:space="preserve">The action space will include all controller inputs that have a direct effect on driving the vehicle, for example the pause button will be disabled along with ‘Home’. The Dolphin emulator allows for different types of emulated controllers to be used (Wiimote, </w:t>
+        <w:t xml:space="preserve">The action space will include all controller inputs that have a direct effect on driving the vehicle, for example the pause button will be disabled along with ‘Home’. The emulator allows for different types of emulated controllers to be used (Wiimote, </w:t>
       </w:r>
       <w:proofErr w:type="spellStart"/>
       <w:r>
@@ -481,7 +643,19 @@
         <w:t>, GameCube Controller)</w:t>
       </w:r>
       <w:r>
-        <w:t xml:space="preserve">. I have chosen to go with the GameCube controller for one main reason, it replaces shaking the Wiimote with a simple button press. This input results in the character performing a wheelie, </w:t>
+        <w:t xml:space="preserve">. I have chosen the </w:t>
+      </w:r>
+      <w:r>
+        <w:lastRenderedPageBreak/>
+        <w:t xml:space="preserve">GameCube controller for one main </w:t>
+      </w:r>
+      <w:proofErr w:type="gramStart"/>
+      <w:r>
+        <w:t>reason,</w:t>
+      </w:r>
+      <w:proofErr w:type="gramEnd"/>
+      <w:r>
+        <w:t xml:space="preserve"> it replaces shaking the Wiimote with a simple button press. This input results in the character performing a wheelie, </w:t>
       </w:r>
       <w:r>
         <w:t xml:space="preserve">temporarily </w:t>
@@ -523,11 +697,32 @@
         </w:numPr>
       </w:pPr>
       <w:r>
-        <w:lastRenderedPageBreak/>
         <w:t>Button B</w:t>
       </w:r>
       <w:r>
-        <w:t xml:space="preserve"> -&gt; Drift (when held with direction), Hop (when tapped), Brake (when held </w:t>
+        <w:t xml:space="preserve"> -&gt; Drift (when held with direction)</w:t>
+      </w:r>
+    </w:p>
+    <w:p>
+      <w:pPr>
+        <w:ind w:left="720" w:firstLine="720"/>
+      </w:pPr>
+      <w:r>
+        <w:t xml:space="preserve">  -&gt; </w:t>
+      </w:r>
+      <w:r>
+        <w:t>Hop (when tapped)</w:t>
+      </w:r>
+    </w:p>
+    <w:p>
+      <w:pPr>
+        <w:ind w:left="1440"/>
+      </w:pPr>
+      <w:r>
+        <w:t xml:space="preserve">  -&gt;</w:t>
+      </w:r>
+      <w:r>
+        <w:t xml:space="preserve"> Brake (when held </w:t>
       </w:r>
       <w:r>
         <w:t>with no</w:t>
@@ -605,13 +800,37 @@
         <w:t xml:space="preserve">the Race% will be used as it gives the most detail on how much of the race has been completed. To encourage driving quickly, I will use the XZ Vel value. This is all that is needed as the track being used is completely flat. </w:t>
       </w:r>
       <w:r>
-        <w:t>As I mentioned earlier, performing a wheelie increases the top speed of a vehicle in a straight line, and a miniturbo (a result of drifting) also does so. The most optimal way to drive around the track is to wheelie for all the straight sections and drift, performing a miniturbo, around all the corners.</w:t>
+        <w:t>As I mentioned earlier, performing a wheelie</w:t>
+      </w:r>
+      <w:r>
+        <w:t xml:space="preserve"> temporarily</w:t>
+      </w:r>
+      <w:r>
+        <w:t xml:space="preserve"> increases the top speed of a vehicle in a straight line, and a miniturbo (a result of </w:t>
+      </w:r>
+      <w:r>
+        <w:t>holding a drift for ~1s</w:t>
+      </w:r>
+      <w:r>
+        <w:t>) also does so. The most optimal way to drive around the track is to wheelie for all the straight sections and drift, performing a miniturbo, around all the corners.</w:t>
       </w:r>
       <w:r>
         <w:t xml:space="preserve"> To encourage this behaviour, I will give a small bonus reward every time the agent performs one of these actions. Additionally, hopping repeatedly greatly decreases the speed, so to discourage this</w:t>
       </w:r>
       <w:r>
-        <w:t xml:space="preserve"> I will give a penalty if the speed goes below the vehicles normal top speed. This will also help in encouraging drifting instead of turning because this speed is maintained through a drift but decreases slightly during steering.</w:t>
+        <w:t xml:space="preserve"> I will give a penalty if the speed goes below the vehicles normal top speed. This will also help in encouraging drifting</w:t>
+      </w:r>
+      <w:r>
+        <w:t xml:space="preserve"> around a corner</w:t>
+      </w:r>
+      <w:r>
+        <w:t xml:space="preserve"> instead of </w:t>
+      </w:r>
+      <w:r>
+        <w:t xml:space="preserve">just </w:t>
+      </w:r>
+      <w:r>
+        <w:t>turning because this speed is maintained through a drift but decreases slightly during steering.</w:t>
       </w:r>
     </w:p>
     <w:p>
@@ -678,10 +897,16 @@
         <w:t>I will record the AI’s inputs and replay them so that it is possible for a human to play against it</w:t>
       </w:r>
       <w:r>
-        <w:t xml:space="preserve"> I’m currently not sure if this is possible in local multiplayer mode</w:t>
-      </w:r>
-      <w:r>
-        <w:t>. This will also be useful for documenting the learning process as I can record the inputs</w:t>
+        <w:t>. Unfortunately, Dolphin does not currently support this simultaneously so a simple lap time comparison will be used.</w:t>
+      </w:r>
+      <w:r>
+        <w:t xml:space="preserve"> This </w:t>
+      </w:r>
+      <w:r>
+        <w:t xml:space="preserve">feature </w:t>
+      </w:r>
+      <w:r>
+        <w:t>will also be useful for documenting the learning process as I can record the inputs</w:t>
       </w:r>
       <w:r>
         <w:t xml:space="preserve"> after certain amounts of learning and review its progress</w:t>
@@ -741,7 +966,11 @@
         <w:t xml:space="preserve">] </w:t>
       </w:r>
       <w:r>
-        <w:t xml:space="preserve">proposed a hierarchical RL approach, where a manoeuvre policy was used, giving a manoeuvre based on the environment, which was then fed into a sub-policy detailing what brake/accelerator </w:t>
+        <w:t xml:space="preserve">proposed a hierarchical RL approach, where a manoeuvre policy was used, giving a manoeuvre based on the environment, </w:t>
+      </w:r>
+      <w:r>
+        <w:lastRenderedPageBreak/>
+        <w:t xml:space="preserve">which was then fed into a sub-policy detailing what brake/accelerator </w:t>
       </w:r>
       <w:r>
         <w:t>and steering inputs are needed.</w:t>
@@ -777,23 +1006,35 @@
         <w:t xml:space="preserve">actions </w:t>
       </w:r>
       <w:r>
-        <w:t>by itself.</w:t>
-      </w:r>
-      <w:r>
-        <w:t xml:space="preserve"> </w:t>
-      </w:r>
-    </w:p>
-    <w:p>
-      <w:pPr>
-        <w:rPr>
-          <w:lang w:eastAsia="en-GB"/>
-        </w:rPr>
-      </w:pPr>
-      <w:r>
-        <w:rPr>
-          <w:lang w:eastAsia="en-GB"/>
-        </w:rPr>
-        <w:t>Many papers for the AAAI Conference propose RL strategies for games.</w:t>
+        <w:t>by itself</w:t>
+      </w:r>
+      <w:r>
+        <w:t>, driven by a well-formulated reward function.</w:t>
+      </w:r>
+    </w:p>
+    <w:p>
+      <w:pPr>
+        <w:rPr>
+          <w:lang w:eastAsia="en-GB"/>
+        </w:rPr>
+      </w:pPr>
+      <w:r>
+        <w:rPr>
+          <w:lang w:eastAsia="en-GB"/>
+        </w:rPr>
+        <w:t>Many papers f</w:t>
+      </w:r>
+      <w:r>
+        <w:rPr>
+          <w:lang w:eastAsia="en-GB"/>
+        </w:rPr>
+        <w:t>rom</w:t>
+      </w:r>
+      <w:r>
+        <w:rPr>
+          <w:lang w:eastAsia="en-GB"/>
+        </w:rPr>
+        <w:t xml:space="preserve"> the AAAI Conference propose RL strategies for games.</w:t>
       </w:r>
       <w:r>
         <w:rPr>
@@ -889,14 +1130,7 @@
         <w:rPr>
           <w:lang w:eastAsia="en-GB"/>
         </w:rPr>
-        <w:t xml:space="preserve">. They found it useful for increasing the life span of various online </w:t>
-      </w:r>
-      <w:r>
-        <w:rPr>
-          <w:lang w:eastAsia="en-GB"/>
-        </w:rPr>
-        <w:lastRenderedPageBreak/>
-        <w:t xml:space="preserve">games. This could be applied to Mario kart Wii and provide a higher difficulty of CPU characters to play against, </w:t>
+        <w:t xml:space="preserve">. They found it useful for increasing the life span of various online games. This could be applied to Mario kart Wii and provide a higher difficulty of CPU characters to play against, </w:t>
       </w:r>
       <w:r>
         <w:rPr>
@@ -908,7 +1142,19 @@
         <w:rPr>
           <w:lang w:eastAsia="en-GB"/>
         </w:rPr>
-        <w:t xml:space="preserve">f someone were to take this approach, it would be interesting to see how it compares to RL. </w:t>
+        <w:t xml:space="preserve">f someone were to take this approach, it would be interesting to see how it compares to </w:t>
+      </w:r>
+      <w:r>
+        <w:rPr>
+          <w:lang w:eastAsia="en-GB"/>
+        </w:rPr>
+        <w:t>mine</w:t>
+      </w:r>
+      <w:r>
+        <w:rPr>
+          <w:lang w:eastAsia="en-GB"/>
+        </w:rPr>
+        <w:t xml:space="preserve">. </w:t>
       </w:r>
     </w:p>
     <w:p>
@@ -980,19 +1226,7 @@
         <w:rPr>
           <w:lang w:eastAsia="en-GB"/>
         </w:rPr>
-        <w:t xml:space="preserve">I will </w:t>
-      </w:r>
-      <w:r>
-        <w:rPr>
-          <w:lang w:eastAsia="en-GB"/>
-        </w:rPr>
-        <w:t>not require any datasets, as I am using an unsupervised learning approach</w:t>
-      </w:r>
-      <w:r>
-        <w:rPr>
-          <w:lang w:eastAsia="en-GB"/>
-        </w:rPr>
-        <w:t>.</w:t>
+        <w:t>I will not require any datasets, as I am using an unsupervised learning approach.</w:t>
       </w:r>
     </w:p>
     <w:p>
@@ -1329,6 +1563,7 @@
         <w:rPr>
           <w:lang w:eastAsia="en-GB"/>
         </w:rPr>
+        <w:lastRenderedPageBreak/>
         <w:t>Evaluation – Reflect on how successful my approach was</w:t>
       </w:r>
       <w:r>
@@ -1444,18 +1679,10 @@
           <w:lang w:eastAsia="en-GB"/>
         </w:rPr>
       </w:pPr>
-    </w:p>
-    <w:p>
-      <w:pPr>
-        <w:rPr>
-          <w:lang w:eastAsia="en-GB"/>
-        </w:rPr>
-      </w:pPr>
-      <w:r>
-        <w:rPr>
-          <w:lang w:eastAsia="en-GB"/>
-        </w:rPr>
-        <w:lastRenderedPageBreak/>
+      <w:r>
+        <w:rPr>
+          <w:lang w:eastAsia="en-GB"/>
+        </w:rPr>
         <w:t xml:space="preserve">[2] </w:t>
       </w:r>
       <w:r>
@@ -3242,7 +3469,7 @@
         <w:ind w:left="720" w:hanging="360"/>
       </w:pPr>
     </w:lvl>
-    <w:lvl w:ilvl="1" w:tplc="08090019" w:tentative="1">
+    <w:lvl w:ilvl="1" w:tplc="08090019">
       <w:start w:val="1"/>
       <w:numFmt w:val="lowerLetter"/>
       <w:lvlText w:val="%2."/>
@@ -3251,7 +3478,7 @@
         <w:ind w:left="1440" w:hanging="360"/>
       </w:pPr>
     </w:lvl>
-    <w:lvl w:ilvl="2" w:tplc="0809001B" w:tentative="1">
+    <w:lvl w:ilvl="2" w:tplc="0809001B">
       <w:start w:val="1"/>
       <w:numFmt w:val="lowerRoman"/>
       <w:lvlText w:val="%3."/>
@@ -3930,6 +4157,7 @@
   <w:style w:type="character" w:default="1" w:styleId="DefaultParagraphFont">
     <w:name w:val="Default Paragraph Font"/>
     <w:uiPriority w:val="1"/>
+    <w:semiHidden/>
     <w:unhideWhenUsed/>
   </w:style>
   <w:style w:type="table" w:default="1" w:styleId="TableNormal">

</xml_diff>